<commit_message>
Nieuw ERD + omschrijving
</commit_message>
<xml_diff>
--- a/Doc/DB design/Description Database.docx
+++ b/Doc/DB design/Description Database.docx
@@ -3,8 +3,6 @@
 <w:document xmlns:wpc="http://schemas.microsoft.com/office/word/2010/wordprocessingCanvas" xmlns:mc="http://schemas.openxmlformats.org/markup-compatibility/2006" xmlns:o="urn:schemas-microsoft-com:office:office" xmlns:r="http://schemas.openxmlformats.org/officeDocument/2006/relationships" xmlns:m="http://schemas.openxmlformats.org/officeDocument/2006/math" xmlns:v="urn:schemas-microsoft-com:vml" xmlns:wp14="http://schemas.microsoft.com/office/word/2010/wordprocessingDrawing" xmlns:wp="http://schemas.openxmlformats.org/drawingml/2006/wordprocessingDrawing" xmlns:w10="urn:schemas-microsoft-com:office:word" xmlns:w="http://schemas.openxmlformats.org/wordprocessingml/2006/main" xmlns:w14="http://schemas.microsoft.com/office/word/2010/wordml" xmlns:w15="http://schemas.microsoft.com/office/word/2012/wordml" xmlns:wpg="http://schemas.microsoft.com/office/word/2010/wordprocessingGroup" xmlns:wpi="http://schemas.microsoft.com/office/word/2010/wordprocessingInk" xmlns:wne="http://schemas.microsoft.com/office/word/2006/wordml" xmlns:wps="http://schemas.microsoft.com/office/word/2010/wordprocessingShape" mc:Ignorable="w14 w15 wp14">
   <w:body>
     <w:p>
-      <w:bookmarkStart w:id="0" w:name="_GoBack"/>
-      <w:bookmarkEnd w:id="0"/>
       <w:proofErr w:type="spellStart"/>
       <w:r>
         <w:t>D</w:t>
@@ -45,9 +43,9 @@
         </w:rPr>
         <w:drawing>
           <wp:inline distT="0" distB="0" distL="0" distR="0">
-            <wp:extent cx="5582920" cy="8352201"/>
-            <wp:effectExtent l="0" t="0" r="0" b="0"/>
-            <wp:docPr id="18" name="Afbeelding 18"/>
+            <wp:extent cx="5760720" cy="7693660"/>
+            <wp:effectExtent l="0" t="0" r="0" b="2540"/>
+            <wp:docPr id="21" name="Afbeelding 21"/>
             <wp:cNvGraphicFramePr>
               <a:graphicFrameLocks xmlns:a="http://schemas.openxmlformats.org/drawingml/2006/main" noChangeAspect="1"/>
             </wp:cNvGraphicFramePr>
@@ -55,7 +53,7 @@
               <a:graphicData uri="http://schemas.openxmlformats.org/drawingml/2006/picture">
                 <pic:pic xmlns:pic="http://schemas.openxmlformats.org/drawingml/2006/picture">
                   <pic:nvPicPr>
-                    <pic:cNvPr id="18" name="omandb(7).png"/>
+                    <pic:cNvPr id="21" name="omandb17.jpg.png"/>
                     <pic:cNvPicPr/>
                   </pic:nvPicPr>
                   <pic:blipFill>
@@ -73,7 +71,7 @@
                   <pic:spPr>
                     <a:xfrm>
                       <a:off x="0" y="0"/>
-                      <a:ext cx="5595465" cy="8370969"/>
+                      <a:ext cx="5760720" cy="7693660"/>
                     </a:xfrm>
                     <a:prstGeom prst="rect">
                       <a:avLst/>
@@ -85,6 +83,109 @@
           </wp:inline>
         </w:drawing>
       </w:r>
+    </w:p>
+    <w:p>
+      <w:pPr>
+        <w:rPr>
+          <w:lang w:val="en-US"/>
+        </w:rPr>
+      </w:pPr>
+    </w:p>
+    <w:p>
+      <w:pPr>
+        <w:rPr>
+          <w:lang w:val="en-US"/>
+        </w:rPr>
+      </w:pPr>
+    </w:p>
+    <w:p>
+      <w:pPr>
+        <w:rPr>
+          <w:lang w:val="en-US"/>
+        </w:rPr>
+      </w:pPr>
+    </w:p>
+    <w:p>
+      <w:pPr>
+        <w:rPr>
+          <w:lang w:val="en-US"/>
+        </w:rPr>
+      </w:pPr>
+    </w:p>
+    <w:p>
+      <w:pPr>
+        <w:rPr>
+          <w:lang w:val="en-US"/>
+        </w:rPr>
+      </w:pPr>
+      <w:r>
+        <w:rPr>
+          <w:lang w:val="en-US"/>
+        </w:rPr>
+        <w:lastRenderedPageBreak/>
+        <w:t>Relations ordered by links</w:t>
+      </w:r>
+    </w:p>
+    <w:p>
+      <w:pPr>
+        <w:rPr>
+          <w:lang w:val="en-US"/>
+        </w:rPr>
+      </w:pPr>
+      <w:r>
+        <w:rPr>
+          <w:noProof/>
+          <w:lang w:eastAsia="nl-BE"/>
+        </w:rPr>
+        <w:drawing>
+          <wp:inline distT="0" distB="0" distL="0" distR="0">
+            <wp:extent cx="5760720" cy="7360285"/>
+            <wp:effectExtent l="0" t="0" r="0" b="0"/>
+            <wp:docPr id="22" name="Afbeelding 22"/>
+            <wp:cNvGraphicFramePr>
+              <a:graphicFrameLocks xmlns:a="http://schemas.openxmlformats.org/drawingml/2006/main" noChangeAspect="1"/>
+            </wp:cNvGraphicFramePr>
+            <a:graphic xmlns:a="http://schemas.openxmlformats.org/drawingml/2006/main">
+              <a:graphicData uri="http://schemas.openxmlformats.org/drawingml/2006/picture">
+                <pic:pic xmlns:pic="http://schemas.openxmlformats.org/drawingml/2006/picture">
+                  <pic:nvPicPr>
+                    <pic:cNvPr id="22" name="omandbbylink.png"/>
+                    <pic:cNvPicPr/>
+                  </pic:nvPicPr>
+                  <pic:blipFill>
+                    <a:blip r:embed="rId6">
+                      <a:extLst>
+                        <a:ext uri="{28A0092B-C50C-407E-A947-70E740481C1C}">
+                          <a14:useLocalDpi xmlns:a14="http://schemas.microsoft.com/office/drawing/2010/main" val="0"/>
+                        </a:ext>
+                      </a:extLst>
+                    </a:blip>
+                    <a:stretch>
+                      <a:fillRect/>
+                    </a:stretch>
+                  </pic:blipFill>
+                  <pic:spPr>
+                    <a:xfrm>
+                      <a:off x="0" y="0"/>
+                      <a:ext cx="5760720" cy="7360285"/>
+                    </a:xfrm>
+                    <a:prstGeom prst="rect">
+                      <a:avLst/>
+                    </a:prstGeom>
+                  </pic:spPr>
+                </pic:pic>
+              </a:graphicData>
+            </a:graphic>
+          </wp:inline>
+        </w:drawing>
+      </w:r>
+    </w:p>
+    <w:p>
+      <w:pPr>
+        <w:rPr>
+          <w:lang w:val="en-US"/>
+        </w:rPr>
+      </w:pPr>
     </w:p>
     <w:p>
       <w:pPr>
@@ -117,11 +218,12 @@
                 <w:noProof/>
                 <w:lang w:eastAsia="nl-BE"/>
               </w:rPr>
+              <w:lastRenderedPageBreak/>
               <w:drawing>
                 <wp:inline distT="0" distB="0" distL="0" distR="0">
-                  <wp:extent cx="1933575" cy="5086350"/>
+                  <wp:extent cx="2009775" cy="5295900"/>
                   <wp:effectExtent l="0" t="0" r="9525" b="0"/>
-                  <wp:docPr id="2" name="Afbeelding 2"/>
+                  <wp:docPr id="5" name="Afbeelding 5"/>
                   <wp:cNvGraphicFramePr>
                     <a:graphicFrameLocks xmlns:a="http://schemas.openxmlformats.org/drawingml/2006/main" noChangeAspect="1"/>
                   </wp:cNvGraphicFramePr>
@@ -129,536 +231,7 @@
                     <a:graphicData uri="http://schemas.openxmlformats.org/drawingml/2006/picture">
                       <pic:pic xmlns:pic="http://schemas.openxmlformats.org/drawingml/2006/picture">
                         <pic:nvPicPr>
-                          <pic:cNvPr id="2" name="part1.png"/>
-                          <pic:cNvPicPr/>
-                        </pic:nvPicPr>
-                        <pic:blipFill>
-                          <a:blip r:embed="rId6">
-                            <a:extLst>
-                              <a:ext uri="{28A0092B-C50C-407E-A947-70E740481C1C}">
-                                <a14:useLocalDpi xmlns:a14="http://schemas.microsoft.com/office/drawing/2010/main" val="0"/>
-                              </a:ext>
-                            </a:extLst>
-                          </a:blip>
-                          <a:stretch>
-                            <a:fillRect/>
-                          </a:stretch>
-                        </pic:blipFill>
-                        <pic:spPr>
-                          <a:xfrm>
-                            <a:off x="0" y="0"/>
-                            <a:ext cx="1933575" cy="5086350"/>
-                          </a:xfrm>
-                          <a:prstGeom prst="rect">
-                            <a:avLst/>
-                          </a:prstGeom>
-                        </pic:spPr>
-                      </pic:pic>
-                    </a:graphicData>
-                  </a:graphic>
-                </wp:inline>
-              </w:drawing>
-            </w:r>
-          </w:p>
-        </w:tc>
-        <w:tc>
-          <w:tcPr>
-            <w:tcW w:w="6289" w:type="dxa"/>
-          </w:tcPr>
-          <w:p/>
-          <w:p/>
-          <w:p>
-            <w:pPr>
-              <w:pStyle w:val="Lijstalinea"/>
-              <w:numPr>
-                <w:ilvl w:val="0"/>
-                <w:numId w:val="1"/>
-              </w:numPr>
-              <w:rPr>
-                <w:lang w:val="en-US"/>
-              </w:rPr>
-            </w:pPr>
-            <w:r>
-              <w:rPr>
-                <w:lang w:val="en-US"/>
-              </w:rPr>
-              <w:t>Primary key</w:t>
-            </w:r>
-          </w:p>
-          <w:p>
-            <w:pPr>
-              <w:pStyle w:val="Lijstalinea"/>
-              <w:numPr>
-                <w:ilvl w:val="0"/>
-                <w:numId w:val="1"/>
-              </w:numPr>
-              <w:rPr>
-                <w:lang w:val="en-US"/>
-              </w:rPr>
-            </w:pPr>
-            <w:r>
-              <w:rPr>
-                <w:lang w:val="en-US"/>
-              </w:rPr>
-              <w:t>Latin name</w:t>
-            </w:r>
-          </w:p>
-          <w:p>
-            <w:pPr>
-              <w:pStyle w:val="Lijstalinea"/>
-              <w:numPr>
-                <w:ilvl w:val="0"/>
-                <w:numId w:val="1"/>
-              </w:numPr>
-              <w:rPr>
-                <w:lang w:val="en-US"/>
-              </w:rPr>
-            </w:pPr>
-            <w:r>
-              <w:rPr>
-                <w:lang w:val="en-US"/>
-              </w:rPr>
-              <w:t>Most used name</w:t>
-            </w:r>
-          </w:p>
-          <w:p>
-            <w:pPr>
-              <w:pStyle w:val="Lijstalinea"/>
-              <w:numPr>
-                <w:ilvl w:val="0"/>
-                <w:numId w:val="1"/>
-              </w:numPr>
-              <w:rPr>
-                <w:lang w:val="en-US"/>
-              </w:rPr>
-            </w:pPr>
-            <w:r>
-              <w:rPr>
-                <w:lang w:val="en-US"/>
-              </w:rPr>
-              <w:t>Local can different then common</w:t>
-            </w:r>
-          </w:p>
-          <w:p>
-            <w:pPr>
-              <w:pStyle w:val="Lijstalinea"/>
-              <w:numPr>
-                <w:ilvl w:val="0"/>
-                <w:numId w:val="1"/>
-              </w:numPr>
-              <w:rPr>
-                <w:lang w:val="en-US"/>
-              </w:rPr>
-            </w:pPr>
-            <w:r>
-              <w:rPr>
-                <w:lang w:val="en-US"/>
-              </w:rPr>
-              <w:t>Subfamily inherits from</w:t>
-            </w:r>
-            <w:r>
-              <w:rPr>
-                <w:lang w:val="en-US"/>
-              </w:rPr>
-              <w:t xml:space="preserve"> family to create a many to one relation</w:t>
-            </w:r>
-          </w:p>
-          <w:p>
-            <w:pPr>
-              <w:pStyle w:val="Lijstalinea"/>
-              <w:numPr>
-                <w:ilvl w:val="0"/>
-                <w:numId w:val="1"/>
-              </w:numPr>
-              <w:rPr>
-                <w:lang w:val="en-US"/>
-              </w:rPr>
-            </w:pPr>
-            <w:r>
-              <w:rPr>
-                <w:lang w:val="en-US"/>
-              </w:rPr>
-              <w:t>World is one part of the exhibition</w:t>
-            </w:r>
-          </w:p>
-          <w:p>
-            <w:pPr>
-              <w:pStyle w:val="Lijstalinea"/>
-              <w:numPr>
-                <w:ilvl w:val="0"/>
-                <w:numId w:val="1"/>
-              </w:numPr>
-              <w:rPr>
-                <w:lang w:val="en-US"/>
-              </w:rPr>
-            </w:pPr>
-            <w:r>
-              <w:rPr>
-                <w:lang w:val="en-US"/>
-              </w:rPr>
-              <w:t>Season from sub table</w:t>
-            </w:r>
-            <w:r>
-              <w:rPr>
-                <w:lang w:val="en-US"/>
-              </w:rPr>
-              <w:t xml:space="preserve"> </w:t>
-            </w:r>
-            <w:proofErr w:type="spellStart"/>
-            <w:r>
-              <w:rPr>
-                <w:lang w:val="en-US"/>
-              </w:rPr>
-              <w:t>season_organisme</w:t>
-            </w:r>
-            <w:proofErr w:type="spellEnd"/>
-            <w:r>
-              <w:rPr>
-                <w:lang w:val="en-US"/>
-              </w:rPr>
-              <w:t xml:space="preserve"> for </w:t>
-            </w:r>
-            <w:r>
-              <w:rPr>
-                <w:lang w:val="en-US"/>
-              </w:rPr>
-              <w:t xml:space="preserve"> </w:t>
-            </w:r>
-            <w:r>
-              <w:rPr>
-                <w:lang w:val="en-US"/>
-              </w:rPr>
-              <w:t>to create a many to many relation</w:t>
-            </w:r>
-          </w:p>
-          <w:p>
-            <w:pPr>
-              <w:pStyle w:val="Lijstalinea"/>
-              <w:numPr>
-                <w:ilvl w:val="0"/>
-                <w:numId w:val="1"/>
-              </w:numPr>
-              <w:rPr>
-                <w:lang w:val="en-US"/>
-              </w:rPr>
-            </w:pPr>
-            <w:r>
-              <w:rPr>
-                <w:lang w:val="en-US"/>
-              </w:rPr>
-              <w:t>Description</w:t>
-            </w:r>
-          </w:p>
-          <w:p>
-            <w:pPr>
-              <w:pStyle w:val="Lijstalinea"/>
-              <w:numPr>
-                <w:ilvl w:val="0"/>
-                <w:numId w:val="1"/>
-              </w:numPr>
-              <w:rPr>
-                <w:lang w:val="en-US"/>
-              </w:rPr>
-            </w:pPr>
-            <w:r>
-              <w:rPr>
-                <w:lang w:val="en-US"/>
-              </w:rPr>
-              <w:t xml:space="preserve">Population hard coded </w:t>
-            </w:r>
-            <w:proofErr w:type="spellStart"/>
-            <w:r>
-              <w:rPr>
-                <w:lang w:val="en-US"/>
-              </w:rPr>
-              <w:t>varchar</w:t>
-            </w:r>
-            <w:proofErr w:type="spellEnd"/>
-            <w:r>
-              <w:rPr>
-                <w:lang w:val="en-US"/>
-              </w:rPr>
-              <w:t xml:space="preserve"> ex. &lt;1200</w:t>
-            </w:r>
-            <w:r>
-              <w:rPr>
-                <w:lang w:val="en-US"/>
-              </w:rPr>
-              <w:t xml:space="preserve"> animals alive </w:t>
-            </w:r>
-          </w:p>
-          <w:p>
-            <w:pPr>
-              <w:pStyle w:val="Lijstalinea"/>
-              <w:numPr>
-                <w:ilvl w:val="0"/>
-                <w:numId w:val="1"/>
-              </w:numPr>
-              <w:rPr>
-                <w:lang w:val="en-US"/>
-              </w:rPr>
-            </w:pPr>
-            <w:r>
-              <w:rPr>
-                <w:lang w:val="en-US"/>
-              </w:rPr>
-              <w:t>Indigenous to Oman or not</w:t>
-            </w:r>
-          </w:p>
-          <w:p>
-            <w:pPr>
-              <w:pStyle w:val="Lijstalinea"/>
-              <w:numPr>
-                <w:ilvl w:val="0"/>
-                <w:numId w:val="1"/>
-              </w:numPr>
-              <w:rPr>
-                <w:lang w:val="en-US"/>
-              </w:rPr>
-            </w:pPr>
-            <w:r>
-              <w:rPr>
-                <w:lang w:val="en-US"/>
-              </w:rPr>
-              <w:t>Cultivated in agriculture</w:t>
-            </w:r>
-          </w:p>
-          <w:p>
-            <w:pPr>
-              <w:pStyle w:val="Lijstalinea"/>
-              <w:numPr>
-                <w:ilvl w:val="0"/>
-                <w:numId w:val="1"/>
-              </w:numPr>
-              <w:rPr>
-                <w:lang w:val="en-US"/>
-              </w:rPr>
-            </w:pPr>
-            <w:r>
-              <w:rPr>
-                <w:lang w:val="en-US"/>
-              </w:rPr>
-              <w:t xml:space="preserve">Endangered Boolean </w:t>
-            </w:r>
-          </w:p>
-          <w:p>
-            <w:pPr>
-              <w:pStyle w:val="Lijstalinea"/>
-              <w:numPr>
-                <w:ilvl w:val="0"/>
-                <w:numId w:val="1"/>
-              </w:numPr>
-              <w:rPr>
-                <w:lang w:val="en-US"/>
-              </w:rPr>
-            </w:pPr>
-            <w:r>
-              <w:rPr>
-                <w:lang w:val="en-US"/>
-              </w:rPr>
-              <w:t>Medicinal Boolean</w:t>
-            </w:r>
-          </w:p>
-          <w:p>
-            <w:pPr>
-              <w:pStyle w:val="Lijstalinea"/>
-              <w:numPr>
-                <w:ilvl w:val="0"/>
-                <w:numId w:val="1"/>
-              </w:numPr>
-              <w:rPr>
-                <w:lang w:val="en-US"/>
-              </w:rPr>
-            </w:pPr>
-            <w:r>
-              <w:rPr>
-                <w:lang w:val="en-US"/>
-              </w:rPr>
-              <w:t>Benefits description of possible benefits</w:t>
-            </w:r>
-          </w:p>
-          <w:p>
-            <w:pPr>
-              <w:pStyle w:val="Lijstalinea"/>
-              <w:numPr>
-                <w:ilvl w:val="0"/>
-                <w:numId w:val="1"/>
-              </w:numPr>
-              <w:rPr>
-                <w:lang w:val="en-US"/>
-              </w:rPr>
-            </w:pPr>
-            <w:r>
-              <w:rPr>
-                <w:lang w:val="en-US"/>
-              </w:rPr>
-              <w:t xml:space="preserve">Dangerous description of possible dangers </w:t>
-            </w:r>
-          </w:p>
-          <w:p>
-            <w:pPr>
-              <w:pStyle w:val="Lijstalinea"/>
-              <w:numPr>
-                <w:ilvl w:val="0"/>
-                <w:numId w:val="1"/>
-              </w:numPr>
-              <w:rPr>
-                <w:lang w:val="en-US"/>
-              </w:rPr>
-            </w:pPr>
-            <w:r>
-              <w:rPr>
-                <w:lang w:val="en-US"/>
-              </w:rPr>
-              <w:t>Threats what threatens a certain of an organism</w:t>
-            </w:r>
-          </w:p>
-          <w:p>
-            <w:pPr>
-              <w:pStyle w:val="Lijstalinea"/>
-              <w:numPr>
-                <w:ilvl w:val="0"/>
-                <w:numId w:val="1"/>
-              </w:numPr>
-              <w:rPr>
-                <w:lang w:val="en-US"/>
-              </w:rPr>
-            </w:pPr>
-            <w:r>
-              <w:rPr>
-                <w:lang w:val="en-US"/>
-              </w:rPr>
-              <w:t>Opportunities future possible use of an organism</w:t>
-            </w:r>
-          </w:p>
-          <w:p>
-            <w:pPr>
-              <w:pStyle w:val="Lijstalinea"/>
-              <w:numPr>
-                <w:ilvl w:val="0"/>
-                <w:numId w:val="1"/>
-              </w:numPr>
-              <w:rPr>
-                <w:lang w:val="en-US"/>
-              </w:rPr>
-            </w:pPr>
-            <w:r>
-              <w:rPr>
-                <w:lang w:val="en-US"/>
-              </w:rPr>
-              <w:t>Photo max 15MB</w:t>
-            </w:r>
-          </w:p>
-          <w:p>
-            <w:pPr>
-              <w:pStyle w:val="Lijstalinea"/>
-              <w:numPr>
-                <w:ilvl w:val="0"/>
-                <w:numId w:val="1"/>
-              </w:numPr>
-              <w:rPr>
-                <w:lang w:val="en-US"/>
-              </w:rPr>
-            </w:pPr>
-            <w:r>
-              <w:rPr>
-                <w:lang w:val="en-US"/>
-              </w:rPr>
-              <w:t>Downloads games, color templates, etc.</w:t>
-            </w:r>
-          </w:p>
-          <w:p>
-            <w:pPr>
-              <w:pStyle w:val="Lijstalinea"/>
-              <w:numPr>
-                <w:ilvl w:val="0"/>
-                <w:numId w:val="1"/>
-              </w:numPr>
-              <w:rPr>
-                <w:lang w:val="en-US"/>
-              </w:rPr>
-            </w:pPr>
-            <w:r>
-              <w:rPr>
-                <w:lang w:val="en-US"/>
-              </w:rPr>
-              <w:t>Links to external webpages ex. Wikipedia</w:t>
-            </w:r>
-          </w:p>
-          <w:p>
-            <w:pPr>
-              <w:pStyle w:val="Lijstalinea"/>
-              <w:numPr>
-                <w:ilvl w:val="0"/>
-                <w:numId w:val="1"/>
-              </w:numPr>
-              <w:rPr>
-                <w:lang w:val="en-US"/>
-              </w:rPr>
-            </w:pPr>
-            <w:r>
-              <w:rPr>
-                <w:lang w:val="en-US"/>
-              </w:rPr>
-              <w:t>QR code that is added to each exhibition piece</w:t>
-            </w:r>
-          </w:p>
-          <w:p>
-            <w:pPr>
-              <w:rPr>
-                <w:lang w:val="en-US"/>
-              </w:rPr>
-            </w:pPr>
-          </w:p>
-        </w:tc>
-      </w:tr>
-    </w:tbl>
-    <w:p>
-      <w:pPr>
-        <w:rPr>
-          <w:lang w:val="en-US"/>
-        </w:rPr>
-      </w:pPr>
-    </w:p>
-    <w:tbl>
-      <w:tblPr>
-        <w:tblStyle w:val="Tabelraster"/>
-        <w:tblW w:w="10060" w:type="dxa"/>
-        <w:tblLook w:val="04A0" w:firstRow="1" w:lastRow="0" w:firstColumn="1" w:lastColumn="0" w:noHBand="0" w:noVBand="1"/>
-      </w:tblPr>
-      <w:tblGrid>
-        <w:gridCol w:w="3681"/>
-        <w:gridCol w:w="6379"/>
-      </w:tblGrid>
-      <w:tr>
-        <w:tc>
-          <w:tcPr>
-            <w:tcW w:w="3681" w:type="dxa"/>
-          </w:tcPr>
-          <w:p>
-            <w:pPr>
-              <w:rPr>
-                <w:lang w:val="en-US"/>
-              </w:rPr>
-            </w:pPr>
-            <w:r>
-              <w:rPr>
-                <w:noProof/>
-                <w:lang w:eastAsia="nl-BE"/>
-              </w:rPr>
-              <w:drawing>
-                <wp:inline distT="0" distB="0" distL="0" distR="0">
-                  <wp:extent cx="1752600" cy="1733550"/>
-                  <wp:effectExtent l="0" t="0" r="0" b="0"/>
-                  <wp:docPr id="3" name="Afbeelding 3"/>
-                  <wp:cNvGraphicFramePr>
-                    <a:graphicFrameLocks xmlns:a="http://schemas.openxmlformats.org/drawingml/2006/main" noChangeAspect="1"/>
-                  </wp:cNvGraphicFramePr>
-                  <a:graphic xmlns:a="http://schemas.openxmlformats.org/drawingml/2006/main">
-                    <a:graphicData uri="http://schemas.openxmlformats.org/drawingml/2006/picture">
-                      <pic:pic xmlns:pic="http://schemas.openxmlformats.org/drawingml/2006/picture">
-                        <pic:nvPicPr>
-                          <pic:cNvPr id="3" name="part2.png"/>
+                          <pic:cNvPr id="5" name="part1.png"/>
                           <pic:cNvPicPr/>
                         </pic:nvPicPr>
                         <pic:blipFill>
@@ -676,7 +249,7 @@
                         <pic:spPr>
                           <a:xfrm>
                             <a:off x="0" y="0"/>
-                            <a:ext cx="1752600" cy="1733550"/>
+                            <a:ext cx="2009775" cy="5295900"/>
                           </a:xfrm>
                           <a:prstGeom prst="rect">
                             <a:avLst/>
@@ -692,6 +265,561 @@
         </w:tc>
         <w:tc>
           <w:tcPr>
+            <w:tcW w:w="6289" w:type="dxa"/>
+          </w:tcPr>
+          <w:p/>
+          <w:p/>
+          <w:p>
+            <w:pPr>
+              <w:pStyle w:val="Lijstalinea"/>
+              <w:numPr>
+                <w:ilvl w:val="0"/>
+                <w:numId w:val="1"/>
+              </w:numPr>
+              <w:rPr>
+                <w:lang w:val="en-US"/>
+              </w:rPr>
+            </w:pPr>
+            <w:r>
+              <w:rPr>
+                <w:lang w:val="en-US"/>
+              </w:rPr>
+              <w:t>Primary key</w:t>
+            </w:r>
+          </w:p>
+          <w:p>
+            <w:pPr>
+              <w:pStyle w:val="Lijstalinea"/>
+              <w:numPr>
+                <w:ilvl w:val="0"/>
+                <w:numId w:val="1"/>
+              </w:numPr>
+              <w:rPr>
+                <w:lang w:val="en-US"/>
+              </w:rPr>
+            </w:pPr>
+            <w:r>
+              <w:rPr>
+                <w:lang w:val="en-US"/>
+              </w:rPr>
+              <w:t>Latin name</w:t>
+            </w:r>
+          </w:p>
+          <w:p>
+            <w:pPr>
+              <w:pStyle w:val="Lijstalinea"/>
+              <w:numPr>
+                <w:ilvl w:val="0"/>
+                <w:numId w:val="1"/>
+              </w:numPr>
+              <w:rPr>
+                <w:lang w:val="en-US"/>
+              </w:rPr>
+            </w:pPr>
+            <w:r>
+              <w:rPr>
+                <w:lang w:val="en-US"/>
+              </w:rPr>
+              <w:t>Most used name</w:t>
+            </w:r>
+          </w:p>
+          <w:p>
+            <w:pPr>
+              <w:pStyle w:val="Lijstalinea"/>
+              <w:numPr>
+                <w:ilvl w:val="0"/>
+                <w:numId w:val="1"/>
+              </w:numPr>
+              <w:rPr>
+                <w:lang w:val="en-US"/>
+              </w:rPr>
+            </w:pPr>
+            <w:r>
+              <w:rPr>
+                <w:lang w:val="en-US"/>
+              </w:rPr>
+              <w:t>Local can different then common</w:t>
+            </w:r>
+          </w:p>
+          <w:p>
+            <w:pPr>
+              <w:pStyle w:val="Lijstalinea"/>
+              <w:numPr>
+                <w:ilvl w:val="0"/>
+                <w:numId w:val="1"/>
+              </w:numPr>
+              <w:rPr>
+                <w:lang w:val="en-US"/>
+              </w:rPr>
+            </w:pPr>
+            <w:r>
+              <w:rPr>
+                <w:lang w:val="en-US"/>
+              </w:rPr>
+              <w:t>Subfamily inherits from</w:t>
+            </w:r>
+            <w:r>
+              <w:rPr>
+                <w:lang w:val="en-US"/>
+              </w:rPr>
+              <w:t xml:space="preserve"> family to create a many to one relation</w:t>
+            </w:r>
+          </w:p>
+          <w:p>
+            <w:pPr>
+              <w:pStyle w:val="Lijstalinea"/>
+              <w:numPr>
+                <w:ilvl w:val="0"/>
+                <w:numId w:val="1"/>
+              </w:numPr>
+              <w:rPr>
+                <w:lang w:val="en-US"/>
+              </w:rPr>
+            </w:pPr>
+            <w:r>
+              <w:rPr>
+                <w:lang w:val="en-US"/>
+              </w:rPr>
+              <w:t>World is one part of the exhibition</w:t>
+            </w:r>
+          </w:p>
+          <w:p>
+            <w:pPr>
+              <w:pStyle w:val="Lijstalinea"/>
+              <w:numPr>
+                <w:ilvl w:val="0"/>
+                <w:numId w:val="1"/>
+              </w:numPr>
+              <w:rPr>
+                <w:lang w:val="en-US"/>
+              </w:rPr>
+            </w:pPr>
+            <w:r>
+              <w:rPr>
+                <w:lang w:val="en-US"/>
+              </w:rPr>
+              <w:t>Season from sub table</w:t>
+            </w:r>
+            <w:r>
+              <w:rPr>
+                <w:lang w:val="en-US"/>
+              </w:rPr>
+              <w:t xml:space="preserve"> </w:t>
+            </w:r>
+            <w:proofErr w:type="spellStart"/>
+            <w:r>
+              <w:rPr>
+                <w:lang w:val="en-US"/>
+              </w:rPr>
+              <w:t>season_organisme</w:t>
+            </w:r>
+            <w:proofErr w:type="spellEnd"/>
+            <w:r>
+              <w:rPr>
+                <w:lang w:val="en-US"/>
+              </w:rPr>
+              <w:t xml:space="preserve"> for </w:t>
+            </w:r>
+            <w:r>
+              <w:rPr>
+                <w:lang w:val="en-US"/>
+              </w:rPr>
+              <w:t xml:space="preserve"> </w:t>
+            </w:r>
+            <w:r>
+              <w:rPr>
+                <w:lang w:val="en-US"/>
+              </w:rPr>
+              <w:t>to create a many to many relation</w:t>
+            </w:r>
+          </w:p>
+          <w:p>
+            <w:pPr>
+              <w:pStyle w:val="Lijstalinea"/>
+              <w:numPr>
+                <w:ilvl w:val="0"/>
+                <w:numId w:val="1"/>
+              </w:numPr>
+              <w:rPr>
+                <w:lang w:val="en-US"/>
+              </w:rPr>
+            </w:pPr>
+            <w:r>
+              <w:rPr>
+                <w:lang w:val="en-US"/>
+              </w:rPr>
+              <w:t>Description</w:t>
+            </w:r>
+          </w:p>
+          <w:p>
+            <w:pPr>
+              <w:pStyle w:val="Lijstalinea"/>
+              <w:numPr>
+                <w:ilvl w:val="0"/>
+                <w:numId w:val="1"/>
+              </w:numPr>
+              <w:rPr>
+                <w:lang w:val="en-US"/>
+              </w:rPr>
+            </w:pPr>
+            <w:r>
+              <w:rPr>
+                <w:lang w:val="en-US"/>
+              </w:rPr>
+              <w:t xml:space="preserve">Population hard coded </w:t>
+            </w:r>
+            <w:proofErr w:type="spellStart"/>
+            <w:r>
+              <w:rPr>
+                <w:lang w:val="en-US"/>
+              </w:rPr>
+              <w:t>varchar</w:t>
+            </w:r>
+            <w:proofErr w:type="spellEnd"/>
+            <w:r>
+              <w:rPr>
+                <w:lang w:val="en-US"/>
+              </w:rPr>
+              <w:t xml:space="preserve"> ex. &lt;1200</w:t>
+            </w:r>
+            <w:r>
+              <w:rPr>
+                <w:lang w:val="en-US"/>
+              </w:rPr>
+              <w:t xml:space="preserve"> animals alive </w:t>
+            </w:r>
+          </w:p>
+          <w:p>
+            <w:pPr>
+              <w:pStyle w:val="Lijstalinea"/>
+              <w:numPr>
+                <w:ilvl w:val="0"/>
+                <w:numId w:val="1"/>
+              </w:numPr>
+              <w:rPr>
+                <w:lang w:val="en-US"/>
+              </w:rPr>
+            </w:pPr>
+            <w:r>
+              <w:rPr>
+                <w:lang w:val="en-US"/>
+              </w:rPr>
+              <w:t>Indigenous to Oman or not</w:t>
+            </w:r>
+          </w:p>
+          <w:p>
+            <w:pPr>
+              <w:pStyle w:val="Lijstalinea"/>
+              <w:numPr>
+                <w:ilvl w:val="0"/>
+                <w:numId w:val="1"/>
+              </w:numPr>
+              <w:rPr>
+                <w:lang w:val="en-US"/>
+              </w:rPr>
+            </w:pPr>
+            <w:r>
+              <w:rPr>
+                <w:lang w:val="en-US"/>
+              </w:rPr>
+              <w:t>Cultivated in agriculture</w:t>
+            </w:r>
+          </w:p>
+          <w:p>
+            <w:pPr>
+              <w:pStyle w:val="Lijstalinea"/>
+              <w:numPr>
+                <w:ilvl w:val="0"/>
+                <w:numId w:val="1"/>
+              </w:numPr>
+              <w:rPr>
+                <w:lang w:val="en-US"/>
+              </w:rPr>
+            </w:pPr>
+            <w:r>
+              <w:rPr>
+                <w:lang w:val="en-US"/>
+              </w:rPr>
+              <w:t xml:space="preserve">Endangered Boolean </w:t>
+            </w:r>
+          </w:p>
+          <w:p>
+            <w:pPr>
+              <w:pStyle w:val="Lijstalinea"/>
+              <w:numPr>
+                <w:ilvl w:val="0"/>
+                <w:numId w:val="1"/>
+              </w:numPr>
+              <w:rPr>
+                <w:lang w:val="en-US"/>
+              </w:rPr>
+            </w:pPr>
+            <w:r>
+              <w:rPr>
+                <w:lang w:val="en-US"/>
+              </w:rPr>
+              <w:t>Medicinal Boolean</w:t>
+            </w:r>
+          </w:p>
+          <w:p>
+            <w:pPr>
+              <w:pStyle w:val="Lijstalinea"/>
+              <w:numPr>
+                <w:ilvl w:val="0"/>
+                <w:numId w:val="1"/>
+              </w:numPr>
+              <w:rPr>
+                <w:lang w:val="en-US"/>
+              </w:rPr>
+            </w:pPr>
+            <w:r>
+              <w:rPr>
+                <w:lang w:val="en-US"/>
+              </w:rPr>
+              <w:t>Benefits description of possible benefits</w:t>
+            </w:r>
+          </w:p>
+          <w:p>
+            <w:pPr>
+              <w:pStyle w:val="Lijstalinea"/>
+              <w:numPr>
+                <w:ilvl w:val="0"/>
+                <w:numId w:val="1"/>
+              </w:numPr>
+              <w:rPr>
+                <w:lang w:val="en-US"/>
+              </w:rPr>
+            </w:pPr>
+            <w:r>
+              <w:rPr>
+                <w:lang w:val="en-US"/>
+              </w:rPr>
+              <w:t xml:space="preserve">Dangerous description of possible dangers </w:t>
+            </w:r>
+          </w:p>
+          <w:p>
+            <w:pPr>
+              <w:pStyle w:val="Lijstalinea"/>
+              <w:rPr>
+                <w:lang w:val="en-US"/>
+              </w:rPr>
+            </w:pPr>
+          </w:p>
+          <w:p>
+            <w:pPr>
+              <w:pStyle w:val="Lijstalinea"/>
+              <w:numPr>
+                <w:ilvl w:val="0"/>
+                <w:numId w:val="1"/>
+              </w:numPr>
+              <w:rPr>
+                <w:lang w:val="en-US"/>
+              </w:rPr>
+            </w:pPr>
+            <w:r>
+              <w:rPr>
+                <w:lang w:val="en-US"/>
+              </w:rPr>
+              <w:t>Threats what threatens a certain of an organism</w:t>
+            </w:r>
+          </w:p>
+          <w:p>
+            <w:pPr>
+              <w:pStyle w:val="Lijstalinea"/>
+              <w:numPr>
+                <w:ilvl w:val="0"/>
+                <w:numId w:val="1"/>
+              </w:numPr>
+              <w:rPr>
+                <w:lang w:val="en-US"/>
+              </w:rPr>
+            </w:pPr>
+            <w:r>
+              <w:rPr>
+                <w:lang w:val="en-US"/>
+              </w:rPr>
+              <w:t>Opportunities future possible use of an organism</w:t>
+            </w:r>
+          </w:p>
+          <w:p>
+            <w:pPr>
+              <w:pStyle w:val="Lijstalinea"/>
+              <w:numPr>
+                <w:ilvl w:val="0"/>
+                <w:numId w:val="1"/>
+              </w:numPr>
+              <w:rPr>
+                <w:lang w:val="en-US"/>
+              </w:rPr>
+            </w:pPr>
+            <w:r>
+              <w:rPr>
+                <w:lang w:val="en-US"/>
+              </w:rPr>
+              <w:t>Photo max 15MB</w:t>
+            </w:r>
+          </w:p>
+          <w:p>
+            <w:pPr>
+              <w:pStyle w:val="Lijstalinea"/>
+              <w:numPr>
+                <w:ilvl w:val="0"/>
+                <w:numId w:val="1"/>
+              </w:numPr>
+              <w:rPr>
+                <w:lang w:val="en-US"/>
+              </w:rPr>
+            </w:pPr>
+            <w:r>
+              <w:rPr>
+                <w:lang w:val="en-US"/>
+              </w:rPr>
+              <w:t>Links to external webpages ex. Wikipedia</w:t>
+            </w:r>
+          </w:p>
+          <w:p>
+            <w:pPr>
+              <w:pStyle w:val="Lijstalinea"/>
+              <w:numPr>
+                <w:ilvl w:val="0"/>
+                <w:numId w:val="1"/>
+              </w:numPr>
+              <w:rPr>
+                <w:lang w:val="en-US"/>
+              </w:rPr>
+            </w:pPr>
+            <w:r>
+              <w:rPr>
+                <w:lang w:val="en-US"/>
+              </w:rPr>
+              <w:t>QR code that is added to each exhibition piece</w:t>
+            </w:r>
+          </w:p>
+          <w:p>
+            <w:pPr>
+              <w:pStyle w:val="Lijstalinea"/>
+              <w:numPr>
+                <w:ilvl w:val="0"/>
+                <w:numId w:val="1"/>
+              </w:numPr>
+              <w:rPr>
+                <w:lang w:val="en-US"/>
+              </w:rPr>
+            </w:pPr>
+            <w:r>
+              <w:rPr>
+                <w:lang w:val="en-US"/>
+              </w:rPr>
+              <w:t>Food of an organism that is not in de database</w:t>
+            </w:r>
+          </w:p>
+          <w:p>
+            <w:pPr>
+              <w:pStyle w:val="Lijstalinea"/>
+              <w:numPr>
+                <w:ilvl w:val="0"/>
+                <w:numId w:val="1"/>
+              </w:numPr>
+              <w:rPr>
+                <w:lang w:val="en-US"/>
+              </w:rPr>
+            </w:pPr>
+            <w:r>
+              <w:rPr>
+                <w:lang w:val="en-US"/>
+              </w:rPr>
+              <w:t>Description of the not stored food</w:t>
+            </w:r>
+          </w:p>
+          <w:p>
+            <w:pPr>
+              <w:rPr>
+                <w:lang w:val="en-US"/>
+              </w:rPr>
+            </w:pPr>
+          </w:p>
+        </w:tc>
+      </w:tr>
+    </w:tbl>
+    <w:p>
+      <w:pPr>
+        <w:rPr>
+          <w:lang w:val="en-US"/>
+        </w:rPr>
+      </w:pPr>
+    </w:p>
+    <w:tbl>
+      <w:tblPr>
+        <w:tblStyle w:val="Tabelraster"/>
+        <w:tblW w:w="10060" w:type="dxa"/>
+        <w:tblLook w:val="04A0" w:firstRow="1" w:lastRow="0" w:firstColumn="1" w:lastColumn="0" w:noHBand="0" w:noVBand="1"/>
+      </w:tblPr>
+      <w:tblGrid>
+        <w:gridCol w:w="3681"/>
+        <w:gridCol w:w="6379"/>
+      </w:tblGrid>
+      <w:tr>
+        <w:tc>
+          <w:tcPr>
+            <w:tcW w:w="3681" w:type="dxa"/>
+          </w:tcPr>
+          <w:p>
+            <w:pPr>
+              <w:rPr>
+                <w:lang w:val="en-US"/>
+              </w:rPr>
+            </w:pPr>
+            <w:r>
+              <w:rPr>
+                <w:noProof/>
+                <w:lang w:eastAsia="nl-BE"/>
+              </w:rPr>
+              <w:drawing>
+                <wp:inline distT="0" distB="0" distL="0" distR="0">
+                  <wp:extent cx="1895475" cy="1314450"/>
+                  <wp:effectExtent l="0" t="0" r="9525" b="0"/>
+                  <wp:docPr id="3" name="Afbeelding 3"/>
+                  <wp:cNvGraphicFramePr>
+                    <a:graphicFrameLocks xmlns:a="http://schemas.openxmlformats.org/drawingml/2006/main" noChangeAspect="1"/>
+                  </wp:cNvGraphicFramePr>
+                  <a:graphic xmlns:a="http://schemas.openxmlformats.org/drawingml/2006/main">
+                    <a:graphicData uri="http://schemas.openxmlformats.org/drawingml/2006/picture">
+                      <pic:pic xmlns:pic="http://schemas.openxmlformats.org/drawingml/2006/picture">
+                        <pic:nvPicPr>
+                          <pic:cNvPr id="3" name="part2.png"/>
+                          <pic:cNvPicPr/>
+                        </pic:nvPicPr>
+                        <pic:blipFill>
+                          <a:blip r:embed="rId8">
+                            <a:extLst>
+                              <a:ext uri="{28A0092B-C50C-407E-A947-70E740481C1C}">
+                                <a14:useLocalDpi xmlns:a14="http://schemas.microsoft.com/office/drawing/2010/main" val="0"/>
+                              </a:ext>
+                            </a:extLst>
+                          </a:blip>
+                          <a:stretch>
+                            <a:fillRect/>
+                          </a:stretch>
+                        </pic:blipFill>
+                        <pic:spPr>
+                          <a:xfrm>
+                            <a:off x="0" y="0"/>
+                            <a:ext cx="1895475" cy="1314450"/>
+                          </a:xfrm>
+                          <a:prstGeom prst="rect">
+                            <a:avLst/>
+                          </a:prstGeom>
+                        </pic:spPr>
+                      </pic:pic>
+                    </a:graphicData>
+                  </a:graphic>
+                </wp:inline>
+              </w:drawing>
+            </w:r>
+          </w:p>
+        </w:tc>
+        <w:tc>
+          <w:tcPr>
             <w:tcW w:w="6379" w:type="dxa"/>
           </w:tcPr>
           <w:p>
@@ -737,11 +865,25 @@
                 <w:lang w:val="en-US"/>
               </w:rPr>
             </w:pPr>
-            <w:r>
-              <w:rPr>
-                <w:lang w:val="en-US"/>
-              </w:rPr>
-              <w:t>Eaten the organism that gets eaten</w:t>
+            <w:proofErr w:type="spellStart"/>
+            <w:r>
+              <w:rPr>
+                <w:lang w:val="en-US"/>
+              </w:rPr>
+              <w:t>Eaten</w:t>
+            </w:r>
+            <w:r>
+              <w:rPr>
+                <w:lang w:val="en-US"/>
+              </w:rPr>
+              <w:t>_by_organism</w:t>
+            </w:r>
+            <w:proofErr w:type="spellEnd"/>
+            <w:r>
+              <w:rPr>
+                <w:lang w:val="en-US"/>
+              </w:rPr>
+              <w:t xml:space="preserve"> the organism that gets eaten</w:t>
             </w:r>
           </w:p>
           <w:p>
@@ -765,50 +907,10 @@
           <w:p>
             <w:pPr>
               <w:pStyle w:val="Lijstalinea"/>
-              <w:numPr>
-                <w:ilvl w:val="0"/>
-                <w:numId w:val="2"/>
-              </w:numPr>
-              <w:rPr>
-                <w:lang w:val="en-US"/>
-              </w:rPr>
-            </w:pPr>
-            <w:r>
-              <w:rPr>
-                <w:lang w:val="en-US"/>
-              </w:rPr>
-              <w:t xml:space="preserve">Name not all organisms of the world are in de database this is a </w:t>
-            </w:r>
-            <w:r>
-              <w:rPr>
-                <w:lang w:val="en-US"/>
-              </w:rPr>
-              <w:t>possibility</w:t>
-            </w:r>
-            <w:r>
-              <w:rPr>
-                <w:lang w:val="en-US"/>
-              </w:rPr>
-              <w:t xml:space="preserve"> to add one</w:t>
-            </w:r>
-          </w:p>
-          <w:p>
-            <w:pPr>
-              <w:pStyle w:val="Lijstalinea"/>
-              <w:numPr>
-                <w:ilvl w:val="0"/>
-                <w:numId w:val="2"/>
-              </w:numPr>
-              <w:rPr>
-                <w:lang w:val="en-US"/>
-              </w:rPr>
-            </w:pPr>
-            <w:r>
-              <w:rPr>
-                <w:lang w:val="en-US"/>
-              </w:rPr>
-              <w:t>Description of the new organism</w:t>
-            </w:r>
+              <w:rPr>
+                <w:lang w:val="en-US"/>
+              </w:rPr>
+            </w:pPr>
           </w:p>
         </w:tc>
       </w:tr>
@@ -863,7 +965,7 @@
                           <pic:cNvPicPr/>
                         </pic:nvPicPr>
                         <pic:blipFill>
-                          <a:blip r:embed="rId8">
+                          <a:blip r:embed="rId9">
                             <a:extLst>
                               <a:ext uri="{28A0092B-C50C-407E-A947-70E740481C1C}">
                                 <a14:useLocalDpi xmlns:a14="http://schemas.microsoft.com/office/drawing/2010/main" val="0"/>
@@ -1043,9 +1145,9 @@
               </w:rPr>
               <w:drawing>
                 <wp:inline distT="0" distB="0" distL="0" distR="0">
-                  <wp:extent cx="1914525" cy="2638425"/>
-                  <wp:effectExtent l="0" t="0" r="9525" b="9525"/>
-                  <wp:docPr id="6" name="Afbeelding 6"/>
+                  <wp:extent cx="1752600" cy="2895600"/>
+                  <wp:effectExtent l="0" t="0" r="0" b="0"/>
+                  <wp:docPr id="11" name="Afbeelding 11"/>
                   <wp:cNvGraphicFramePr>
                     <a:graphicFrameLocks xmlns:a="http://schemas.openxmlformats.org/drawingml/2006/main" noChangeAspect="1"/>
                   </wp:cNvGraphicFramePr>
@@ -1053,175 +1155,7 @@
                     <a:graphicData uri="http://schemas.openxmlformats.org/drawingml/2006/picture">
                       <pic:pic xmlns:pic="http://schemas.openxmlformats.org/drawingml/2006/picture">
                         <pic:nvPicPr>
-                          <pic:cNvPr id="6" name="part4.png"/>
-                          <pic:cNvPicPr/>
-                        </pic:nvPicPr>
-                        <pic:blipFill>
-                          <a:blip r:embed="rId9">
-                            <a:extLst>
-                              <a:ext uri="{28A0092B-C50C-407E-A947-70E740481C1C}">
-                                <a14:useLocalDpi xmlns:a14="http://schemas.microsoft.com/office/drawing/2010/main" val="0"/>
-                              </a:ext>
-                            </a:extLst>
-                          </a:blip>
-                          <a:stretch>
-                            <a:fillRect/>
-                          </a:stretch>
-                        </pic:blipFill>
-                        <pic:spPr>
-                          <a:xfrm>
-                            <a:off x="0" y="0"/>
-                            <a:ext cx="1914525" cy="2638425"/>
-                          </a:xfrm>
-                          <a:prstGeom prst="rect">
-                            <a:avLst/>
-                          </a:prstGeom>
-                        </pic:spPr>
-                      </pic:pic>
-                    </a:graphicData>
-                  </a:graphic>
-                </wp:inline>
-              </w:drawing>
-            </w:r>
-          </w:p>
-        </w:tc>
-        <w:tc>
-          <w:tcPr>
-            <w:tcW w:w="6379" w:type="dxa"/>
-          </w:tcPr>
-          <w:p>
-            <w:pPr>
-              <w:rPr>
-                <w:lang w:val="en-US"/>
-              </w:rPr>
-            </w:pPr>
-          </w:p>
-          <w:p>
-            <w:pPr>
-              <w:rPr>
-                <w:lang w:val="en-US"/>
-              </w:rPr>
-            </w:pPr>
-          </w:p>
-          <w:p>
-            <w:pPr>
-              <w:pStyle w:val="Lijstalinea"/>
-              <w:numPr>
-                <w:ilvl w:val="0"/>
-                <w:numId w:val="3"/>
-              </w:numPr>
-              <w:rPr>
-                <w:lang w:val="en-US"/>
-              </w:rPr>
-            </w:pPr>
-            <w:r>
-              <w:rPr>
-                <w:lang w:val="en-US"/>
-              </w:rPr>
-              <w:t>Season spring, summer, fall, winter. The table is created to easily insert the Arabic version.</w:t>
-            </w:r>
-          </w:p>
-          <w:p>
-            <w:pPr>
-              <w:pStyle w:val="Lijstalinea"/>
-              <w:rPr>
-                <w:lang w:val="en-US"/>
-              </w:rPr>
-            </w:pPr>
-          </w:p>
-          <w:p>
-            <w:pPr>
-              <w:pStyle w:val="Lijstalinea"/>
-              <w:numPr>
-                <w:ilvl w:val="0"/>
-                <w:numId w:val="1"/>
-              </w:numPr>
-              <w:rPr>
-                <w:lang w:val="en-US"/>
-              </w:rPr>
-            </w:pPr>
-            <w:r>
-              <w:rPr>
-                <w:lang w:val="en-US"/>
-              </w:rPr>
-              <w:t>The relation is made to get 1 to create a many to one relation</w:t>
-            </w:r>
-          </w:p>
-          <w:p>
-            <w:pPr>
-              <w:pStyle w:val="Lijstalinea"/>
-              <w:rPr>
-                <w:lang w:val="en-US"/>
-              </w:rPr>
-            </w:pPr>
-          </w:p>
-          <w:p>
-            <w:pPr>
-              <w:pStyle w:val="Lijstalinea"/>
-              <w:numPr>
-                <w:ilvl w:val="0"/>
-                <w:numId w:val="1"/>
-              </w:numPr>
-              <w:rPr>
-                <w:lang w:val="en-US"/>
-              </w:rPr>
-            </w:pPr>
-            <w:r>
-              <w:rPr>
-                <w:lang w:val="en-US"/>
-              </w:rPr>
-              <w:t>An organism can live or be harvest in more than 1 season</w:t>
-            </w:r>
-          </w:p>
-        </w:tc>
-      </w:tr>
-    </w:tbl>
-    <w:p>
-      <w:pPr>
-        <w:rPr>
-          <w:lang w:val="en-US"/>
-        </w:rPr>
-      </w:pPr>
-    </w:p>
-    <w:tbl>
-      <w:tblPr>
-        <w:tblStyle w:val="Tabelraster"/>
-        <w:tblW w:w="10060" w:type="dxa"/>
-        <w:tblLook w:val="04A0" w:firstRow="1" w:lastRow="0" w:firstColumn="1" w:lastColumn="0" w:noHBand="0" w:noVBand="1"/>
-      </w:tblPr>
-      <w:tblGrid>
-        <w:gridCol w:w="3681"/>
-        <w:gridCol w:w="6379"/>
-      </w:tblGrid>
-      <w:tr>
-        <w:tc>
-          <w:tcPr>
-            <w:tcW w:w="3681" w:type="dxa"/>
-          </w:tcPr>
-          <w:p>
-            <w:pPr>
-              <w:rPr>
-                <w:lang w:val="en-US"/>
-              </w:rPr>
-            </w:pPr>
-            <w:r>
-              <w:rPr>
-                <w:noProof/>
-                <w:lang w:eastAsia="nl-BE"/>
-              </w:rPr>
-              <w:drawing>
-                <wp:inline distT="0" distB="0" distL="0" distR="0">
-                  <wp:extent cx="2028825" cy="2847975"/>
-                  <wp:effectExtent l="0" t="0" r="9525" b="9525"/>
-                  <wp:docPr id="8" name="Afbeelding 8"/>
-                  <wp:cNvGraphicFramePr>
-                    <a:graphicFrameLocks xmlns:a="http://schemas.openxmlformats.org/drawingml/2006/main" noChangeAspect="1"/>
-                  </wp:cNvGraphicFramePr>
-                  <a:graphic xmlns:a="http://schemas.openxmlformats.org/drawingml/2006/main">
-                    <a:graphicData uri="http://schemas.openxmlformats.org/drawingml/2006/picture">
-                      <pic:pic xmlns:pic="http://schemas.openxmlformats.org/drawingml/2006/picture">
-                        <pic:nvPicPr>
-                          <pic:cNvPr id="8" name="part5.png"/>
+                          <pic:cNvPr id="11" name="part3.png"/>
                           <pic:cNvPicPr/>
                         </pic:nvPicPr>
                         <pic:blipFill>
@@ -1239,7 +1173,7 @@
                         <pic:spPr>
                           <a:xfrm>
                             <a:off x="0" y="0"/>
-                            <a:ext cx="2028825" cy="2847975"/>
+                            <a:ext cx="1752600" cy="2895600"/>
                           </a:xfrm>
                           <a:prstGeom prst="rect">
                             <a:avLst/>
@@ -1286,77 +1220,59 @@
               <w:rPr>
                 <w:lang w:val="en-US"/>
               </w:rPr>
-              <w:t>Family ex. mammals, reptiles, birds, etc.</w:t>
-            </w:r>
-          </w:p>
-          <w:p>
-            <w:pPr>
-              <w:pStyle w:val="Lijstalinea"/>
-              <w:rPr>
-                <w:lang w:val="en-US"/>
-              </w:rPr>
-            </w:pPr>
-          </w:p>
-          <w:p>
-            <w:pPr>
-              <w:pStyle w:val="Lijstalinea"/>
-              <w:numPr>
-                <w:ilvl w:val="0"/>
-                <w:numId w:val="1"/>
-              </w:numPr>
-              <w:rPr>
-                <w:lang w:val="en-US"/>
-              </w:rPr>
-            </w:pPr>
-            <w:r>
-              <w:rPr>
-                <w:lang w:val="en-US"/>
-              </w:rPr>
-              <w:t xml:space="preserve">Sub family ex. Camels would be long to mammals, </w:t>
-            </w:r>
-            <w:r>
-              <w:rPr>
-                <w:lang w:val="en-US"/>
-              </w:rPr>
-              <w:t>pelican</w:t>
-            </w:r>
-            <w:r>
-              <w:rPr>
-                <w:lang w:val="en-US"/>
-              </w:rPr>
-              <w:t>s would be long to birds, etc.</w:t>
-            </w:r>
-          </w:p>
-          <w:p>
-            <w:pPr>
-              <w:pStyle w:val="Lijstalinea"/>
-              <w:rPr>
-                <w:lang w:val="en-US"/>
-              </w:rPr>
-            </w:pPr>
-          </w:p>
-          <w:p>
-            <w:pPr>
-              <w:pStyle w:val="Lijstalinea"/>
-              <w:numPr>
-                <w:ilvl w:val="0"/>
-                <w:numId w:val="1"/>
-              </w:numPr>
-              <w:rPr>
-                <w:lang w:val="en-US"/>
-              </w:rPr>
-            </w:pPr>
-            <w:r>
-              <w:rPr>
-                <w:lang w:val="en-US"/>
-              </w:rPr>
-              <w:t xml:space="preserve">An organism </w:t>
-            </w:r>
-            <w:r>
-              <w:rPr>
-                <w:lang w:val="en-US"/>
-              </w:rPr>
-              <w:t>can only have 1 family but a family can have more than 1 subfamily</w:t>
+              <w:t>Season spring, summer, fall, winter. The table is created to easily insert the Arabic version.</w:t>
+            </w:r>
+          </w:p>
+          <w:p>
+            <w:pPr>
+              <w:pStyle w:val="Lijstalinea"/>
+              <w:rPr>
+                <w:lang w:val="en-US"/>
+              </w:rPr>
+            </w:pPr>
+          </w:p>
+          <w:p>
+            <w:pPr>
+              <w:pStyle w:val="Lijstalinea"/>
+              <w:numPr>
+                <w:ilvl w:val="0"/>
+                <w:numId w:val="1"/>
+              </w:numPr>
+              <w:rPr>
+                <w:lang w:val="en-US"/>
+              </w:rPr>
+            </w:pPr>
+            <w:r>
+              <w:rPr>
+                <w:lang w:val="en-US"/>
+              </w:rPr>
+              <w:t>The relation is made to get 1 to create a many to one relation</w:t>
+            </w:r>
+          </w:p>
+          <w:p>
+            <w:pPr>
+              <w:pStyle w:val="Lijstalinea"/>
+              <w:rPr>
+                <w:lang w:val="en-US"/>
+              </w:rPr>
+            </w:pPr>
+          </w:p>
+          <w:p>
+            <w:pPr>
+              <w:pStyle w:val="Lijstalinea"/>
+              <w:numPr>
+                <w:ilvl w:val="0"/>
+                <w:numId w:val="1"/>
+              </w:numPr>
+              <w:rPr>
+                <w:lang w:val="en-US"/>
+              </w:rPr>
+            </w:pPr>
+            <w:r>
+              <w:rPr>
+                <w:lang w:val="en-US"/>
+              </w:rPr>
+              <w:t>An organism can live or be harvest in more than 1 season</w:t>
             </w:r>
           </w:p>
         </w:tc>
@@ -1398,9 +1314,9 @@
               <w:lastRenderedPageBreak/>
               <w:drawing>
                 <wp:inline distT="0" distB="0" distL="0" distR="0">
-                  <wp:extent cx="1695450" cy="1314450"/>
+                  <wp:extent cx="1847850" cy="3162300"/>
                   <wp:effectExtent l="0" t="0" r="0" b="0"/>
-                  <wp:docPr id="10" name="Afbeelding 10"/>
+                  <wp:docPr id="12" name="Afbeelding 12"/>
                   <wp:cNvGraphicFramePr>
                     <a:graphicFrameLocks xmlns:a="http://schemas.openxmlformats.org/drawingml/2006/main" noChangeAspect="1"/>
                   </wp:cNvGraphicFramePr>
@@ -1408,7 +1324,7 @@
                     <a:graphicData uri="http://schemas.openxmlformats.org/drawingml/2006/picture">
                       <pic:pic xmlns:pic="http://schemas.openxmlformats.org/drawingml/2006/picture">
                         <pic:nvPicPr>
-                          <pic:cNvPr id="10" name="part7.png"/>
+                          <pic:cNvPr id="12" name="part4.png"/>
                           <pic:cNvPicPr/>
                         </pic:nvPicPr>
                         <pic:blipFill>
@@ -1426,7 +1342,7 @@
                         <pic:spPr>
                           <a:xfrm>
                             <a:off x="0" y="0"/>
-                            <a:ext cx="1695450" cy="1314450"/>
+                            <a:ext cx="1847850" cy="3162300"/>
                           </a:xfrm>
                           <a:prstGeom prst="rect">
                             <a:avLst/>
@@ -1463,100 +1379,88 @@
               <w:pStyle w:val="Lijstalinea"/>
               <w:numPr>
                 <w:ilvl w:val="0"/>
-                <w:numId w:val="1"/>
-              </w:numPr>
-              <w:rPr>
-                <w:lang w:val="en-US"/>
-              </w:rPr>
-            </w:pPr>
-            <w:r>
-              <w:rPr>
-                <w:lang w:val="en-US"/>
-              </w:rPr>
-              <w:t>World  parts of the exhibition</w:t>
-            </w:r>
-          </w:p>
-          <w:p>
-            <w:pPr>
-              <w:pStyle w:val="Lijstalinea"/>
-              <w:rPr>
-                <w:lang w:val="en-US"/>
-              </w:rPr>
-            </w:pPr>
-            <w:r>
-              <w:rPr>
-                <w:lang w:val="en-US"/>
-              </w:rPr>
-              <w:t>The marine world</w:t>
-            </w:r>
-          </w:p>
-          <w:p>
-            <w:pPr>
-              <w:pStyle w:val="Lijstalinea"/>
-              <w:rPr>
-                <w:lang w:val="en-US"/>
-              </w:rPr>
-            </w:pPr>
-            <w:r>
-              <w:rPr>
-                <w:lang w:val="en-US"/>
-              </w:rPr>
-              <w:t>The plant world</w:t>
-            </w:r>
-          </w:p>
-          <w:p>
-            <w:pPr>
-              <w:pStyle w:val="Lijstalinea"/>
-              <w:rPr>
-                <w:lang w:val="en-US"/>
-              </w:rPr>
-            </w:pPr>
-            <w:r>
-              <w:rPr>
-                <w:lang w:val="en-US"/>
-              </w:rPr>
-              <w:t>The animal world</w:t>
-            </w:r>
-          </w:p>
-          <w:p>
-            <w:pPr>
-              <w:pStyle w:val="Lijstalinea"/>
-              <w:rPr>
-                <w:lang w:val="en-US"/>
-              </w:rPr>
-            </w:pPr>
-            <w:r>
-              <w:rPr>
-                <w:lang w:val="en-US"/>
-              </w:rPr>
-              <w:t>The microbial world</w:t>
-            </w:r>
-          </w:p>
-          <w:p>
-            <w:pPr>
-              <w:pStyle w:val="Lijstalinea"/>
-              <w:numPr>
-                <w:ilvl w:val="0"/>
-                <w:numId w:val="1"/>
-              </w:numPr>
-              <w:rPr>
-                <w:lang w:val="en-US"/>
-              </w:rPr>
-            </w:pPr>
-            <w:r>
-              <w:rPr>
-                <w:lang w:val="en-US"/>
-              </w:rPr>
-              <w:t>The table is created to easily insert the Arabic version.</w:t>
-            </w:r>
-          </w:p>
-          <w:p>
-            <w:pPr>
-              <w:pStyle w:val="Lijstalinea"/>
-              <w:rPr>
-                <w:lang w:val="en-US"/>
-              </w:rPr>
-            </w:pPr>
+                <w:numId w:val="3"/>
+              </w:numPr>
+              <w:rPr>
+                <w:lang w:val="en-US"/>
+              </w:rPr>
+            </w:pPr>
+            <w:r>
+              <w:rPr>
+                <w:lang w:val="en-US"/>
+              </w:rPr>
+              <w:t>Family ex. mammals, reptiles, birds, etc.</w:t>
+            </w:r>
+          </w:p>
+          <w:p>
+            <w:pPr>
+              <w:pStyle w:val="Lijstalinea"/>
+              <w:rPr>
+                <w:lang w:val="en-US"/>
+              </w:rPr>
+            </w:pPr>
+          </w:p>
+          <w:p>
+            <w:pPr>
+              <w:pStyle w:val="Lijstalinea"/>
+              <w:numPr>
+                <w:ilvl w:val="0"/>
+                <w:numId w:val="1"/>
+              </w:numPr>
+              <w:rPr>
+                <w:lang w:val="en-US"/>
+              </w:rPr>
+            </w:pPr>
+            <w:r>
+              <w:rPr>
+                <w:lang w:val="en-US"/>
+              </w:rPr>
+              <w:t xml:space="preserve">Sub family ex. Camels would be long to mammals, </w:t>
+            </w:r>
+            <w:r>
+              <w:rPr>
+                <w:lang w:val="en-US"/>
+              </w:rPr>
+              <w:t>pelican</w:t>
+            </w:r>
+            <w:r>
+              <w:rPr>
+                <w:lang w:val="en-US"/>
+              </w:rPr>
+              <w:t>s would be long to birds, etc.</w:t>
+            </w:r>
+          </w:p>
+          <w:p>
+            <w:pPr>
+              <w:pStyle w:val="Lijstalinea"/>
+              <w:rPr>
+                <w:lang w:val="en-US"/>
+              </w:rPr>
+            </w:pPr>
+          </w:p>
+          <w:p>
+            <w:pPr>
+              <w:pStyle w:val="Lijstalinea"/>
+              <w:numPr>
+                <w:ilvl w:val="0"/>
+                <w:numId w:val="1"/>
+              </w:numPr>
+              <w:rPr>
+                <w:lang w:val="en-US"/>
+              </w:rPr>
+            </w:pPr>
+            <w:r>
+              <w:rPr>
+                <w:lang w:val="en-US"/>
+              </w:rPr>
+              <w:t xml:space="preserve">An organism </w:t>
+            </w:r>
+            <w:r>
+              <w:rPr>
+                <w:lang w:val="en-US"/>
+              </w:rPr>
+              <w:t>can only have 1 family but a family can have more than 1 subfamily</w:t>
+            </w:r>
           </w:p>
         </w:tc>
       </w:tr>
@@ -1596,9 +1500,9 @@
               </w:rPr>
               <w:drawing>
                 <wp:inline distT="0" distB="0" distL="0" distR="0">
-                  <wp:extent cx="1695450" cy="2781300"/>
+                  <wp:extent cx="1752600" cy="1314450"/>
                   <wp:effectExtent l="0" t="0" r="0" b="0"/>
-                  <wp:docPr id="13" name="Afbeelding 13"/>
+                  <wp:docPr id="14" name="Afbeelding 14"/>
                   <wp:cNvGraphicFramePr>
                     <a:graphicFrameLocks xmlns:a="http://schemas.openxmlformats.org/drawingml/2006/main" noChangeAspect="1"/>
                   </wp:cNvGraphicFramePr>
@@ -1606,7 +1510,7 @@
                     <a:graphicData uri="http://schemas.openxmlformats.org/drawingml/2006/picture">
                       <pic:pic xmlns:pic="http://schemas.openxmlformats.org/drawingml/2006/picture">
                         <pic:nvPicPr>
-                          <pic:cNvPr id="13" name="part8.png"/>
+                          <pic:cNvPr id="14" name="part5.png"/>
                           <pic:cNvPicPr/>
                         </pic:nvPicPr>
                         <pic:blipFill>
@@ -1624,7 +1528,7 @@
                         <pic:spPr>
                           <a:xfrm>
                             <a:off x="0" y="0"/>
-                            <a:ext cx="1695450" cy="2781300"/>
+                            <a:ext cx="1752600" cy="1314450"/>
                           </a:xfrm>
                           <a:prstGeom prst="rect">
                             <a:avLst/>
@@ -1671,145 +1575,86 @@
               <w:rPr>
                 <w:lang w:val="en-US"/>
               </w:rPr>
-              <w:t xml:space="preserve">Post table keeps record send to the administer </w:t>
-            </w:r>
-            <w:r>
-              <w:rPr>
-                <w:lang w:val="en-US"/>
-              </w:rPr>
-              <w:t>fro</w:t>
-            </w:r>
-            <w:r>
-              <w:rPr>
-                <w:lang w:val="en-US"/>
-              </w:rPr>
-              <w:t>m spotting’s of an organism</w:t>
-            </w:r>
-            <w:r>
-              <w:rPr>
-                <w:lang w:val="en-US"/>
-              </w:rPr>
-              <w:t xml:space="preserve"> or comments</w:t>
-            </w:r>
-            <w:r>
-              <w:rPr>
-                <w:lang w:val="en-US"/>
-              </w:rPr>
-              <w:t xml:space="preserve">. These are collected to in order to send an </w:t>
-            </w:r>
-            <w:r>
-              <w:rPr>
-                <w:lang w:val="en-US"/>
-              </w:rPr>
-              <w:t xml:space="preserve">newsletter and create an interactive map of the </w:t>
-            </w:r>
-            <w:proofErr w:type="spellStart"/>
-            <w:r>
-              <w:rPr>
-                <w:lang w:val="en-US"/>
-              </w:rPr>
-              <w:t>spottings</w:t>
-            </w:r>
-            <w:proofErr w:type="spellEnd"/>
-            <w:r>
-              <w:rPr>
-                <w:lang w:val="en-US"/>
-              </w:rPr>
-              <w:t>.</w:t>
-            </w:r>
-          </w:p>
-          <w:p>
-            <w:pPr>
-              <w:rPr>
-                <w:lang w:val="en-US"/>
-              </w:rPr>
-            </w:pPr>
-          </w:p>
-          <w:p>
-            <w:pPr>
-              <w:rPr>
-                <w:lang w:val="en-US"/>
-              </w:rPr>
-            </w:pPr>
-          </w:p>
-          <w:p>
-            <w:pPr>
-              <w:rPr>
-                <w:lang w:val="en-US"/>
-              </w:rPr>
-            </w:pPr>
-          </w:p>
-          <w:p>
-            <w:pPr>
-              <w:rPr>
-                <w:lang w:val="en-US"/>
-              </w:rPr>
-            </w:pPr>
-          </w:p>
-          <w:p>
-            <w:pPr>
-              <w:pStyle w:val="Lijstalinea"/>
-              <w:numPr>
-                <w:ilvl w:val="0"/>
-                <w:numId w:val="1"/>
-              </w:numPr>
-              <w:rPr>
-                <w:lang w:val="en-US"/>
-              </w:rPr>
-            </w:pPr>
-            <w:r>
-              <w:rPr>
-                <w:lang w:val="en-US"/>
-              </w:rPr>
-              <w:t>Longitude to make the interactive map</w:t>
-            </w:r>
-          </w:p>
-          <w:p>
-            <w:pPr>
-              <w:pStyle w:val="Lijstalinea"/>
-              <w:numPr>
-                <w:ilvl w:val="0"/>
-                <w:numId w:val="1"/>
-              </w:numPr>
-              <w:rPr>
-                <w:lang w:val="en-US"/>
-              </w:rPr>
-            </w:pPr>
-            <w:r>
-              <w:rPr>
-                <w:lang w:val="en-US"/>
-              </w:rPr>
-              <w:t>Latitude to make the interactive map</w:t>
-            </w:r>
-          </w:p>
-          <w:p>
-            <w:pPr>
-              <w:pStyle w:val="Lijstalinea"/>
-              <w:numPr>
-                <w:ilvl w:val="0"/>
-                <w:numId w:val="1"/>
-              </w:numPr>
-              <w:rPr>
-                <w:lang w:val="en-US"/>
-              </w:rPr>
-            </w:pPr>
-            <w:proofErr w:type="spellStart"/>
-            <w:r>
-              <w:rPr>
-                <w:lang w:val="en-US"/>
-              </w:rPr>
-              <w:t>News_letter</w:t>
-            </w:r>
-            <w:proofErr w:type="spellEnd"/>
-            <w:r>
-              <w:rPr>
-                <w:lang w:val="en-US"/>
-              </w:rPr>
-              <w:t xml:space="preserve"> Boolean want to receive or not</w:t>
-            </w:r>
-          </w:p>
-          <w:p>
-            <w:pPr>
+              <w:t>World  parts of the exhibition</w:t>
+            </w:r>
+          </w:p>
+          <w:p>
+            <w:pPr>
+              <w:pStyle w:val="Lijstalinea"/>
+              <w:rPr>
+                <w:lang w:val="en-US"/>
+              </w:rPr>
+            </w:pPr>
+            <w:r>
+              <w:rPr>
+                <w:lang w:val="en-US"/>
+              </w:rPr>
+              <w:t>The marine world</w:t>
+            </w:r>
+          </w:p>
+          <w:p>
+            <w:pPr>
+              <w:pStyle w:val="Lijstalinea"/>
+              <w:rPr>
+                <w:lang w:val="en-US"/>
+              </w:rPr>
+            </w:pPr>
+            <w:r>
+              <w:rPr>
+                <w:lang w:val="en-US"/>
+              </w:rPr>
+              <w:t>The plant world</w:t>
+            </w:r>
+          </w:p>
+          <w:p>
+            <w:pPr>
+              <w:pStyle w:val="Lijstalinea"/>
+              <w:rPr>
+                <w:lang w:val="en-US"/>
+              </w:rPr>
+            </w:pPr>
+            <w:r>
+              <w:rPr>
+                <w:lang w:val="en-US"/>
+              </w:rPr>
+              <w:t>The animal world</w:t>
+            </w:r>
+          </w:p>
+          <w:p>
+            <w:pPr>
+              <w:pStyle w:val="Lijstalinea"/>
+              <w:rPr>
+                <w:lang w:val="en-US"/>
+              </w:rPr>
+            </w:pPr>
+            <w:r>
+              <w:rPr>
+                <w:lang w:val="en-US"/>
+              </w:rPr>
+              <w:t>The microbial world</w:t>
+            </w:r>
+          </w:p>
+          <w:p>
+            <w:pPr>
+              <w:pStyle w:val="Lijstalinea"/>
+              <w:numPr>
+                <w:ilvl w:val="0"/>
+                <w:numId w:val="1"/>
+              </w:numPr>
+              <w:rPr>
+                <w:lang w:val="en-US"/>
+              </w:rPr>
+            </w:pPr>
+            <w:r>
+              <w:rPr>
+                <w:lang w:val="en-US"/>
+              </w:rPr>
+              <w:t>The table is created to easily insert the Arabic version.</w:t>
+            </w:r>
+          </w:p>
+          <w:p>
+            <w:pPr>
+              <w:pStyle w:val="Lijstalinea"/>
               <w:rPr>
                 <w:lang w:val="en-US"/>
               </w:rPr>
@@ -1853,9 +1698,9 @@
               </w:rPr>
               <w:drawing>
                 <wp:inline distT="0" distB="0" distL="0" distR="0">
-                  <wp:extent cx="1962150" cy="2781300"/>
+                  <wp:extent cx="1752600" cy="2781300"/>
                   <wp:effectExtent l="0" t="0" r="0" b="0"/>
-                  <wp:docPr id="15" name="Afbeelding 15"/>
+                  <wp:docPr id="16" name="Afbeelding 16"/>
                   <wp:cNvGraphicFramePr>
                     <a:graphicFrameLocks xmlns:a="http://schemas.openxmlformats.org/drawingml/2006/main" noChangeAspect="1"/>
                   </wp:cNvGraphicFramePr>
@@ -1863,7 +1708,7 @@
                     <a:graphicData uri="http://schemas.openxmlformats.org/drawingml/2006/picture">
                       <pic:pic xmlns:pic="http://schemas.openxmlformats.org/drawingml/2006/picture">
                         <pic:nvPicPr>
-                          <pic:cNvPr id="15" name="part9.png"/>
+                          <pic:cNvPr id="16" name="part6.png"/>
                           <pic:cNvPicPr/>
                         </pic:nvPicPr>
                         <pic:blipFill>
@@ -1881,7 +1726,7 @@
                         <pic:spPr>
                           <a:xfrm>
                             <a:off x="0" y="0"/>
-                            <a:ext cx="1962150" cy="2781300"/>
+                            <a:ext cx="1752600" cy="2781300"/>
                           </a:xfrm>
                           <a:prstGeom prst="rect">
                             <a:avLst/>
@@ -1928,56 +1773,157 @@
               <w:rPr>
                 <w:lang w:val="en-US"/>
               </w:rPr>
-              <w:t xml:space="preserve">Geolocation table keeps record </w:t>
-            </w:r>
-            <w:r>
-              <w:rPr>
-                <w:lang w:val="en-US"/>
-              </w:rPr>
-              <w:t>to make the interactive map</w:t>
-            </w:r>
-            <w:r>
-              <w:rPr>
-                <w:lang w:val="en-US"/>
-              </w:rPr>
-              <w:t xml:space="preserve"> to show where an animal lives</w:t>
-            </w:r>
-          </w:p>
-          <w:p>
-            <w:pPr>
-              <w:pStyle w:val="Lijstalinea"/>
-              <w:numPr>
-                <w:ilvl w:val="0"/>
-                <w:numId w:val="1"/>
-              </w:numPr>
-              <w:rPr>
-                <w:lang w:val="en-US"/>
-              </w:rPr>
-            </w:pPr>
-            <w:r>
-              <w:rPr>
-                <w:lang w:val="en-US"/>
-              </w:rPr>
-              <w:t>Area name and or description of this area</w:t>
-            </w:r>
-          </w:p>
-          <w:p>
-            <w:pPr>
-              <w:pStyle w:val="Lijstalinea"/>
-              <w:numPr>
-                <w:ilvl w:val="0"/>
-                <w:numId w:val="1"/>
-              </w:numPr>
-              <w:rPr>
-                <w:lang w:val="en-US"/>
-              </w:rPr>
-            </w:pPr>
-            <w:r>
-              <w:rPr>
-                <w:lang w:val="en-US"/>
-              </w:rPr>
-              <w:t>More points to make the area</w:t>
-            </w:r>
+              <w:t xml:space="preserve">Post table keeps record send to the administer </w:t>
+            </w:r>
+            <w:r>
+              <w:rPr>
+                <w:lang w:val="en-US"/>
+              </w:rPr>
+              <w:t>fro</w:t>
+            </w:r>
+            <w:r>
+              <w:rPr>
+                <w:lang w:val="en-US"/>
+              </w:rPr>
+              <w:t>m spotting’s of an organism</w:t>
+            </w:r>
+            <w:r>
+              <w:rPr>
+                <w:lang w:val="en-US"/>
+              </w:rPr>
+              <w:t xml:space="preserve"> or comments</w:t>
+            </w:r>
+            <w:r>
+              <w:rPr>
+                <w:lang w:val="en-US"/>
+              </w:rPr>
+              <w:t xml:space="preserve">. These are collected to in order to send an </w:t>
+            </w:r>
+            <w:r>
+              <w:rPr>
+                <w:lang w:val="en-US"/>
+              </w:rPr>
+              <w:t xml:space="preserve">newsletter and create an interactive map of the </w:t>
+            </w:r>
+            <w:proofErr w:type="spellStart"/>
+            <w:r>
+              <w:rPr>
+                <w:lang w:val="en-US"/>
+              </w:rPr>
+              <w:t>spottings</w:t>
+            </w:r>
+            <w:proofErr w:type="spellEnd"/>
+            <w:r>
+              <w:rPr>
+                <w:lang w:val="en-US"/>
+              </w:rPr>
+              <w:t>.</w:t>
+            </w:r>
+          </w:p>
+          <w:p>
+            <w:pPr>
+              <w:rPr>
+                <w:lang w:val="en-US"/>
+              </w:rPr>
+            </w:pPr>
+          </w:p>
+          <w:p>
+            <w:pPr>
+              <w:rPr>
+                <w:lang w:val="en-US"/>
+              </w:rPr>
+            </w:pPr>
+          </w:p>
+          <w:p>
+            <w:pPr>
+              <w:rPr>
+                <w:lang w:val="en-US"/>
+              </w:rPr>
+            </w:pPr>
+          </w:p>
+          <w:p>
+            <w:pPr>
+              <w:rPr>
+                <w:lang w:val="en-US"/>
+              </w:rPr>
+            </w:pPr>
+          </w:p>
+          <w:p>
+            <w:pPr>
+              <w:pStyle w:val="Lijstalinea"/>
+              <w:numPr>
+                <w:ilvl w:val="0"/>
+                <w:numId w:val="1"/>
+              </w:numPr>
+              <w:rPr>
+                <w:lang w:val="en-US"/>
+              </w:rPr>
+            </w:pPr>
+            <w:r>
+              <w:rPr>
+                <w:lang w:val="en-US"/>
+              </w:rPr>
+              <w:t>Longitude to make the interactive map</w:t>
+            </w:r>
+          </w:p>
+          <w:p>
+            <w:pPr>
+              <w:pStyle w:val="Lijstalinea"/>
+              <w:numPr>
+                <w:ilvl w:val="0"/>
+                <w:numId w:val="1"/>
+              </w:numPr>
+              <w:rPr>
+                <w:lang w:val="en-US"/>
+              </w:rPr>
+            </w:pPr>
+            <w:r>
+              <w:rPr>
+                <w:lang w:val="en-US"/>
+              </w:rPr>
+              <w:t>Latitude to make the interactive map</w:t>
+            </w:r>
+          </w:p>
+          <w:p>
+            <w:pPr>
+              <w:pStyle w:val="Lijstalinea"/>
+              <w:rPr>
+                <w:lang w:val="en-US"/>
+              </w:rPr>
+            </w:pPr>
+          </w:p>
+          <w:p>
+            <w:pPr>
+              <w:pStyle w:val="Lijstalinea"/>
+              <w:numPr>
+                <w:ilvl w:val="0"/>
+                <w:numId w:val="1"/>
+              </w:numPr>
+              <w:rPr>
+                <w:lang w:val="en-US"/>
+              </w:rPr>
+            </w:pPr>
+            <w:proofErr w:type="spellStart"/>
+            <w:r>
+              <w:rPr>
+                <w:lang w:val="en-US"/>
+              </w:rPr>
+              <w:t>News_letter</w:t>
+            </w:r>
+            <w:proofErr w:type="spellEnd"/>
+            <w:r>
+              <w:rPr>
+                <w:lang w:val="en-US"/>
+              </w:rPr>
+              <w:t xml:space="preserve"> Boolean want to receive or not</w:t>
+            </w:r>
+          </w:p>
+          <w:p>
+            <w:pPr>
+              <w:rPr>
+                <w:lang w:val="en-US"/>
+              </w:rPr>
+            </w:pPr>
           </w:p>
         </w:tc>
       </w:tr>
@@ -2018,6 +1964,212 @@
               <w:lastRenderedPageBreak/>
               <w:drawing>
                 <wp:inline distT="0" distB="0" distL="0" distR="0">
+                  <wp:extent cx="2009775" cy="3200400"/>
+                  <wp:effectExtent l="0" t="0" r="9525" b="0"/>
+                  <wp:docPr id="18" name="Afbeelding 18"/>
+                  <wp:cNvGraphicFramePr>
+                    <a:graphicFrameLocks xmlns:a="http://schemas.openxmlformats.org/drawingml/2006/main" noChangeAspect="1"/>
+                  </wp:cNvGraphicFramePr>
+                  <a:graphic xmlns:a="http://schemas.openxmlformats.org/drawingml/2006/main">
+                    <a:graphicData uri="http://schemas.openxmlformats.org/drawingml/2006/picture">
+                      <pic:pic xmlns:pic="http://schemas.openxmlformats.org/drawingml/2006/picture">
+                        <pic:nvPicPr>
+                          <pic:cNvPr id="18" name="part7.png"/>
+                          <pic:cNvPicPr/>
+                        </pic:nvPicPr>
+                        <pic:blipFill>
+                          <a:blip r:embed="rId14">
+                            <a:extLst>
+                              <a:ext uri="{28A0092B-C50C-407E-A947-70E740481C1C}">
+                                <a14:useLocalDpi xmlns:a14="http://schemas.microsoft.com/office/drawing/2010/main" val="0"/>
+                              </a:ext>
+                            </a:extLst>
+                          </a:blip>
+                          <a:stretch>
+                            <a:fillRect/>
+                          </a:stretch>
+                        </pic:blipFill>
+                        <pic:spPr>
+                          <a:xfrm>
+                            <a:off x="0" y="0"/>
+                            <a:ext cx="2009775" cy="3200400"/>
+                          </a:xfrm>
+                          <a:prstGeom prst="rect">
+                            <a:avLst/>
+                          </a:prstGeom>
+                        </pic:spPr>
+                      </pic:pic>
+                    </a:graphicData>
+                  </a:graphic>
+                </wp:inline>
+              </w:drawing>
+            </w:r>
+          </w:p>
+        </w:tc>
+        <w:tc>
+          <w:tcPr>
+            <w:tcW w:w="6379" w:type="dxa"/>
+          </w:tcPr>
+          <w:p>
+            <w:pPr>
+              <w:rPr>
+                <w:lang w:val="en-US"/>
+              </w:rPr>
+            </w:pPr>
+          </w:p>
+          <w:p>
+            <w:pPr>
+              <w:rPr>
+                <w:lang w:val="en-US"/>
+              </w:rPr>
+            </w:pPr>
+          </w:p>
+          <w:p>
+            <w:pPr>
+              <w:pStyle w:val="Lijstalinea"/>
+              <w:numPr>
+                <w:ilvl w:val="0"/>
+                <w:numId w:val="1"/>
+              </w:numPr>
+              <w:rPr>
+                <w:lang w:val="en-US"/>
+              </w:rPr>
+            </w:pPr>
+            <w:r>
+              <w:rPr>
+                <w:lang w:val="en-US"/>
+              </w:rPr>
+              <w:t xml:space="preserve">Geolocation table keeps record </w:t>
+            </w:r>
+            <w:r>
+              <w:rPr>
+                <w:lang w:val="en-US"/>
+              </w:rPr>
+              <w:t>to make the interactive map</w:t>
+            </w:r>
+            <w:r>
+              <w:rPr>
+                <w:lang w:val="en-US"/>
+              </w:rPr>
+              <w:t xml:space="preserve"> to show where an animal lives</w:t>
+            </w:r>
+          </w:p>
+          <w:p>
+            <w:pPr>
+              <w:pStyle w:val="Lijstalinea"/>
+              <w:numPr>
+                <w:ilvl w:val="0"/>
+                <w:numId w:val="1"/>
+              </w:numPr>
+              <w:rPr>
+                <w:lang w:val="en-US"/>
+              </w:rPr>
+            </w:pPr>
+            <w:r>
+              <w:rPr>
+                <w:lang w:val="en-US"/>
+              </w:rPr>
+              <w:t>Foreign key to 1 organism</w:t>
+            </w:r>
+          </w:p>
+          <w:p>
+            <w:pPr>
+              <w:pStyle w:val="Lijstalinea"/>
+              <w:numPr>
+                <w:ilvl w:val="0"/>
+                <w:numId w:val="1"/>
+              </w:numPr>
+              <w:rPr>
+                <w:lang w:val="en-US"/>
+              </w:rPr>
+            </w:pPr>
+            <w:r>
+              <w:rPr>
+                <w:lang w:val="en-US"/>
+              </w:rPr>
+              <w:t xml:space="preserve">Area name </w:t>
+            </w:r>
+          </w:p>
+          <w:p>
+            <w:pPr>
+              <w:pStyle w:val="Lijstalinea"/>
+              <w:numPr>
+                <w:ilvl w:val="0"/>
+                <w:numId w:val="1"/>
+              </w:numPr>
+              <w:rPr>
+                <w:lang w:val="en-US"/>
+              </w:rPr>
+            </w:pPr>
+            <w:r>
+              <w:rPr>
+                <w:lang w:val="en-US"/>
+              </w:rPr>
+              <w:t xml:space="preserve">Area </w:t>
+            </w:r>
+            <w:r>
+              <w:rPr>
+                <w:lang w:val="en-US"/>
+              </w:rPr>
+              <w:t>description of this area</w:t>
+            </w:r>
+          </w:p>
+          <w:p>
+            <w:pPr>
+              <w:pStyle w:val="Lijstalinea"/>
+              <w:numPr>
+                <w:ilvl w:val="0"/>
+                <w:numId w:val="1"/>
+              </w:numPr>
+              <w:rPr>
+                <w:lang w:val="en-US"/>
+              </w:rPr>
+            </w:pPr>
+            <w:r>
+              <w:rPr>
+                <w:lang w:val="en-US"/>
+              </w:rPr>
+              <w:t>More points to make the area</w:t>
+            </w:r>
+          </w:p>
+        </w:tc>
+      </w:tr>
+    </w:tbl>
+    <w:p>
+      <w:pPr>
+        <w:rPr>
+          <w:lang w:val="en-US"/>
+        </w:rPr>
+      </w:pPr>
+    </w:p>
+    <w:tbl>
+      <w:tblPr>
+        <w:tblStyle w:val="Tabelraster"/>
+        <w:tblW w:w="10060" w:type="dxa"/>
+        <w:tblLook w:val="04A0" w:firstRow="1" w:lastRow="0" w:firstColumn="1" w:lastColumn="0" w:noHBand="0" w:noVBand="1"/>
+      </w:tblPr>
+      <w:tblGrid>
+        <w:gridCol w:w="3681"/>
+        <w:gridCol w:w="6379"/>
+      </w:tblGrid>
+      <w:tr>
+        <w:tc>
+          <w:tcPr>
+            <w:tcW w:w="3681" w:type="dxa"/>
+          </w:tcPr>
+          <w:p>
+            <w:pPr>
+              <w:rPr>
+                <w:lang w:val="en-US"/>
+              </w:rPr>
+            </w:pPr>
+            <w:r>
+              <w:rPr>
+                <w:noProof/>
+                <w:lang w:eastAsia="nl-BE"/>
+              </w:rPr>
+              <w:drawing>
+                <wp:inline distT="0" distB="0" distL="0" distR="0">
                   <wp:extent cx="1590675" cy="2571750"/>
                   <wp:effectExtent l="0" t="0" r="9525" b="0"/>
                   <wp:docPr id="17" name="Afbeelding 17"/>
@@ -2032,7 +2184,7 @@
                           <pic:cNvPicPr/>
                         </pic:nvPicPr>
                         <pic:blipFill>
-                          <a:blip r:embed="rId14">
+                          <a:blip r:embed="rId15">
                             <a:extLst>
                               <a:ext uri="{28A0092B-C50C-407E-A947-70E740481C1C}">
                                 <a14:useLocalDpi xmlns:a14="http://schemas.microsoft.com/office/drawing/2010/main" val="0"/>
@@ -2123,6 +2275,168 @@
           <w:lang w:val="en-US"/>
         </w:rPr>
       </w:pPr>
+    </w:p>
+    <w:tbl>
+      <w:tblPr>
+        <w:tblStyle w:val="Tabelraster"/>
+        <w:tblW w:w="10060" w:type="dxa"/>
+        <w:tblLook w:val="04A0" w:firstRow="1" w:lastRow="0" w:firstColumn="1" w:lastColumn="0" w:noHBand="0" w:noVBand="1"/>
+      </w:tblPr>
+      <w:tblGrid>
+        <w:gridCol w:w="3681"/>
+        <w:gridCol w:w="6379"/>
+      </w:tblGrid>
+      <w:tr>
+        <w:tc>
+          <w:tcPr>
+            <w:tcW w:w="3681" w:type="dxa"/>
+          </w:tcPr>
+          <w:p>
+            <w:pPr>
+              <w:rPr>
+                <w:lang w:val="en-US"/>
+              </w:rPr>
+            </w:pPr>
+            <w:r>
+              <w:rPr>
+                <w:noProof/>
+                <w:lang w:eastAsia="nl-BE"/>
+              </w:rPr>
+              <w:drawing>
+                <wp:inline distT="0" distB="0" distL="0" distR="0">
+                  <wp:extent cx="2105025" cy="1314450"/>
+                  <wp:effectExtent l="0" t="0" r="9525" b="0"/>
+                  <wp:docPr id="23" name="Afbeelding 23"/>
+                  <wp:cNvGraphicFramePr>
+                    <a:graphicFrameLocks xmlns:a="http://schemas.openxmlformats.org/drawingml/2006/main" noChangeAspect="1"/>
+                  </wp:cNvGraphicFramePr>
+                  <a:graphic xmlns:a="http://schemas.openxmlformats.org/drawingml/2006/main">
+                    <a:graphicData uri="http://schemas.openxmlformats.org/drawingml/2006/picture">
+                      <pic:pic xmlns:pic="http://schemas.openxmlformats.org/drawingml/2006/picture">
+                        <pic:nvPicPr>
+                          <pic:cNvPr id="23" name="part9.png"/>
+                          <pic:cNvPicPr/>
+                        </pic:nvPicPr>
+                        <pic:blipFill>
+                          <a:blip r:embed="rId16">
+                            <a:extLst>
+                              <a:ext uri="{28A0092B-C50C-407E-A947-70E740481C1C}">
+                                <a14:useLocalDpi xmlns:a14="http://schemas.microsoft.com/office/drawing/2010/main" val="0"/>
+                              </a:ext>
+                            </a:extLst>
+                          </a:blip>
+                          <a:stretch>
+                            <a:fillRect/>
+                          </a:stretch>
+                        </pic:blipFill>
+                        <pic:spPr>
+                          <a:xfrm>
+                            <a:off x="0" y="0"/>
+                            <a:ext cx="2105025" cy="1314450"/>
+                          </a:xfrm>
+                          <a:prstGeom prst="rect">
+                            <a:avLst/>
+                          </a:prstGeom>
+                        </pic:spPr>
+                      </pic:pic>
+                    </a:graphicData>
+                  </a:graphic>
+                </wp:inline>
+              </w:drawing>
+            </w:r>
+          </w:p>
+        </w:tc>
+        <w:tc>
+          <w:tcPr>
+            <w:tcW w:w="6379" w:type="dxa"/>
+          </w:tcPr>
+          <w:p>
+            <w:pPr>
+              <w:rPr>
+                <w:lang w:val="en-US"/>
+              </w:rPr>
+            </w:pPr>
+          </w:p>
+          <w:p>
+            <w:pPr>
+              <w:rPr>
+                <w:lang w:val="en-US"/>
+              </w:rPr>
+            </w:pPr>
+          </w:p>
+          <w:p>
+            <w:pPr>
+              <w:pStyle w:val="Lijstalinea"/>
+              <w:numPr>
+                <w:ilvl w:val="0"/>
+                <w:numId w:val="1"/>
+              </w:numPr>
+              <w:rPr>
+                <w:lang w:val="en-US"/>
+              </w:rPr>
+            </w:pPr>
+            <w:r>
+              <w:rPr>
+                <w:lang w:val="en-US"/>
+              </w:rPr>
+              <w:t>Downloads to games, colorings, etc. per world</w:t>
+            </w:r>
+          </w:p>
+          <w:p>
+            <w:pPr>
+              <w:pStyle w:val="Lijstalinea"/>
+              <w:numPr>
+                <w:ilvl w:val="0"/>
+                <w:numId w:val="1"/>
+              </w:numPr>
+              <w:rPr>
+                <w:lang w:val="en-US"/>
+              </w:rPr>
+            </w:pPr>
+            <w:r>
+              <w:rPr>
+                <w:lang w:val="en-US"/>
+              </w:rPr>
+              <w:t>Foreign key to worlds</w:t>
+            </w:r>
+          </w:p>
+          <w:p>
+            <w:pPr>
+              <w:pStyle w:val="Lijstalinea"/>
+              <w:numPr>
+                <w:ilvl w:val="0"/>
+                <w:numId w:val="1"/>
+              </w:numPr>
+              <w:rPr>
+                <w:lang w:val="en-US"/>
+              </w:rPr>
+            </w:pPr>
+            <w:proofErr w:type="spellStart"/>
+            <w:r>
+              <w:rPr>
+                <w:lang w:val="en-US"/>
+              </w:rPr>
+              <w:t>Download_funstuff</w:t>
+            </w:r>
+            <w:proofErr w:type="spellEnd"/>
+            <w:r>
+              <w:rPr>
+                <w:lang w:val="en-US"/>
+              </w:rPr>
+              <w:t xml:space="preserve"> are the links separated by a “,”</w:t>
+            </w:r>
+          </w:p>
+        </w:tc>
+      </w:tr>
+    </w:tbl>
+    <w:p>
+      <w:pPr>
+        <w:rPr>
+          <w:lang w:val="en-US"/>
+        </w:rPr>
+      </w:pPr>
+      <w:bookmarkStart w:id="0" w:name="_GoBack"/>
+      <w:bookmarkEnd w:id="0"/>
     </w:p>
     <w:sectPr>
       <w:pgSz w:w="11906" w:h="16838"/>

</xml_diff>

<commit_message>
omandb aangepast/ description enkel ERD aangepast
om nodeloos typ werk te vemijden wacht ik nog even met de description
van de DB aan te passen nu zijn enkel de ERD's op de nieuwste stand
</commit_message>
<xml_diff>
--- a/Doc/DB design/Description Database.docx
+++ b/Doc/DB design/Description Database.docx
@@ -1,6 +1,6 @@
 
 <file path=word/document.xml><?xml version="1.0" encoding="utf-8"?>
-<w:document xmlns:ve="http://schemas.openxmlformats.org/markup-compatibility/2006" xmlns:o="urn:schemas-microsoft-com:office:office" xmlns:r="http://schemas.openxmlformats.org/officeDocument/2006/relationships" xmlns:m="http://schemas.openxmlformats.org/officeDocument/2006/math" xmlns:v="urn:schemas-microsoft-com:vml" xmlns:wp="http://schemas.openxmlformats.org/drawingml/2006/wordprocessingDrawing" xmlns:w10="urn:schemas-microsoft-com:office:word" xmlns:w="http://schemas.openxmlformats.org/wordprocessingml/2006/main" xmlns:wne="http://schemas.microsoft.com/office/word/2006/wordml">
+<w:document xmlns:wpc="http://schemas.microsoft.com/office/word/2010/wordprocessingCanvas" xmlns:mc="http://schemas.openxmlformats.org/markup-compatibility/2006" xmlns:o="urn:schemas-microsoft-com:office:office" xmlns:r="http://schemas.openxmlformats.org/officeDocument/2006/relationships" xmlns:m="http://schemas.openxmlformats.org/officeDocument/2006/math" xmlns:v="urn:schemas-microsoft-com:vml" xmlns:wp14="http://schemas.microsoft.com/office/word/2010/wordprocessingDrawing" xmlns:wp="http://schemas.openxmlformats.org/drawingml/2006/wordprocessingDrawing" xmlns:w10="urn:schemas-microsoft-com:office:word" xmlns:w="http://schemas.openxmlformats.org/wordprocessingml/2006/main" xmlns:w14="http://schemas.microsoft.com/office/word/2010/wordml" xmlns:w15="http://schemas.microsoft.com/office/word/2012/wordml" xmlns:wpg="http://schemas.microsoft.com/office/word/2010/wordprocessingGroup" xmlns:wpi="http://schemas.microsoft.com/office/word/2010/wordprocessingInk" xmlns:wne="http://schemas.microsoft.com/office/word/2006/wordml" xmlns:wps="http://schemas.microsoft.com/office/word/2010/wordprocessingShape" mc:Ignorable="w14 w15 wp14">
   <w:body>
     <w:p>
       <w:pPr>
@@ -33,16 +33,23 @@
         </w:rPr>
         <w:t>English database, the Arabic database will be an exact copy with a different connection string. The connection string will change as the language is changed.</w:t>
       </w:r>
+    </w:p>
+    <w:p>
+      <w:pPr>
+        <w:rPr>
+          <w:lang w:val="en-US"/>
+        </w:rPr>
+      </w:pPr>
       <w:r>
         <w:rPr>
           <w:noProof/>
-          <w:lang w:eastAsia="ja-JP"/>
+          <w:lang w:eastAsia="nl-BE"/>
         </w:rPr>
         <w:drawing>
           <wp:inline distT="0" distB="0" distL="0" distR="0">
-            <wp:extent cx="5760720" cy="7693660"/>
-            <wp:effectExtent l="0" t="0" r="0" b="2540"/>
-            <wp:docPr id="21" name="Afbeelding 21"/>
+            <wp:extent cx="5760720" cy="7699375"/>
+            <wp:effectExtent l="0" t="0" r="0" b="0"/>
+            <wp:docPr id="1" name="Afbeelding 1"/>
             <wp:cNvGraphicFramePr>
               <a:graphicFrameLocks xmlns:a="http://schemas.openxmlformats.org/drawingml/2006/main" noChangeAspect="1"/>
             </wp:cNvGraphicFramePr>
@@ -50,14 +57,14 @@
               <a:graphicData uri="http://schemas.openxmlformats.org/drawingml/2006/picture">
                 <pic:pic xmlns:pic="http://schemas.openxmlformats.org/drawingml/2006/picture">
                   <pic:nvPicPr>
-                    <pic:cNvPr id="21" name="omandb17.jpg.png"/>
+                    <pic:cNvPr id="1" name="omandb20.png"/>
                     <pic:cNvPicPr/>
                   </pic:nvPicPr>
                   <pic:blipFill>
-                    <a:blip r:embed="rId5" cstate="print">
+                    <a:blip r:embed="rId5">
                       <a:extLst>
                         <a:ext uri="{28A0092B-C50C-407E-A947-70E740481C1C}">
-                          <a14:useLocalDpi xmlns:a14="http://schemas.microsoft.com/office/drawing/2010/main" xmlns:wps="http://schemas.microsoft.com/office/word/2010/wordprocessingShape" xmlns:wpi="http://schemas.microsoft.com/office/word/2010/wordprocessingInk" xmlns:wpg="http://schemas.microsoft.com/office/word/2010/wordprocessingGroup" xmlns:w15="http://schemas.microsoft.com/office/word/2012/wordml" xmlns:w14="http://schemas.microsoft.com/office/word/2010/wordml" xmlns:w="http://schemas.openxmlformats.org/wordprocessingml/2006/main" xmlns:w10="urn:schemas-microsoft-com:office:word" xmlns:wp14="http://schemas.microsoft.com/office/word/2010/wordprocessingDrawing" xmlns:v="urn:schemas-microsoft-com:vml" xmlns:o="urn:schemas-microsoft-com:office:office" xmlns:mc="http://schemas.openxmlformats.org/markup-compatibility/2006" xmlns:wpc="http://schemas.microsoft.com/office/word/2010/wordprocessingCanvas" xmlns="" val="0"/>
+                          <a14:useLocalDpi xmlns:a14="http://schemas.microsoft.com/office/drawing/2010/main" val="0"/>
                         </a:ext>
                       </a:extLst>
                     </a:blip>
@@ -68,7 +75,7 @@
                   <pic:spPr>
                     <a:xfrm>
                       <a:off x="0" y="0"/>
-                      <a:ext cx="5760720" cy="7693660"/>
+                      <a:ext cx="5760720" cy="7699375"/>
                     </a:xfrm>
                     <a:prstGeom prst="rect">
                       <a:avLst/>
@@ -108,13 +115,6 @@
           <w:lang w:val="en-US"/>
         </w:rPr>
       </w:pPr>
-    </w:p>
-    <w:p>
-      <w:pPr>
-        <w:rPr>
-          <w:lang w:val="en-US"/>
-        </w:rPr>
-      </w:pPr>
       <w:r>
         <w:rPr>
           <w:lang w:val="en-US"/>
@@ -129,16 +129,17 @@
           <w:lang w:val="en-US"/>
         </w:rPr>
       </w:pPr>
+      <w:bookmarkStart w:id="0" w:name="_GoBack"/>
       <w:r>
         <w:rPr>
           <w:noProof/>
-          <w:lang w:eastAsia="ja-JP"/>
+          <w:lang w:eastAsia="nl-BE"/>
         </w:rPr>
         <w:drawing>
           <wp:inline distT="0" distB="0" distL="0" distR="0">
-            <wp:extent cx="5760720" cy="7360285"/>
+            <wp:extent cx="5760720" cy="8006080"/>
             <wp:effectExtent l="0" t="0" r="0" b="0"/>
-            <wp:docPr id="22" name="Afbeelding 22"/>
+            <wp:docPr id="2" name="Afbeelding 2"/>
             <wp:cNvGraphicFramePr>
               <a:graphicFrameLocks xmlns:a="http://schemas.openxmlformats.org/drawingml/2006/main" noChangeAspect="1"/>
             </wp:cNvGraphicFramePr>
@@ -146,14 +147,14 @@
               <a:graphicData uri="http://schemas.openxmlformats.org/drawingml/2006/picture">
                 <pic:pic xmlns:pic="http://schemas.openxmlformats.org/drawingml/2006/picture">
                   <pic:nvPicPr>
-                    <pic:cNvPr id="22" name="omandbbylink.png"/>
+                    <pic:cNvPr id="2" name="omandb (2).png"/>
                     <pic:cNvPicPr/>
                   </pic:nvPicPr>
                   <pic:blipFill>
-                    <a:blip r:embed="rId6" cstate="print">
+                    <a:blip r:embed="rId6">
                       <a:extLst>
                         <a:ext uri="{28A0092B-C50C-407E-A947-70E740481C1C}">
-                          <a14:useLocalDpi xmlns:a14="http://schemas.microsoft.com/office/drawing/2010/main" xmlns:wps="http://schemas.microsoft.com/office/word/2010/wordprocessingShape" xmlns:wpi="http://schemas.microsoft.com/office/word/2010/wordprocessingInk" xmlns:wpg="http://schemas.microsoft.com/office/word/2010/wordprocessingGroup" xmlns:w15="http://schemas.microsoft.com/office/word/2012/wordml" xmlns:w14="http://schemas.microsoft.com/office/word/2010/wordml" xmlns:w="http://schemas.openxmlformats.org/wordprocessingml/2006/main" xmlns:w10="urn:schemas-microsoft-com:office:word" xmlns:wp14="http://schemas.microsoft.com/office/word/2010/wordprocessingDrawing" xmlns:v="urn:schemas-microsoft-com:vml" xmlns:o="urn:schemas-microsoft-com:office:office" xmlns:mc="http://schemas.openxmlformats.org/markup-compatibility/2006" xmlns:wpc="http://schemas.microsoft.com/office/word/2010/wordprocessingCanvas" xmlns="" val="0"/>
+                          <a14:useLocalDpi xmlns:a14="http://schemas.microsoft.com/office/drawing/2010/main" val="0"/>
                         </a:ext>
                       </a:extLst>
                     </a:blip>
@@ -164,7 +165,7 @@
                   <pic:spPr>
                     <a:xfrm>
                       <a:off x="0" y="0"/>
-                      <a:ext cx="5760720" cy="7360285"/>
+                      <a:ext cx="5760720" cy="8006080"/>
                     </a:xfrm>
                     <a:prstGeom prst="rect">
                       <a:avLst/>
@@ -176,6 +177,7 @@
           </wp:inline>
         </w:drawing>
       </w:r>
+      <w:bookmarkEnd w:id="0"/>
     </w:p>
     <w:p>
       <w:pPr>
@@ -195,7 +197,7 @@
       <w:tblPr>
         <w:tblStyle w:val="Tabelraster"/>
         <w:tblW w:w="9970" w:type="dxa"/>
-        <w:tblLook w:val="04A0"/>
+        <w:tblLook w:val="04A0" w:firstRow="1" w:lastRow="0" w:firstColumn="1" w:lastColumn="0" w:noHBand="0" w:noVBand="1"/>
       </w:tblPr>
       <w:tblGrid>
         <w:gridCol w:w="3681"/>
@@ -213,7 +215,7 @@
             <w:r>
               <w:rPr>
                 <w:noProof/>
-                <w:lang w:eastAsia="ja-JP"/>
+                <w:lang w:eastAsia="nl-BE"/>
               </w:rPr>
               <w:lastRenderedPageBreak/>
               <w:drawing>
@@ -235,7 +237,7 @@
                           <a:blip r:embed="rId7" cstate="print">
                             <a:extLst>
                               <a:ext uri="{28A0092B-C50C-407E-A947-70E740481C1C}">
-                                <a14:useLocalDpi xmlns:a14="http://schemas.microsoft.com/office/drawing/2010/main" xmlns:wps="http://schemas.microsoft.com/office/word/2010/wordprocessingShape" xmlns:wpi="http://schemas.microsoft.com/office/word/2010/wordprocessingInk" xmlns:wpg="http://schemas.microsoft.com/office/word/2010/wordprocessingGroup" xmlns:w15="http://schemas.microsoft.com/office/word/2012/wordml" xmlns:w14="http://schemas.microsoft.com/office/word/2010/wordml" xmlns:w="http://schemas.openxmlformats.org/wordprocessingml/2006/main" xmlns:w10="urn:schemas-microsoft-com:office:word" xmlns:wp14="http://schemas.microsoft.com/office/word/2010/wordprocessingDrawing" xmlns:v="urn:schemas-microsoft-com:vml" xmlns:o="urn:schemas-microsoft-com:office:office" xmlns:mc="http://schemas.openxmlformats.org/markup-compatibility/2006" xmlns:wpc="http://schemas.microsoft.com/office/word/2010/wordprocessingCanvas" xmlns="" val="0"/>
+                                <a14:useLocalDpi xmlns:a14="http://schemas.microsoft.com/office/drawing/2010/main" val="0"/>
                               </a:ext>
                             </a:extLst>
                           </a:blip>
@@ -815,21 +817,7 @@
               <w:rPr>
                 <w:lang w:val="en-US"/>
               </w:rPr>
-              <w:t xml:space="preserve">Links to external </w:t>
-            </w:r>
-            <w:proofErr w:type="spellStart"/>
-            <w:r>
-              <w:rPr>
-                <w:lang w:val="en-US"/>
-              </w:rPr>
-              <w:t>webpages</w:t>
-            </w:r>
-            <w:proofErr w:type="spellEnd"/>
-            <w:r>
-              <w:rPr>
-                <w:lang w:val="en-US"/>
-              </w:rPr>
-              <w:t xml:space="preserve"> </w:t>
+              <w:t xml:space="preserve">Links to external webpages </w:t>
             </w:r>
             <w:r>
               <w:rPr>
@@ -949,7 +937,7 @@
       <w:tblPr>
         <w:tblStyle w:val="Tabelraster"/>
         <w:tblW w:w="10060" w:type="dxa"/>
-        <w:tblLook w:val="04A0"/>
+        <w:tblLook w:val="04A0" w:firstRow="1" w:lastRow="0" w:firstColumn="1" w:lastColumn="0" w:noHBand="0" w:noVBand="1"/>
       </w:tblPr>
       <w:tblGrid>
         <w:gridCol w:w="3681"/>
@@ -969,7 +957,7 @@
             <w:r>
               <w:rPr>
                 <w:noProof/>
-                <w:lang w:eastAsia="ja-JP"/>
+                <w:lang w:eastAsia="nl-BE"/>
               </w:rPr>
               <w:drawing>
                 <wp:inline distT="0" distB="0" distL="0" distR="0">
@@ -990,7 +978,7 @@
                           <a:blip r:embed="rId8" cstate="print">
                             <a:extLst>
                               <a:ext uri="{28A0092B-C50C-407E-A947-70E740481C1C}">
-                                <a14:useLocalDpi xmlns:a14="http://schemas.microsoft.com/office/drawing/2010/main" xmlns:wps="http://schemas.microsoft.com/office/word/2010/wordprocessingShape" xmlns:wpi="http://schemas.microsoft.com/office/word/2010/wordprocessingInk" xmlns:wpg="http://schemas.microsoft.com/office/word/2010/wordprocessingGroup" xmlns:w15="http://schemas.microsoft.com/office/word/2012/wordml" xmlns:w14="http://schemas.microsoft.com/office/word/2010/wordml" xmlns:w="http://schemas.openxmlformats.org/wordprocessingml/2006/main" xmlns:w10="urn:schemas-microsoft-com:office:word" xmlns:wp14="http://schemas.microsoft.com/office/word/2010/wordprocessingDrawing" xmlns:v="urn:schemas-microsoft-com:vml" xmlns:o="urn:schemas-microsoft-com:office:office" xmlns:mc="http://schemas.openxmlformats.org/markup-compatibility/2006" xmlns:wpc="http://schemas.microsoft.com/office/word/2010/wordprocessingCanvas" xmlns="" val="0"/>
+                                <a14:useLocalDpi xmlns:a14="http://schemas.microsoft.com/office/drawing/2010/main" val="0"/>
                               </a:ext>
                             </a:extLst>
                           </a:blip>
@@ -1179,7 +1167,7 @@
       <w:tblPr>
         <w:tblStyle w:val="Tabelraster"/>
         <w:tblW w:w="10060" w:type="dxa"/>
-        <w:tblLook w:val="04A0"/>
+        <w:tblLook w:val="04A0" w:firstRow="1" w:lastRow="0" w:firstColumn="1" w:lastColumn="0" w:noHBand="0" w:noVBand="1"/>
       </w:tblPr>
       <w:tblGrid>
         <w:gridCol w:w="3681"/>
@@ -1199,7 +1187,7 @@
             <w:r>
               <w:rPr>
                 <w:noProof/>
-                <w:lang w:eastAsia="ja-JP"/>
+                <w:lang w:eastAsia="nl-BE"/>
               </w:rPr>
               <w:lastRenderedPageBreak/>
               <w:drawing>
@@ -1221,7 +1209,7 @@
                           <a:blip r:embed="rId9" cstate="print">
                             <a:extLst>
                               <a:ext uri="{28A0092B-C50C-407E-A947-70E740481C1C}">
-                                <a14:useLocalDpi xmlns:a14="http://schemas.microsoft.com/office/drawing/2010/main" xmlns:wps="http://schemas.microsoft.com/office/word/2010/wordprocessingShape" xmlns:wpi="http://schemas.microsoft.com/office/word/2010/wordprocessingInk" xmlns:wpg="http://schemas.microsoft.com/office/word/2010/wordprocessingGroup" xmlns:w15="http://schemas.microsoft.com/office/word/2012/wordml" xmlns:w14="http://schemas.microsoft.com/office/word/2010/wordml" xmlns:w="http://schemas.openxmlformats.org/wordprocessingml/2006/main" xmlns:w10="urn:schemas-microsoft-com:office:word" xmlns:wp14="http://schemas.microsoft.com/office/word/2010/wordprocessingDrawing" xmlns:v="urn:schemas-microsoft-com:vml" xmlns:o="urn:schemas-microsoft-com:office:office" xmlns:mc="http://schemas.openxmlformats.org/markup-compatibility/2006" xmlns:wpc="http://schemas.microsoft.com/office/word/2010/wordprocessingCanvas" xmlns="" val="0"/>
+                                <a14:useLocalDpi xmlns:a14="http://schemas.microsoft.com/office/drawing/2010/main" val="0"/>
                               </a:ext>
                             </a:extLst>
                           </a:blip>
@@ -1414,7 +1402,7 @@
       <w:tblPr>
         <w:tblStyle w:val="Tabelraster"/>
         <w:tblW w:w="10060" w:type="dxa"/>
-        <w:tblLook w:val="04A0"/>
+        <w:tblLook w:val="04A0" w:firstRow="1" w:lastRow="0" w:firstColumn="1" w:lastColumn="0" w:noHBand="0" w:noVBand="1"/>
       </w:tblPr>
       <w:tblGrid>
         <w:gridCol w:w="3681"/>
@@ -1434,7 +1422,7 @@
             <w:r>
               <w:rPr>
                 <w:noProof/>
-                <w:lang w:eastAsia="ja-JP"/>
+                <w:lang w:eastAsia="nl-BE"/>
               </w:rPr>
               <w:drawing>
                 <wp:inline distT="0" distB="0" distL="0" distR="0">
@@ -1455,7 +1443,7 @@
                           <a:blip r:embed="rId10" cstate="print">
                             <a:extLst>
                               <a:ext uri="{28A0092B-C50C-407E-A947-70E740481C1C}">
-                                <a14:useLocalDpi xmlns:a14="http://schemas.microsoft.com/office/drawing/2010/main" xmlns:wps="http://schemas.microsoft.com/office/word/2010/wordprocessingShape" xmlns:wpi="http://schemas.microsoft.com/office/word/2010/wordprocessingInk" xmlns:wpg="http://schemas.microsoft.com/office/word/2010/wordprocessingGroup" xmlns:w15="http://schemas.microsoft.com/office/word/2012/wordml" xmlns:w14="http://schemas.microsoft.com/office/word/2010/wordml" xmlns:w="http://schemas.openxmlformats.org/wordprocessingml/2006/main" xmlns:w10="urn:schemas-microsoft-com:office:word" xmlns:wp14="http://schemas.microsoft.com/office/word/2010/wordprocessingDrawing" xmlns:v="urn:schemas-microsoft-com:vml" xmlns:o="urn:schemas-microsoft-com:office:office" xmlns:mc="http://schemas.openxmlformats.org/markup-compatibility/2006" xmlns:wpc="http://schemas.microsoft.com/office/word/2010/wordprocessingCanvas" xmlns="" val="0"/>
+                                <a14:useLocalDpi xmlns:a14="http://schemas.microsoft.com/office/drawing/2010/main" val="0"/>
                               </a:ext>
                             </a:extLst>
                           </a:blip>
@@ -1600,7 +1588,7 @@
       <w:tblPr>
         <w:tblStyle w:val="Tabelraster"/>
         <w:tblW w:w="10060" w:type="dxa"/>
-        <w:tblLook w:val="04A0"/>
+        <w:tblLook w:val="04A0" w:firstRow="1" w:lastRow="0" w:firstColumn="1" w:lastColumn="0" w:noHBand="0" w:noVBand="1"/>
       </w:tblPr>
       <w:tblGrid>
         <w:gridCol w:w="3681"/>
@@ -1620,7 +1608,7 @@
             <w:r>
               <w:rPr>
                 <w:noProof/>
-                <w:lang w:eastAsia="ja-JP"/>
+                <w:lang w:eastAsia="nl-BE"/>
               </w:rPr>
               <w:lastRenderedPageBreak/>
               <w:drawing>
@@ -1642,7 +1630,7 @@
                           <a:blip r:embed="rId11" cstate="print">
                             <a:extLst>
                               <a:ext uri="{28A0092B-C50C-407E-A947-70E740481C1C}">
-                                <a14:useLocalDpi xmlns:a14="http://schemas.microsoft.com/office/drawing/2010/main" xmlns:wps="http://schemas.microsoft.com/office/word/2010/wordprocessingShape" xmlns:wpi="http://schemas.microsoft.com/office/word/2010/wordprocessingInk" xmlns:wpg="http://schemas.microsoft.com/office/word/2010/wordprocessingGroup" xmlns:w15="http://schemas.microsoft.com/office/word/2012/wordml" xmlns:w14="http://schemas.microsoft.com/office/word/2010/wordml" xmlns:w="http://schemas.openxmlformats.org/wordprocessingml/2006/main" xmlns:w10="urn:schemas-microsoft-com:office:word" xmlns:wp14="http://schemas.microsoft.com/office/word/2010/wordprocessingDrawing" xmlns:v="urn:schemas-microsoft-com:vml" xmlns:o="urn:schemas-microsoft-com:office:office" xmlns:mc="http://schemas.openxmlformats.org/markup-compatibility/2006" xmlns:wpc="http://schemas.microsoft.com/office/word/2010/wordprocessingCanvas" xmlns="" val="0"/>
+                                <a14:useLocalDpi xmlns:a14="http://schemas.microsoft.com/office/drawing/2010/main" val="0"/>
                               </a:ext>
                             </a:extLst>
                           </a:blip>
@@ -1817,7 +1805,7 @@
       <w:tblPr>
         <w:tblStyle w:val="Tabelraster"/>
         <w:tblW w:w="10060" w:type="dxa"/>
-        <w:tblLook w:val="04A0"/>
+        <w:tblLook w:val="04A0" w:firstRow="1" w:lastRow="0" w:firstColumn="1" w:lastColumn="0" w:noHBand="0" w:noVBand="1"/>
       </w:tblPr>
       <w:tblGrid>
         <w:gridCol w:w="3681"/>
@@ -1837,7 +1825,7 @@
             <w:r>
               <w:rPr>
                 <w:noProof/>
-                <w:lang w:eastAsia="ja-JP"/>
+                <w:lang w:eastAsia="nl-BE"/>
               </w:rPr>
               <w:drawing>
                 <wp:inline distT="0" distB="0" distL="0" distR="0">
@@ -1858,7 +1846,7 @@
                           <a:blip r:embed="rId12" cstate="print">
                             <a:extLst>
                               <a:ext uri="{28A0092B-C50C-407E-A947-70E740481C1C}">
-                                <a14:useLocalDpi xmlns:a14="http://schemas.microsoft.com/office/drawing/2010/main" xmlns:wps="http://schemas.microsoft.com/office/word/2010/wordprocessingShape" xmlns:wpi="http://schemas.microsoft.com/office/word/2010/wordprocessingInk" xmlns:wpg="http://schemas.microsoft.com/office/word/2010/wordprocessingGroup" xmlns:w15="http://schemas.microsoft.com/office/word/2012/wordml" xmlns:w14="http://schemas.microsoft.com/office/word/2010/wordml" xmlns:w="http://schemas.openxmlformats.org/wordprocessingml/2006/main" xmlns:w10="urn:schemas-microsoft-com:office:word" xmlns:wp14="http://schemas.microsoft.com/office/word/2010/wordprocessingDrawing" xmlns:v="urn:schemas-microsoft-com:vml" xmlns:o="urn:schemas-microsoft-com:office:office" xmlns:mc="http://schemas.openxmlformats.org/markup-compatibility/2006" xmlns:wpc="http://schemas.microsoft.com/office/word/2010/wordprocessingCanvas" xmlns="" val="0"/>
+                                <a14:useLocalDpi xmlns:a14="http://schemas.microsoft.com/office/drawing/2010/main" val="0"/>
                               </a:ext>
                             </a:extLst>
                           </a:blip>
@@ -2021,7 +2009,7 @@
       <w:tblPr>
         <w:tblStyle w:val="Tabelraster"/>
         <w:tblW w:w="10060" w:type="dxa"/>
-        <w:tblLook w:val="04A0"/>
+        <w:tblLook w:val="04A0" w:firstRow="1" w:lastRow="0" w:firstColumn="1" w:lastColumn="0" w:noHBand="0" w:noVBand="1"/>
       </w:tblPr>
       <w:tblGrid>
         <w:gridCol w:w="3681"/>
@@ -2041,7 +2029,7 @@
             <w:r>
               <w:rPr>
                 <w:noProof/>
-                <w:lang w:eastAsia="ja-JP"/>
+                <w:lang w:eastAsia="nl-BE"/>
               </w:rPr>
               <w:drawing>
                 <wp:inline distT="0" distB="0" distL="0" distR="0">
@@ -2062,7 +2050,7 @@
                           <a:blip r:embed="rId13" cstate="print">
                             <a:extLst>
                               <a:ext uri="{28A0092B-C50C-407E-A947-70E740481C1C}">
-                                <a14:useLocalDpi xmlns:a14="http://schemas.microsoft.com/office/drawing/2010/main" xmlns:wps="http://schemas.microsoft.com/office/word/2010/wordprocessingShape" xmlns:wpi="http://schemas.microsoft.com/office/word/2010/wordprocessingInk" xmlns:wpg="http://schemas.microsoft.com/office/word/2010/wordprocessingGroup" xmlns:w15="http://schemas.microsoft.com/office/word/2012/wordml" xmlns:w14="http://schemas.microsoft.com/office/word/2010/wordml" xmlns:w="http://schemas.openxmlformats.org/wordprocessingml/2006/main" xmlns:w10="urn:schemas-microsoft-com:office:word" xmlns:wp14="http://schemas.microsoft.com/office/word/2010/wordprocessingDrawing" xmlns:v="urn:schemas-microsoft-com:vml" xmlns:o="urn:schemas-microsoft-com:office:office" xmlns:mc="http://schemas.openxmlformats.org/markup-compatibility/2006" xmlns:wpc="http://schemas.microsoft.com/office/word/2010/wordprocessingCanvas" xmlns="" val="0"/>
+                                <a14:useLocalDpi xmlns:a14="http://schemas.microsoft.com/office/drawing/2010/main" val="0"/>
                               </a:ext>
                             </a:extLst>
                           </a:blip>
@@ -2328,7 +2316,7 @@
       <w:tblPr>
         <w:tblStyle w:val="Tabelraster"/>
         <w:tblW w:w="10060" w:type="dxa"/>
-        <w:tblLook w:val="04A0"/>
+        <w:tblLook w:val="04A0" w:firstRow="1" w:lastRow="0" w:firstColumn="1" w:lastColumn="0" w:noHBand="0" w:noVBand="1"/>
       </w:tblPr>
       <w:tblGrid>
         <w:gridCol w:w="3681"/>
@@ -2348,7 +2336,7 @@
             <w:r>
               <w:rPr>
                 <w:noProof/>
-                <w:lang w:eastAsia="ja-JP"/>
+                <w:lang w:eastAsia="nl-BE"/>
               </w:rPr>
               <w:lastRenderedPageBreak/>
               <w:drawing>
@@ -2370,7 +2358,7 @@
                           <a:blip r:embed="rId14" cstate="print">
                             <a:extLst>
                               <a:ext uri="{28A0092B-C50C-407E-A947-70E740481C1C}">
-                                <a14:useLocalDpi xmlns:a14="http://schemas.microsoft.com/office/drawing/2010/main" xmlns:wps="http://schemas.microsoft.com/office/word/2010/wordprocessingShape" xmlns:wpi="http://schemas.microsoft.com/office/word/2010/wordprocessingInk" xmlns:wpg="http://schemas.microsoft.com/office/word/2010/wordprocessingGroup" xmlns:w15="http://schemas.microsoft.com/office/word/2012/wordml" xmlns:w14="http://schemas.microsoft.com/office/word/2010/wordml" xmlns:w="http://schemas.openxmlformats.org/wordprocessingml/2006/main" xmlns:w10="urn:schemas-microsoft-com:office:word" xmlns:wp14="http://schemas.microsoft.com/office/word/2010/wordprocessingDrawing" xmlns:v="urn:schemas-microsoft-com:vml" xmlns:o="urn:schemas-microsoft-com:office:office" xmlns:mc="http://schemas.openxmlformats.org/markup-compatibility/2006" xmlns:wpc="http://schemas.microsoft.com/office/word/2010/wordprocessingCanvas" xmlns="" val="0"/>
+                                <a14:useLocalDpi xmlns:a14="http://schemas.microsoft.com/office/drawing/2010/main" val="0"/>
                               </a:ext>
                             </a:extLst>
                           </a:blip>
@@ -2529,7 +2517,7 @@
       <w:tblPr>
         <w:tblStyle w:val="Tabelraster"/>
         <w:tblW w:w="10060" w:type="dxa"/>
-        <w:tblLook w:val="04A0"/>
+        <w:tblLook w:val="04A0" w:firstRow="1" w:lastRow="0" w:firstColumn="1" w:lastColumn="0" w:noHBand="0" w:noVBand="1"/>
       </w:tblPr>
       <w:tblGrid>
         <w:gridCol w:w="3681"/>
@@ -2549,7 +2537,7 @@
             <w:r>
               <w:rPr>
                 <w:noProof/>
-                <w:lang w:eastAsia="ja-JP"/>
+                <w:lang w:eastAsia="nl-BE"/>
               </w:rPr>
               <w:drawing>
                 <wp:inline distT="0" distB="0" distL="0" distR="0">
@@ -2570,7 +2558,7 @@
                           <a:blip r:embed="rId15" cstate="print">
                             <a:extLst>
                               <a:ext uri="{28A0092B-C50C-407E-A947-70E740481C1C}">
-                                <a14:useLocalDpi xmlns:a14="http://schemas.microsoft.com/office/drawing/2010/main" xmlns:wps="http://schemas.microsoft.com/office/word/2010/wordprocessingShape" xmlns:wpi="http://schemas.microsoft.com/office/word/2010/wordprocessingInk" xmlns:wpg="http://schemas.microsoft.com/office/word/2010/wordprocessingGroup" xmlns:w15="http://schemas.microsoft.com/office/word/2012/wordml" xmlns:w14="http://schemas.microsoft.com/office/word/2010/wordml" xmlns:w="http://schemas.openxmlformats.org/wordprocessingml/2006/main" xmlns:w10="urn:schemas-microsoft-com:office:word" xmlns:wp14="http://schemas.microsoft.com/office/word/2010/wordprocessingDrawing" xmlns:v="urn:schemas-microsoft-com:vml" xmlns:o="urn:schemas-microsoft-com:office:office" xmlns:mc="http://schemas.openxmlformats.org/markup-compatibility/2006" xmlns:wpc="http://schemas.microsoft.com/office/word/2010/wordprocessingCanvas" xmlns="" val="0"/>
+                                <a14:useLocalDpi xmlns:a14="http://schemas.microsoft.com/office/drawing/2010/main" val="0"/>
                               </a:ext>
                             </a:extLst>
                           </a:blip>
@@ -2675,7 +2663,7 @@
       <w:tblPr>
         <w:tblStyle w:val="Tabelraster"/>
         <w:tblW w:w="10060" w:type="dxa"/>
-        <w:tblLook w:val="04A0"/>
+        <w:tblLook w:val="04A0" w:firstRow="1" w:lastRow="0" w:firstColumn="1" w:lastColumn="0" w:noHBand="0" w:noVBand="1"/>
       </w:tblPr>
       <w:tblGrid>
         <w:gridCol w:w="3681"/>
@@ -2695,7 +2683,7 @@
             <w:r>
               <w:rPr>
                 <w:noProof/>
-                <w:lang w:eastAsia="ja-JP"/>
+                <w:lang w:eastAsia="nl-BE"/>
               </w:rPr>
               <w:drawing>
                 <wp:inline distT="0" distB="0" distL="0" distR="0">
@@ -2716,7 +2704,7 @@
                           <a:blip r:embed="rId16" cstate="print">
                             <a:extLst>
                               <a:ext uri="{28A0092B-C50C-407E-A947-70E740481C1C}">
-                                <a14:useLocalDpi xmlns:a14="http://schemas.microsoft.com/office/drawing/2010/main" xmlns:wps="http://schemas.microsoft.com/office/word/2010/wordprocessingShape" xmlns:wpi="http://schemas.microsoft.com/office/word/2010/wordprocessingInk" xmlns:wpg="http://schemas.microsoft.com/office/word/2010/wordprocessingGroup" xmlns:w15="http://schemas.microsoft.com/office/word/2012/wordml" xmlns:w14="http://schemas.microsoft.com/office/word/2010/wordml" xmlns:w="http://schemas.openxmlformats.org/wordprocessingml/2006/main" xmlns:w10="urn:schemas-microsoft-com:office:word" xmlns:wp14="http://schemas.microsoft.com/office/word/2010/wordprocessingDrawing" xmlns:v="urn:schemas-microsoft-com:vml" xmlns:o="urn:schemas-microsoft-com:office:office" xmlns:mc="http://schemas.openxmlformats.org/markup-compatibility/2006" xmlns:wpc="http://schemas.microsoft.com/office/word/2010/wordprocessingCanvas" xmlns="" val="0"/>
+                                <a14:useLocalDpi xmlns:a14="http://schemas.microsoft.com/office/drawing/2010/main" val="0"/>
                               </a:ext>
                             </a:extLst>
                           </a:blip>
@@ -2830,8 +2818,6 @@
           <w:lang w:val="en-US"/>
         </w:rPr>
       </w:pPr>
-      <w:bookmarkStart w:id="0" w:name="_GoBack"/>
-      <w:bookmarkEnd w:id="0"/>
     </w:p>
     <w:sectPr>
       <w:pgSz w:w="11906" w:h="16838"/>
@@ -2844,7 +2830,7 @@
 </file>
 
 <file path=word/numbering.xml><?xml version="1.0" encoding="utf-8"?>
-<w:numbering xmlns:ve="http://schemas.openxmlformats.org/markup-compatibility/2006" xmlns:o="urn:schemas-microsoft-com:office:office" xmlns:r="http://schemas.openxmlformats.org/officeDocument/2006/relationships" xmlns:m="http://schemas.openxmlformats.org/officeDocument/2006/math" xmlns:v="urn:schemas-microsoft-com:vml" xmlns:wp="http://schemas.openxmlformats.org/drawingml/2006/wordprocessingDrawing" xmlns:w10="urn:schemas-microsoft-com:office:word" xmlns:w="http://schemas.openxmlformats.org/wordprocessingml/2006/main" xmlns:wne="http://schemas.microsoft.com/office/word/2006/wordml">
+<w:numbering xmlns:wpc="http://schemas.microsoft.com/office/word/2010/wordprocessingCanvas" xmlns:mc="http://schemas.openxmlformats.org/markup-compatibility/2006" xmlns:o="urn:schemas-microsoft-com:office:office" xmlns:r="http://schemas.openxmlformats.org/officeDocument/2006/relationships" xmlns:m="http://schemas.openxmlformats.org/officeDocument/2006/math" xmlns:v="urn:schemas-microsoft-com:vml" xmlns:wp14="http://schemas.microsoft.com/office/word/2010/wordprocessingDrawing" xmlns:wp="http://schemas.openxmlformats.org/drawingml/2006/wordprocessingDrawing" xmlns:w10="urn:schemas-microsoft-com:office:word" xmlns:w="http://schemas.openxmlformats.org/wordprocessingml/2006/main" xmlns:w14="http://schemas.microsoft.com/office/word/2010/wordml" xmlns:w15="http://schemas.microsoft.com/office/word/2012/wordml" xmlns:wpg="http://schemas.microsoft.com/office/word/2010/wordprocessingGroup" xmlns:wpi="http://schemas.microsoft.com/office/word/2010/wordprocessingInk" xmlns:wne="http://schemas.microsoft.com/office/word/2006/wordml" xmlns:wps="http://schemas.microsoft.com/office/word/2010/wordprocessingShape" mc:Ignorable="w14 w15 wp14">
   <w:abstractNum w:abstractNumId="0">
     <w:nsid w:val="15B74D40"/>
     <w:multiLevelType w:val="hybridMultilevel"/>
@@ -3197,7 +3183,7 @@
 </file>
 
 <file path=word/styles.xml><?xml version="1.0" encoding="utf-8"?>
-<w:styles xmlns:r="http://schemas.openxmlformats.org/officeDocument/2006/relationships" xmlns:w="http://schemas.openxmlformats.org/wordprocessingml/2006/main">
+<w:styles xmlns:mc="http://schemas.openxmlformats.org/markup-compatibility/2006" xmlns:r="http://schemas.openxmlformats.org/officeDocument/2006/relationships" xmlns:w="http://schemas.openxmlformats.org/wordprocessingml/2006/main" xmlns:w14="http://schemas.microsoft.com/office/word/2010/wordml" xmlns:w15="http://schemas.microsoft.com/office/word/2012/wordml" mc:Ignorable="w14 w15">
   <w:docDefaults>
     <w:rPrDefault>
       <w:rPr>
@@ -3209,144 +3195,378 @@
     </w:rPrDefault>
     <w:pPrDefault/>
   </w:docDefaults>
-  <w:latentStyles w:defLockedState="0" w:defUIPriority="99" w:defSemiHidden="1" w:defUnhideWhenUsed="1" w:defQFormat="0" w:count="267">
-    <w:lsdException w:name="Normal" w:semiHidden="0" w:uiPriority="0" w:unhideWhenUsed="0" w:qFormat="1"/>
-    <w:lsdException w:name="heading 1" w:semiHidden="0" w:uiPriority="9" w:unhideWhenUsed="0" w:qFormat="1"/>
-    <w:lsdException w:name="heading 2" w:uiPriority="9" w:qFormat="1"/>
-    <w:lsdException w:name="heading 3" w:uiPriority="9" w:qFormat="1"/>
-    <w:lsdException w:name="heading 4" w:uiPriority="9" w:qFormat="1"/>
-    <w:lsdException w:name="heading 5" w:uiPriority="9" w:qFormat="1"/>
-    <w:lsdException w:name="heading 6" w:uiPriority="9" w:qFormat="1"/>
-    <w:lsdException w:name="heading 7" w:uiPriority="9" w:qFormat="1"/>
-    <w:lsdException w:name="heading 8" w:uiPriority="9" w:qFormat="1"/>
-    <w:lsdException w:name="heading 9" w:uiPriority="9" w:qFormat="1"/>
-    <w:lsdException w:name="toc 1" w:uiPriority="39"/>
-    <w:lsdException w:name="toc 2" w:uiPriority="39"/>
-    <w:lsdException w:name="toc 3" w:uiPriority="39"/>
-    <w:lsdException w:name="toc 4" w:uiPriority="39"/>
-    <w:lsdException w:name="toc 5" w:uiPriority="39"/>
-    <w:lsdException w:name="toc 6" w:uiPriority="39"/>
-    <w:lsdException w:name="toc 7" w:uiPriority="39"/>
-    <w:lsdException w:name="toc 8" w:uiPriority="39"/>
-    <w:lsdException w:name="toc 9" w:uiPriority="39"/>
-    <w:lsdException w:name="caption" w:uiPriority="35" w:qFormat="1"/>
-    <w:lsdException w:name="Title" w:semiHidden="0" w:uiPriority="10" w:unhideWhenUsed="0" w:qFormat="1"/>
-    <w:lsdException w:name="Default Paragraph Font" w:uiPriority="1"/>
-    <w:lsdException w:name="Subtitle" w:semiHidden="0" w:uiPriority="11" w:unhideWhenUsed="0" w:qFormat="1"/>
-    <w:lsdException w:name="Strong" w:semiHidden="0" w:uiPriority="22" w:unhideWhenUsed="0" w:qFormat="1"/>
-    <w:lsdException w:name="Emphasis" w:semiHidden="0" w:uiPriority="20" w:unhideWhenUsed="0" w:qFormat="1"/>
-    <w:lsdException w:name="Table Grid" w:semiHidden="0" w:uiPriority="39" w:unhideWhenUsed="0"/>
-    <w:lsdException w:name="Placeholder Text" w:unhideWhenUsed="0"/>
-    <w:lsdException w:name="No Spacing" w:semiHidden="0" w:uiPriority="1" w:unhideWhenUsed="0" w:qFormat="1"/>
-    <w:lsdException w:name="Light Shading" w:semiHidden="0" w:uiPriority="60" w:unhideWhenUsed="0"/>
-    <w:lsdException w:name="Light List" w:semiHidden="0" w:uiPriority="61" w:unhideWhenUsed="0"/>
-    <w:lsdException w:name="Light Grid" w:semiHidden="0" w:uiPriority="62" w:unhideWhenUsed="0"/>
-    <w:lsdException w:name="Medium Shading 1" w:semiHidden="0" w:uiPriority="63" w:unhideWhenUsed="0"/>
-    <w:lsdException w:name="Medium Shading 2" w:semiHidden="0" w:uiPriority="64" w:unhideWhenUsed="0"/>
-    <w:lsdException w:name="Medium List 1" w:semiHidden="0" w:uiPriority="65" w:unhideWhenUsed="0"/>
-    <w:lsdException w:name="Medium List 2" w:semiHidden="0" w:uiPriority="66" w:unhideWhenUsed="0"/>
-    <w:lsdException w:name="Medium Grid 1" w:semiHidden="0" w:uiPriority="67" w:unhideWhenUsed="0"/>
-    <w:lsdException w:name="Medium Grid 2" w:semiHidden="0" w:uiPriority="68" w:unhideWhenUsed="0"/>
-    <w:lsdException w:name="Medium Grid 3" w:semiHidden="0" w:uiPriority="69" w:unhideWhenUsed="0"/>
-    <w:lsdException w:name="Dark List" w:semiHidden="0" w:uiPriority="70" w:unhideWhenUsed="0"/>
-    <w:lsdException w:name="Colorful Shading" w:semiHidden="0" w:uiPriority="71" w:unhideWhenUsed="0"/>
-    <w:lsdException w:name="Colorful List" w:semiHidden="0" w:uiPriority="72" w:unhideWhenUsed="0"/>
-    <w:lsdException w:name="Colorful Grid" w:semiHidden="0" w:uiPriority="73" w:unhideWhenUsed="0"/>
-    <w:lsdException w:name="Light Shading Accent 1" w:semiHidden="0" w:uiPriority="60" w:unhideWhenUsed="0"/>
-    <w:lsdException w:name="Light List Accent 1" w:semiHidden="0" w:uiPriority="61" w:unhideWhenUsed="0"/>
-    <w:lsdException w:name="Light Grid Accent 1" w:semiHidden="0" w:uiPriority="62" w:unhideWhenUsed="0"/>
-    <w:lsdException w:name="Medium Shading 1 Accent 1" w:semiHidden="0" w:uiPriority="63" w:unhideWhenUsed="0"/>
-    <w:lsdException w:name="Medium Shading 2 Accent 1" w:semiHidden="0" w:uiPriority="64" w:unhideWhenUsed="0"/>
-    <w:lsdException w:name="Medium List 1 Accent 1" w:semiHidden="0" w:uiPriority="65" w:unhideWhenUsed="0"/>
-    <w:lsdException w:name="Revision" w:unhideWhenUsed="0"/>
-    <w:lsdException w:name="List Paragraph" w:semiHidden="0" w:uiPriority="34" w:unhideWhenUsed="0" w:qFormat="1"/>
-    <w:lsdException w:name="Quote" w:semiHidden="0" w:uiPriority="29" w:unhideWhenUsed="0" w:qFormat="1"/>
-    <w:lsdException w:name="Intense Quote" w:semiHidden="0" w:uiPriority="30" w:unhideWhenUsed="0" w:qFormat="1"/>
-    <w:lsdException w:name="Medium List 2 Accent 1" w:semiHidden="0" w:uiPriority="66" w:unhideWhenUsed="0"/>
-    <w:lsdException w:name="Medium Grid 1 Accent 1" w:semiHidden="0" w:uiPriority="67" w:unhideWhenUsed="0"/>
-    <w:lsdException w:name="Medium Grid 2 Accent 1" w:semiHidden="0" w:uiPriority="68" w:unhideWhenUsed="0"/>
-    <w:lsdException w:name="Medium Grid 3 Accent 1" w:semiHidden="0" w:uiPriority="69" w:unhideWhenUsed="0"/>
-    <w:lsdException w:name="Dark List Accent 1" w:semiHidden="0" w:uiPriority="70" w:unhideWhenUsed="0"/>
-    <w:lsdException w:name="Colorful Shading Accent 1" w:semiHidden="0" w:uiPriority="71" w:unhideWhenUsed="0"/>
-    <w:lsdException w:name="Colorful List Accent 1" w:semiHidden="0" w:uiPriority="72" w:unhideWhenUsed="0"/>
-    <w:lsdException w:name="Colorful Grid Accent 1" w:semiHidden="0" w:uiPriority="73" w:unhideWhenUsed="0"/>
-    <w:lsdException w:name="Light Shading Accent 2" w:semiHidden="0" w:uiPriority="60" w:unhideWhenUsed="0"/>
-    <w:lsdException w:name="Light List Accent 2" w:semiHidden="0" w:uiPriority="61" w:unhideWhenUsed="0"/>
-    <w:lsdException w:name="Light Grid Accent 2" w:semiHidden="0" w:uiPriority="62" w:unhideWhenUsed="0"/>
-    <w:lsdException w:name="Medium Shading 1 Accent 2" w:semiHidden="0" w:uiPriority="63" w:unhideWhenUsed="0"/>
-    <w:lsdException w:name="Medium Shading 2 Accent 2" w:semiHidden="0" w:uiPriority="64" w:unhideWhenUsed="0"/>
-    <w:lsdException w:name="Medium List 1 Accent 2" w:semiHidden="0" w:uiPriority="65" w:unhideWhenUsed="0"/>
-    <w:lsdException w:name="Medium List 2 Accent 2" w:semiHidden="0" w:uiPriority="66" w:unhideWhenUsed="0"/>
-    <w:lsdException w:name="Medium Grid 1 Accent 2" w:semiHidden="0" w:uiPriority="67" w:unhideWhenUsed="0"/>
-    <w:lsdException w:name="Medium Grid 2 Accent 2" w:semiHidden="0" w:uiPriority="68" w:unhideWhenUsed="0"/>
-    <w:lsdException w:name="Medium Grid 3 Accent 2" w:semiHidden="0" w:uiPriority="69" w:unhideWhenUsed="0"/>
-    <w:lsdException w:name="Dark List Accent 2" w:semiHidden="0" w:uiPriority="70" w:unhideWhenUsed="0"/>
-    <w:lsdException w:name="Colorful Shading Accent 2" w:semiHidden="0" w:uiPriority="71" w:unhideWhenUsed="0"/>
-    <w:lsdException w:name="Colorful List Accent 2" w:semiHidden="0" w:uiPriority="72" w:unhideWhenUsed="0"/>
-    <w:lsdException w:name="Colorful Grid Accent 2" w:semiHidden="0" w:uiPriority="73" w:unhideWhenUsed="0"/>
-    <w:lsdException w:name="Light Shading Accent 3" w:semiHidden="0" w:uiPriority="60" w:unhideWhenUsed="0"/>
-    <w:lsdException w:name="Light List Accent 3" w:semiHidden="0" w:uiPriority="61" w:unhideWhenUsed="0"/>
-    <w:lsdException w:name="Light Grid Accent 3" w:semiHidden="0" w:uiPriority="62" w:unhideWhenUsed="0"/>
-    <w:lsdException w:name="Medium Shading 1 Accent 3" w:semiHidden="0" w:uiPriority="63" w:unhideWhenUsed="0"/>
-    <w:lsdException w:name="Medium Shading 2 Accent 3" w:semiHidden="0" w:uiPriority="64" w:unhideWhenUsed="0"/>
-    <w:lsdException w:name="Medium List 1 Accent 3" w:semiHidden="0" w:uiPriority="65" w:unhideWhenUsed="0"/>
-    <w:lsdException w:name="Medium List 2 Accent 3" w:semiHidden="0" w:uiPriority="66" w:unhideWhenUsed="0"/>
-    <w:lsdException w:name="Medium Grid 1 Accent 3" w:semiHidden="0" w:uiPriority="67" w:unhideWhenUsed="0"/>
-    <w:lsdException w:name="Medium Grid 2 Accent 3" w:semiHidden="0" w:uiPriority="68" w:unhideWhenUsed="0"/>
-    <w:lsdException w:name="Medium Grid 3 Accent 3" w:semiHidden="0" w:uiPriority="69" w:unhideWhenUsed="0"/>
-    <w:lsdException w:name="Dark List Accent 3" w:semiHidden="0" w:uiPriority="70" w:unhideWhenUsed="0"/>
-    <w:lsdException w:name="Colorful Shading Accent 3" w:semiHidden="0" w:uiPriority="71" w:unhideWhenUsed="0"/>
-    <w:lsdException w:name="Colorful List Accent 3" w:semiHidden="0" w:uiPriority="72" w:unhideWhenUsed="0"/>
-    <w:lsdException w:name="Colorful Grid Accent 3" w:semiHidden="0" w:uiPriority="73" w:unhideWhenUsed="0"/>
-    <w:lsdException w:name="Light Shading Accent 4" w:semiHidden="0" w:uiPriority="60" w:unhideWhenUsed="0"/>
-    <w:lsdException w:name="Light List Accent 4" w:semiHidden="0" w:uiPriority="61" w:unhideWhenUsed="0"/>
-    <w:lsdException w:name="Light Grid Accent 4" w:semiHidden="0" w:uiPriority="62" w:unhideWhenUsed="0"/>
-    <w:lsdException w:name="Medium Shading 1 Accent 4" w:semiHidden="0" w:uiPriority="63" w:unhideWhenUsed="0"/>
-    <w:lsdException w:name="Medium Shading 2 Accent 4" w:semiHidden="0" w:uiPriority="64" w:unhideWhenUsed="0"/>
-    <w:lsdException w:name="Medium List 1 Accent 4" w:semiHidden="0" w:uiPriority="65" w:unhideWhenUsed="0"/>
-    <w:lsdException w:name="Medium List 2 Accent 4" w:semiHidden="0" w:uiPriority="66" w:unhideWhenUsed="0"/>
-    <w:lsdException w:name="Medium Grid 1 Accent 4" w:semiHidden="0" w:uiPriority="67" w:unhideWhenUsed="0"/>
-    <w:lsdException w:name="Medium Grid 2 Accent 4" w:semiHidden="0" w:uiPriority="68" w:unhideWhenUsed="0"/>
-    <w:lsdException w:name="Medium Grid 3 Accent 4" w:semiHidden="0" w:uiPriority="69" w:unhideWhenUsed="0"/>
-    <w:lsdException w:name="Dark List Accent 4" w:semiHidden="0" w:uiPriority="70" w:unhideWhenUsed="0"/>
-    <w:lsdException w:name="Colorful Shading Accent 4" w:semiHidden="0" w:uiPriority="71" w:unhideWhenUsed="0"/>
-    <w:lsdException w:name="Colorful List Accent 4" w:semiHidden="0" w:uiPriority="72" w:unhideWhenUsed="0"/>
-    <w:lsdException w:name="Colorful Grid Accent 4" w:semiHidden="0" w:uiPriority="73" w:unhideWhenUsed="0"/>
-    <w:lsdException w:name="Light Shading Accent 5" w:semiHidden="0" w:uiPriority="60" w:unhideWhenUsed="0"/>
-    <w:lsdException w:name="Light List Accent 5" w:semiHidden="0" w:uiPriority="61" w:unhideWhenUsed="0"/>
-    <w:lsdException w:name="Light Grid Accent 5" w:semiHidden="0" w:uiPriority="62" w:unhideWhenUsed="0"/>
-    <w:lsdException w:name="Medium Shading 1 Accent 5" w:semiHidden="0" w:uiPriority="63" w:unhideWhenUsed="0"/>
-    <w:lsdException w:name="Medium Shading 2 Accent 5" w:semiHidden="0" w:uiPriority="64" w:unhideWhenUsed="0"/>
-    <w:lsdException w:name="Medium List 1 Accent 5" w:semiHidden="0" w:uiPriority="65" w:unhideWhenUsed="0"/>
-    <w:lsdException w:name="Medium List 2 Accent 5" w:semiHidden="0" w:uiPriority="66" w:unhideWhenUsed="0"/>
-    <w:lsdException w:name="Medium Grid 1 Accent 5" w:semiHidden="0" w:uiPriority="67" w:unhideWhenUsed="0"/>
-    <w:lsdException w:name="Medium Grid 2 Accent 5" w:semiHidden="0" w:uiPriority="68" w:unhideWhenUsed="0"/>
-    <w:lsdException w:name="Medium Grid 3 Accent 5" w:semiHidden="0" w:uiPriority="69" w:unhideWhenUsed="0"/>
-    <w:lsdException w:name="Dark List Accent 5" w:semiHidden="0" w:uiPriority="70" w:unhideWhenUsed="0"/>
-    <w:lsdException w:name="Colorful Shading Accent 5" w:semiHidden="0" w:uiPriority="71" w:unhideWhenUsed="0"/>
-    <w:lsdException w:name="Colorful List Accent 5" w:semiHidden="0" w:uiPriority="72" w:unhideWhenUsed="0"/>
-    <w:lsdException w:name="Colorful Grid Accent 5" w:semiHidden="0" w:uiPriority="73" w:unhideWhenUsed="0"/>
-    <w:lsdException w:name="Light Shading Accent 6" w:semiHidden="0" w:uiPriority="60" w:unhideWhenUsed="0"/>
-    <w:lsdException w:name="Light List Accent 6" w:semiHidden="0" w:uiPriority="61" w:unhideWhenUsed="0"/>
-    <w:lsdException w:name="Light Grid Accent 6" w:semiHidden="0" w:uiPriority="62" w:unhideWhenUsed="0"/>
-    <w:lsdException w:name="Medium Shading 1 Accent 6" w:semiHidden="0" w:uiPriority="63" w:unhideWhenUsed="0"/>
-    <w:lsdException w:name="Medium Shading 2 Accent 6" w:semiHidden="0" w:uiPriority="64" w:unhideWhenUsed="0"/>
-    <w:lsdException w:name="Medium List 1 Accent 6" w:semiHidden="0" w:uiPriority="65" w:unhideWhenUsed="0"/>
-    <w:lsdException w:name="Medium List 2 Accent 6" w:semiHidden="0" w:uiPriority="66" w:unhideWhenUsed="0"/>
-    <w:lsdException w:name="Medium Grid 1 Accent 6" w:semiHidden="0" w:uiPriority="67" w:unhideWhenUsed="0"/>
-    <w:lsdException w:name="Medium Grid 2 Accent 6" w:semiHidden="0" w:uiPriority="68" w:unhideWhenUsed="0"/>
-    <w:lsdException w:name="Medium Grid 3 Accent 6" w:semiHidden="0" w:uiPriority="69" w:unhideWhenUsed="0"/>
-    <w:lsdException w:name="Dark List Accent 6" w:semiHidden="0" w:uiPriority="70" w:unhideWhenUsed="0"/>
-    <w:lsdException w:name="Colorful Shading Accent 6" w:semiHidden="0" w:uiPriority="71" w:unhideWhenUsed="0"/>
-    <w:lsdException w:name="Colorful List Accent 6" w:semiHidden="0" w:uiPriority="72" w:unhideWhenUsed="0"/>
-    <w:lsdException w:name="Colorful Grid Accent 6" w:semiHidden="0" w:uiPriority="73" w:unhideWhenUsed="0"/>
-    <w:lsdException w:name="Subtle Emphasis" w:semiHidden="0" w:uiPriority="19" w:unhideWhenUsed="0" w:qFormat="1"/>
-    <w:lsdException w:name="Intense Emphasis" w:semiHidden="0" w:uiPriority="21" w:unhideWhenUsed="0" w:qFormat="1"/>
-    <w:lsdException w:name="Subtle Reference" w:semiHidden="0" w:uiPriority="31" w:unhideWhenUsed="0" w:qFormat="1"/>
-    <w:lsdException w:name="Intense Reference" w:semiHidden="0" w:uiPriority="32" w:unhideWhenUsed="0" w:qFormat="1"/>
-    <w:lsdException w:name="Book Title" w:semiHidden="0" w:uiPriority="33" w:unhideWhenUsed="0" w:qFormat="1"/>
-    <w:lsdException w:name="Bibliography" w:uiPriority="37"/>
-    <w:lsdException w:name="TOC Heading" w:uiPriority="39" w:qFormat="1"/>
+  <w:latentStyles w:defLockedState="0" w:defUIPriority="99" w:defSemiHidden="0" w:defUnhideWhenUsed="0" w:defQFormat="0" w:count="371">
+    <w:lsdException w:name="Normal" w:uiPriority="0" w:qFormat="1"/>
+    <w:lsdException w:name="heading 1" w:uiPriority="9" w:qFormat="1"/>
+    <w:lsdException w:name="heading 2" w:semiHidden="1" w:uiPriority="9" w:unhideWhenUsed="1" w:qFormat="1"/>
+    <w:lsdException w:name="heading 3" w:semiHidden="1" w:uiPriority="9" w:unhideWhenUsed="1" w:qFormat="1"/>
+    <w:lsdException w:name="heading 4" w:semiHidden="1" w:uiPriority="9" w:unhideWhenUsed="1" w:qFormat="1"/>
+    <w:lsdException w:name="heading 5" w:semiHidden="1" w:uiPriority="9" w:unhideWhenUsed="1" w:qFormat="1"/>
+    <w:lsdException w:name="heading 6" w:semiHidden="1" w:uiPriority="9" w:unhideWhenUsed="1" w:qFormat="1"/>
+    <w:lsdException w:name="heading 7" w:semiHidden="1" w:uiPriority="9" w:unhideWhenUsed="1" w:qFormat="1"/>
+    <w:lsdException w:name="heading 8" w:semiHidden="1" w:uiPriority="9" w:unhideWhenUsed="1" w:qFormat="1"/>
+    <w:lsdException w:name="heading 9" w:semiHidden="1" w:uiPriority="9" w:unhideWhenUsed="1" w:qFormat="1"/>
+    <w:lsdException w:name="index 1" w:semiHidden="1" w:unhideWhenUsed="1"/>
+    <w:lsdException w:name="index 2" w:semiHidden="1" w:unhideWhenUsed="1"/>
+    <w:lsdException w:name="index 3" w:semiHidden="1" w:unhideWhenUsed="1"/>
+    <w:lsdException w:name="index 4" w:semiHidden="1" w:unhideWhenUsed="1"/>
+    <w:lsdException w:name="index 5" w:semiHidden="1" w:unhideWhenUsed="1"/>
+    <w:lsdException w:name="index 6" w:semiHidden="1" w:unhideWhenUsed="1"/>
+    <w:lsdException w:name="index 7" w:semiHidden="1" w:unhideWhenUsed="1"/>
+    <w:lsdException w:name="index 8" w:semiHidden="1" w:unhideWhenUsed="1"/>
+    <w:lsdException w:name="index 9" w:semiHidden="1" w:unhideWhenUsed="1"/>
+    <w:lsdException w:name="toc 1" w:semiHidden="1" w:uiPriority="39" w:unhideWhenUsed="1"/>
+    <w:lsdException w:name="toc 2" w:semiHidden="1" w:uiPriority="39" w:unhideWhenUsed="1"/>
+    <w:lsdException w:name="toc 3" w:semiHidden="1" w:uiPriority="39" w:unhideWhenUsed="1"/>
+    <w:lsdException w:name="toc 4" w:semiHidden="1" w:uiPriority="39" w:unhideWhenUsed="1"/>
+    <w:lsdException w:name="toc 5" w:semiHidden="1" w:uiPriority="39" w:unhideWhenUsed="1"/>
+    <w:lsdException w:name="toc 6" w:semiHidden="1" w:uiPriority="39" w:unhideWhenUsed="1"/>
+    <w:lsdException w:name="toc 7" w:semiHidden="1" w:uiPriority="39" w:unhideWhenUsed="1"/>
+    <w:lsdException w:name="toc 8" w:semiHidden="1" w:uiPriority="39" w:unhideWhenUsed="1"/>
+    <w:lsdException w:name="toc 9" w:semiHidden="1" w:uiPriority="39" w:unhideWhenUsed="1"/>
+    <w:lsdException w:name="Normal Indent" w:semiHidden="1" w:unhideWhenUsed="1"/>
+    <w:lsdException w:name="footnote text" w:semiHidden="1" w:unhideWhenUsed="1"/>
+    <w:lsdException w:name="annotation text" w:semiHidden="1" w:unhideWhenUsed="1"/>
+    <w:lsdException w:name="header" w:semiHidden="1" w:unhideWhenUsed="1"/>
+    <w:lsdException w:name="footer" w:semiHidden="1" w:unhideWhenUsed="1"/>
+    <w:lsdException w:name="index heading" w:semiHidden="1" w:unhideWhenUsed="1"/>
+    <w:lsdException w:name="caption" w:semiHidden="1" w:uiPriority="35" w:unhideWhenUsed="1" w:qFormat="1"/>
+    <w:lsdException w:name="table of figures" w:semiHidden="1" w:unhideWhenUsed="1"/>
+    <w:lsdException w:name="envelope address" w:semiHidden="1" w:unhideWhenUsed="1"/>
+    <w:lsdException w:name="envelope return" w:semiHidden="1" w:unhideWhenUsed="1"/>
+    <w:lsdException w:name="footnote reference" w:semiHidden="1" w:unhideWhenUsed="1"/>
+    <w:lsdException w:name="annotation reference" w:semiHidden="1" w:unhideWhenUsed="1"/>
+    <w:lsdException w:name="line number" w:semiHidden="1" w:unhideWhenUsed="1"/>
+    <w:lsdException w:name="page number" w:semiHidden="1" w:unhideWhenUsed="1"/>
+    <w:lsdException w:name="endnote reference" w:semiHidden="1" w:unhideWhenUsed="1"/>
+    <w:lsdException w:name="endnote text" w:semiHidden="1" w:unhideWhenUsed="1"/>
+    <w:lsdException w:name="table of authorities" w:semiHidden="1" w:unhideWhenUsed="1"/>
+    <w:lsdException w:name="macro" w:semiHidden="1" w:unhideWhenUsed="1"/>
+    <w:lsdException w:name="toa heading" w:semiHidden="1" w:unhideWhenUsed="1"/>
+    <w:lsdException w:name="List" w:semiHidden="1" w:unhideWhenUsed="1"/>
+    <w:lsdException w:name="List Bullet" w:semiHidden="1" w:unhideWhenUsed="1"/>
+    <w:lsdException w:name="List Number" w:semiHidden="1" w:unhideWhenUsed="1"/>
+    <w:lsdException w:name="List 2" w:semiHidden="1" w:unhideWhenUsed="1"/>
+    <w:lsdException w:name="List 3" w:semiHidden="1" w:unhideWhenUsed="1"/>
+    <w:lsdException w:name="List 4" w:semiHidden="1" w:unhideWhenUsed="1"/>
+    <w:lsdException w:name="List 5" w:semiHidden="1" w:unhideWhenUsed="1"/>
+    <w:lsdException w:name="List Bullet 2" w:semiHidden="1" w:unhideWhenUsed="1"/>
+    <w:lsdException w:name="List Bullet 3" w:semiHidden="1" w:unhideWhenUsed="1"/>
+    <w:lsdException w:name="List Bullet 4" w:semiHidden="1" w:unhideWhenUsed="1"/>
+    <w:lsdException w:name="List Bullet 5" w:semiHidden="1" w:unhideWhenUsed="1"/>
+    <w:lsdException w:name="List Number 2" w:semiHidden="1" w:unhideWhenUsed="1"/>
+    <w:lsdException w:name="List Number 3" w:semiHidden="1" w:unhideWhenUsed="1"/>
+    <w:lsdException w:name="List Number 4" w:semiHidden="1" w:unhideWhenUsed="1"/>
+    <w:lsdException w:name="List Number 5" w:semiHidden="1" w:unhideWhenUsed="1"/>
+    <w:lsdException w:name="Title" w:uiPriority="10" w:qFormat="1"/>
+    <w:lsdException w:name="Closing" w:semiHidden="1" w:unhideWhenUsed="1"/>
+    <w:lsdException w:name="Signature" w:semiHidden="1" w:unhideWhenUsed="1"/>
+    <w:lsdException w:name="Default Paragraph Font" w:semiHidden="1" w:uiPriority="1" w:unhideWhenUsed="1"/>
+    <w:lsdException w:name="Body Text" w:semiHidden="1" w:unhideWhenUsed="1"/>
+    <w:lsdException w:name="Body Text Indent" w:semiHidden="1" w:unhideWhenUsed="1"/>
+    <w:lsdException w:name="List Continue" w:semiHidden="1" w:unhideWhenUsed="1"/>
+    <w:lsdException w:name="List Continue 2" w:semiHidden="1" w:unhideWhenUsed="1"/>
+    <w:lsdException w:name="List Continue 3" w:semiHidden="1" w:unhideWhenUsed="1"/>
+    <w:lsdException w:name="List Continue 4" w:semiHidden="1" w:unhideWhenUsed="1"/>
+    <w:lsdException w:name="List Continue 5" w:semiHidden="1" w:unhideWhenUsed="1"/>
+    <w:lsdException w:name="Message Header" w:semiHidden="1" w:unhideWhenUsed="1"/>
+    <w:lsdException w:name="Subtitle" w:uiPriority="11" w:qFormat="1"/>
+    <w:lsdException w:name="Salutation" w:semiHidden="1" w:unhideWhenUsed="1"/>
+    <w:lsdException w:name="Date" w:semiHidden="1" w:unhideWhenUsed="1"/>
+    <w:lsdException w:name="Body Text First Indent" w:semiHidden="1" w:unhideWhenUsed="1"/>
+    <w:lsdException w:name="Body Text First Indent 2" w:semiHidden="1" w:unhideWhenUsed="1"/>
+    <w:lsdException w:name="Note Heading" w:semiHidden="1" w:unhideWhenUsed="1"/>
+    <w:lsdException w:name="Body Text 2" w:semiHidden="1" w:unhideWhenUsed="1"/>
+    <w:lsdException w:name="Body Text 3" w:semiHidden="1" w:unhideWhenUsed="1"/>
+    <w:lsdException w:name="Body Text Indent 2" w:semiHidden="1" w:unhideWhenUsed="1"/>
+    <w:lsdException w:name="Body Text Indent 3" w:semiHidden="1" w:unhideWhenUsed="1"/>
+    <w:lsdException w:name="Block Text" w:semiHidden="1" w:unhideWhenUsed="1"/>
+    <w:lsdException w:name="Hyperlink" w:semiHidden="1" w:unhideWhenUsed="1"/>
+    <w:lsdException w:name="FollowedHyperlink" w:semiHidden="1" w:unhideWhenUsed="1"/>
+    <w:lsdException w:name="Strong" w:uiPriority="22" w:qFormat="1"/>
+    <w:lsdException w:name="Emphasis" w:uiPriority="20" w:qFormat="1"/>
+    <w:lsdException w:name="Document Map" w:semiHidden="1" w:unhideWhenUsed="1"/>
+    <w:lsdException w:name="Plain Text" w:semiHidden="1" w:unhideWhenUsed="1"/>
+    <w:lsdException w:name="E-mail Signature" w:semiHidden="1" w:unhideWhenUsed="1"/>
+    <w:lsdException w:name="HTML Top of Form" w:semiHidden="1" w:unhideWhenUsed="1"/>
+    <w:lsdException w:name="HTML Bottom of Form" w:semiHidden="1" w:unhideWhenUsed="1"/>
+    <w:lsdException w:name="Normal (Web)" w:semiHidden="1" w:unhideWhenUsed="1"/>
+    <w:lsdException w:name="HTML Acronym" w:semiHidden="1" w:unhideWhenUsed="1"/>
+    <w:lsdException w:name="HTML Address" w:semiHidden="1" w:unhideWhenUsed="1"/>
+    <w:lsdException w:name="HTML Cite" w:semiHidden="1" w:unhideWhenUsed="1"/>
+    <w:lsdException w:name="HTML Code" w:semiHidden="1" w:unhideWhenUsed="1"/>
+    <w:lsdException w:name="HTML Definition" w:semiHidden="1" w:unhideWhenUsed="1"/>
+    <w:lsdException w:name="HTML Keyboard" w:semiHidden="1" w:unhideWhenUsed="1"/>
+    <w:lsdException w:name="HTML Preformatted" w:semiHidden="1" w:unhideWhenUsed="1"/>
+    <w:lsdException w:name="HTML Sample" w:semiHidden="1" w:unhideWhenUsed="1"/>
+    <w:lsdException w:name="HTML Typewriter" w:semiHidden="1" w:unhideWhenUsed="1"/>
+    <w:lsdException w:name="HTML Variable" w:semiHidden="1" w:unhideWhenUsed="1"/>
+    <w:lsdException w:name="Normal Table" w:semiHidden="1" w:unhideWhenUsed="1"/>
+    <w:lsdException w:name="annotation subject" w:semiHidden="1" w:unhideWhenUsed="1"/>
+    <w:lsdException w:name="No List" w:semiHidden="1" w:unhideWhenUsed="1"/>
+    <w:lsdException w:name="Outline List 1" w:semiHidden="1" w:unhideWhenUsed="1"/>
+    <w:lsdException w:name="Outline List 2" w:semiHidden="1" w:unhideWhenUsed="1"/>
+    <w:lsdException w:name="Outline List 3" w:semiHidden="1" w:unhideWhenUsed="1"/>
+    <w:lsdException w:name="Table Simple 1" w:semiHidden="1" w:unhideWhenUsed="1"/>
+    <w:lsdException w:name="Table Simple 2" w:semiHidden="1" w:unhideWhenUsed="1"/>
+    <w:lsdException w:name="Table Simple 3" w:semiHidden="1" w:unhideWhenUsed="1"/>
+    <w:lsdException w:name="Table Classic 1" w:semiHidden="1" w:unhideWhenUsed="1"/>
+    <w:lsdException w:name="Table Classic 2" w:semiHidden="1" w:unhideWhenUsed="1"/>
+    <w:lsdException w:name="Table Classic 3" w:semiHidden="1" w:unhideWhenUsed="1"/>
+    <w:lsdException w:name="Table Classic 4" w:semiHidden="1" w:unhideWhenUsed="1"/>
+    <w:lsdException w:name="Table Colorful 1" w:semiHidden="1" w:unhideWhenUsed="1"/>
+    <w:lsdException w:name="Table Colorful 2" w:semiHidden="1" w:unhideWhenUsed="1"/>
+    <w:lsdException w:name="Table Colorful 3" w:semiHidden="1" w:unhideWhenUsed="1"/>
+    <w:lsdException w:name="Table Columns 1" w:semiHidden="1" w:unhideWhenUsed="1"/>
+    <w:lsdException w:name="Table Columns 2" w:semiHidden="1" w:unhideWhenUsed="1"/>
+    <w:lsdException w:name="Table Columns 3" w:semiHidden="1" w:unhideWhenUsed="1"/>
+    <w:lsdException w:name="Table Columns 4" w:semiHidden="1" w:unhideWhenUsed="1"/>
+    <w:lsdException w:name="Table Columns 5" w:semiHidden="1" w:unhideWhenUsed="1"/>
+    <w:lsdException w:name="Table Grid 1" w:semiHidden="1" w:unhideWhenUsed="1"/>
+    <w:lsdException w:name="Table Grid 2" w:semiHidden="1" w:unhideWhenUsed="1"/>
+    <w:lsdException w:name="Table Grid 3" w:semiHidden="1" w:unhideWhenUsed="1"/>
+    <w:lsdException w:name="Table Grid 4" w:semiHidden="1" w:unhideWhenUsed="1"/>
+    <w:lsdException w:name="Table Grid 5" w:semiHidden="1" w:unhideWhenUsed="1"/>
+    <w:lsdException w:name="Table Grid 6" w:semiHidden="1" w:unhideWhenUsed="1"/>
+    <w:lsdException w:name="Table Grid 7" w:semiHidden="1" w:unhideWhenUsed="1"/>
+    <w:lsdException w:name="Table Grid 8" w:semiHidden="1" w:unhideWhenUsed="1"/>
+    <w:lsdException w:name="Table List 1" w:semiHidden="1" w:unhideWhenUsed="1"/>
+    <w:lsdException w:name="Table List 2" w:semiHidden="1" w:unhideWhenUsed="1"/>
+    <w:lsdException w:name="Table List 3" w:semiHidden="1" w:unhideWhenUsed="1"/>
+    <w:lsdException w:name="Table List 4" w:semiHidden="1" w:unhideWhenUsed="1"/>
+    <w:lsdException w:name="Table List 5" w:semiHidden="1" w:unhideWhenUsed="1"/>
+    <w:lsdException w:name="Table List 6" w:semiHidden="1" w:unhideWhenUsed="1"/>
+    <w:lsdException w:name="Table List 7" w:semiHidden="1" w:unhideWhenUsed="1"/>
+    <w:lsdException w:name="Table List 8" w:semiHidden="1" w:unhideWhenUsed="1"/>
+    <w:lsdException w:name="Table 3D effects 1" w:semiHidden="1" w:unhideWhenUsed="1"/>
+    <w:lsdException w:name="Table 3D effects 2" w:semiHidden="1" w:unhideWhenUsed="1"/>
+    <w:lsdException w:name="Table 3D effects 3" w:semiHidden="1" w:unhideWhenUsed="1"/>
+    <w:lsdException w:name="Table Contemporary" w:semiHidden="1" w:unhideWhenUsed="1"/>
+    <w:lsdException w:name="Table Elegant" w:semiHidden="1" w:unhideWhenUsed="1"/>
+    <w:lsdException w:name="Table Professional" w:semiHidden="1" w:unhideWhenUsed="1"/>
+    <w:lsdException w:name="Table Subtle 1" w:semiHidden="1" w:unhideWhenUsed="1"/>
+    <w:lsdException w:name="Table Subtle 2" w:semiHidden="1" w:unhideWhenUsed="1"/>
+    <w:lsdException w:name="Table Web 1" w:semiHidden="1" w:unhideWhenUsed="1"/>
+    <w:lsdException w:name="Table Web 2" w:semiHidden="1" w:unhideWhenUsed="1"/>
+    <w:lsdException w:name="Table Web 3" w:semiHidden="1" w:unhideWhenUsed="1"/>
+    <w:lsdException w:name="Balloon Text" w:semiHidden="1" w:unhideWhenUsed="1"/>
+    <w:lsdException w:name="Table Grid" w:uiPriority="39"/>
+    <w:lsdException w:name="Table Theme" w:semiHidden="1" w:unhideWhenUsed="1"/>
+    <w:lsdException w:name="Placeholder Text" w:semiHidden="1"/>
+    <w:lsdException w:name="No Spacing" w:uiPriority="1" w:qFormat="1"/>
+    <w:lsdException w:name="Light Shading" w:uiPriority="60"/>
+    <w:lsdException w:name="Light List" w:uiPriority="61"/>
+    <w:lsdException w:name="Light Grid" w:uiPriority="62"/>
+    <w:lsdException w:name="Medium Shading 1" w:uiPriority="63"/>
+    <w:lsdException w:name="Medium Shading 2" w:uiPriority="64"/>
+    <w:lsdException w:name="Medium List 1" w:uiPriority="65"/>
+    <w:lsdException w:name="Medium List 2" w:uiPriority="66"/>
+    <w:lsdException w:name="Medium Grid 1" w:uiPriority="67"/>
+    <w:lsdException w:name="Medium Grid 2" w:uiPriority="68"/>
+    <w:lsdException w:name="Medium Grid 3" w:uiPriority="69"/>
+    <w:lsdException w:name="Dark List" w:uiPriority="70"/>
+    <w:lsdException w:name="Colorful Shading" w:uiPriority="71"/>
+    <w:lsdException w:name="Colorful List" w:uiPriority="72"/>
+    <w:lsdException w:name="Colorful Grid" w:uiPriority="73"/>
+    <w:lsdException w:name="Light Shading Accent 1" w:uiPriority="60"/>
+    <w:lsdException w:name="Light List Accent 1" w:uiPriority="61"/>
+    <w:lsdException w:name="Light Grid Accent 1" w:uiPriority="62"/>
+    <w:lsdException w:name="Medium Shading 1 Accent 1" w:uiPriority="63"/>
+    <w:lsdException w:name="Medium Shading 2 Accent 1" w:uiPriority="64"/>
+    <w:lsdException w:name="Medium List 1 Accent 1" w:uiPriority="65"/>
+    <w:lsdException w:name="Revision" w:semiHidden="1"/>
+    <w:lsdException w:name="List Paragraph" w:uiPriority="34" w:qFormat="1"/>
+    <w:lsdException w:name="Quote" w:uiPriority="29" w:qFormat="1"/>
+    <w:lsdException w:name="Intense Quote" w:uiPriority="30" w:qFormat="1"/>
+    <w:lsdException w:name="Medium List 2 Accent 1" w:uiPriority="66"/>
+    <w:lsdException w:name="Medium Grid 1 Accent 1" w:uiPriority="67"/>
+    <w:lsdException w:name="Medium Grid 2 Accent 1" w:uiPriority="68"/>
+    <w:lsdException w:name="Medium Grid 3 Accent 1" w:uiPriority="69"/>
+    <w:lsdException w:name="Dark List Accent 1" w:uiPriority="70"/>
+    <w:lsdException w:name="Colorful Shading Accent 1" w:uiPriority="71"/>
+    <w:lsdException w:name="Colorful List Accent 1" w:uiPriority="72"/>
+    <w:lsdException w:name="Colorful Grid Accent 1" w:uiPriority="73"/>
+    <w:lsdException w:name="Light Shading Accent 2" w:uiPriority="60"/>
+    <w:lsdException w:name="Light List Accent 2" w:uiPriority="61"/>
+    <w:lsdException w:name="Light Grid Accent 2" w:uiPriority="62"/>
+    <w:lsdException w:name="Medium Shading 1 Accent 2" w:uiPriority="63"/>
+    <w:lsdException w:name="Medium Shading 2 Accent 2" w:uiPriority="64"/>
+    <w:lsdException w:name="Medium List 1 Accent 2" w:uiPriority="65"/>
+    <w:lsdException w:name="Medium List 2 Accent 2" w:uiPriority="66"/>
+    <w:lsdException w:name="Medium Grid 1 Accent 2" w:uiPriority="67"/>
+    <w:lsdException w:name="Medium Grid 2 Accent 2" w:uiPriority="68"/>
+    <w:lsdException w:name="Medium Grid 3 Accent 2" w:uiPriority="69"/>
+    <w:lsdException w:name="Dark List Accent 2" w:uiPriority="70"/>
+    <w:lsdException w:name="Colorful Shading Accent 2" w:uiPriority="71"/>
+    <w:lsdException w:name="Colorful List Accent 2" w:uiPriority="72"/>
+    <w:lsdException w:name="Colorful Grid Accent 2" w:uiPriority="73"/>
+    <w:lsdException w:name="Light Shading Accent 3" w:uiPriority="60"/>
+    <w:lsdException w:name="Light List Accent 3" w:uiPriority="61"/>
+    <w:lsdException w:name="Light Grid Accent 3" w:uiPriority="62"/>
+    <w:lsdException w:name="Medium Shading 1 Accent 3" w:uiPriority="63"/>
+    <w:lsdException w:name="Medium Shading 2 Accent 3" w:uiPriority="64"/>
+    <w:lsdException w:name="Medium List 1 Accent 3" w:uiPriority="65"/>
+    <w:lsdException w:name="Medium List 2 Accent 3" w:uiPriority="66"/>
+    <w:lsdException w:name="Medium Grid 1 Accent 3" w:uiPriority="67"/>
+    <w:lsdException w:name="Medium Grid 2 Accent 3" w:uiPriority="68"/>
+    <w:lsdException w:name="Medium Grid 3 Accent 3" w:uiPriority="69"/>
+    <w:lsdException w:name="Dark List Accent 3" w:uiPriority="70"/>
+    <w:lsdException w:name="Colorful Shading Accent 3" w:uiPriority="71"/>
+    <w:lsdException w:name="Colorful List Accent 3" w:uiPriority="72"/>
+    <w:lsdException w:name="Colorful Grid Accent 3" w:uiPriority="73"/>
+    <w:lsdException w:name="Light Shading Accent 4" w:uiPriority="60"/>
+    <w:lsdException w:name="Light List Accent 4" w:uiPriority="61"/>
+    <w:lsdException w:name="Light Grid Accent 4" w:uiPriority="62"/>
+    <w:lsdException w:name="Medium Shading 1 Accent 4" w:uiPriority="63"/>
+    <w:lsdException w:name="Medium Shading 2 Accent 4" w:uiPriority="64"/>
+    <w:lsdException w:name="Medium List 1 Accent 4" w:uiPriority="65"/>
+    <w:lsdException w:name="Medium List 2 Accent 4" w:uiPriority="66"/>
+    <w:lsdException w:name="Medium Grid 1 Accent 4" w:uiPriority="67"/>
+    <w:lsdException w:name="Medium Grid 2 Accent 4" w:uiPriority="68"/>
+    <w:lsdException w:name="Medium Grid 3 Accent 4" w:uiPriority="69"/>
+    <w:lsdException w:name="Dark List Accent 4" w:uiPriority="70"/>
+    <w:lsdException w:name="Colorful Shading Accent 4" w:uiPriority="71"/>
+    <w:lsdException w:name="Colorful List Accent 4" w:uiPriority="72"/>
+    <w:lsdException w:name="Colorful Grid Accent 4" w:uiPriority="73"/>
+    <w:lsdException w:name="Light Shading Accent 5" w:uiPriority="60"/>
+    <w:lsdException w:name="Light List Accent 5" w:uiPriority="61"/>
+    <w:lsdException w:name="Light Grid Accent 5" w:uiPriority="62"/>
+    <w:lsdException w:name="Medium Shading 1 Accent 5" w:uiPriority="63"/>
+    <w:lsdException w:name="Medium Shading 2 Accent 5" w:uiPriority="64"/>
+    <w:lsdException w:name="Medium List 1 Accent 5" w:uiPriority="65"/>
+    <w:lsdException w:name="Medium List 2 Accent 5" w:uiPriority="66"/>
+    <w:lsdException w:name="Medium Grid 1 Accent 5" w:uiPriority="67"/>
+    <w:lsdException w:name="Medium Grid 2 Accent 5" w:uiPriority="68"/>
+    <w:lsdException w:name="Medium Grid 3 Accent 5" w:uiPriority="69"/>
+    <w:lsdException w:name="Dark List Accent 5" w:uiPriority="70"/>
+    <w:lsdException w:name="Colorful Shading Accent 5" w:uiPriority="71"/>
+    <w:lsdException w:name="Colorful List Accent 5" w:uiPriority="72"/>
+    <w:lsdException w:name="Colorful Grid Accent 5" w:uiPriority="73"/>
+    <w:lsdException w:name="Light Shading Accent 6" w:uiPriority="60"/>
+    <w:lsdException w:name="Light List Accent 6" w:uiPriority="61"/>
+    <w:lsdException w:name="Light Grid Accent 6" w:uiPriority="62"/>
+    <w:lsdException w:name="Medium Shading 1 Accent 6" w:uiPriority="63"/>
+    <w:lsdException w:name="Medium Shading 2 Accent 6" w:uiPriority="64"/>
+    <w:lsdException w:name="Medium List 1 Accent 6" w:uiPriority="65"/>
+    <w:lsdException w:name="Medium List 2 Accent 6" w:uiPriority="66"/>
+    <w:lsdException w:name="Medium Grid 1 Accent 6" w:uiPriority="67"/>
+    <w:lsdException w:name="Medium Grid 2 Accent 6" w:uiPriority="68"/>
+    <w:lsdException w:name="Medium Grid 3 Accent 6" w:uiPriority="69"/>
+    <w:lsdException w:name="Dark List Accent 6" w:uiPriority="70"/>
+    <w:lsdException w:name="Colorful Shading Accent 6" w:uiPriority="71"/>
+    <w:lsdException w:name="Colorful List Accent 6" w:uiPriority="72"/>
+    <w:lsdException w:name="Colorful Grid Accent 6" w:uiPriority="73"/>
+    <w:lsdException w:name="Subtle Emphasis" w:uiPriority="19" w:qFormat="1"/>
+    <w:lsdException w:name="Intense Emphasis" w:uiPriority="21" w:qFormat="1"/>
+    <w:lsdException w:name="Subtle Reference" w:uiPriority="31" w:qFormat="1"/>
+    <w:lsdException w:name="Intense Reference" w:uiPriority="32" w:qFormat="1"/>
+    <w:lsdException w:name="Book Title" w:uiPriority="33" w:qFormat="1"/>
+    <w:lsdException w:name="Bibliography" w:semiHidden="1" w:uiPriority="37" w:unhideWhenUsed="1"/>
+    <w:lsdException w:name="TOC Heading" w:semiHidden="1" w:uiPriority="39" w:unhideWhenUsed="1" w:qFormat="1"/>
+    <w:lsdException w:name="Plain Table 1" w:uiPriority="41"/>
+    <w:lsdException w:name="Plain Table 2" w:uiPriority="42"/>
+    <w:lsdException w:name="Plain Table 3" w:uiPriority="43"/>
+    <w:lsdException w:name="Plain Table 4" w:uiPriority="44"/>
+    <w:lsdException w:name="Plain Table 5" w:uiPriority="45"/>
+    <w:lsdException w:name="Grid Table Light" w:uiPriority="40"/>
+    <w:lsdException w:name="Grid Table 1 Light" w:uiPriority="46"/>
+    <w:lsdException w:name="Grid Table 2" w:uiPriority="47"/>
+    <w:lsdException w:name="Grid Table 3" w:uiPriority="48"/>
+    <w:lsdException w:name="Grid Table 4" w:uiPriority="49"/>
+    <w:lsdException w:name="Grid Table 5 Dark" w:uiPriority="50"/>
+    <w:lsdException w:name="Grid Table 6 Colorful" w:uiPriority="51"/>
+    <w:lsdException w:name="Grid Table 7 Colorful" w:uiPriority="52"/>
+    <w:lsdException w:name="Grid Table 1 Light Accent 1" w:uiPriority="46"/>
+    <w:lsdException w:name="Grid Table 2 Accent 1" w:uiPriority="47"/>
+    <w:lsdException w:name="Grid Table 3 Accent 1" w:uiPriority="48"/>
+    <w:lsdException w:name="Grid Table 4 Accent 1" w:uiPriority="49"/>
+    <w:lsdException w:name="Grid Table 5 Dark Accent 1" w:uiPriority="50"/>
+    <w:lsdException w:name="Grid Table 6 Colorful Accent 1" w:uiPriority="51"/>
+    <w:lsdException w:name="Grid Table 7 Colorful Accent 1" w:uiPriority="52"/>
+    <w:lsdException w:name="Grid Table 1 Light Accent 2" w:uiPriority="46"/>
+    <w:lsdException w:name="Grid Table 2 Accent 2" w:uiPriority="47"/>
+    <w:lsdException w:name="Grid Table 3 Accent 2" w:uiPriority="48"/>
+    <w:lsdException w:name="Grid Table 4 Accent 2" w:uiPriority="49"/>
+    <w:lsdException w:name="Grid Table 5 Dark Accent 2" w:uiPriority="50"/>
+    <w:lsdException w:name="Grid Table 6 Colorful Accent 2" w:uiPriority="51"/>
+    <w:lsdException w:name="Grid Table 7 Colorful Accent 2" w:uiPriority="52"/>
+    <w:lsdException w:name="Grid Table 1 Light Accent 3" w:uiPriority="46"/>
+    <w:lsdException w:name="Grid Table 2 Accent 3" w:uiPriority="47"/>
+    <w:lsdException w:name="Grid Table 3 Accent 3" w:uiPriority="48"/>
+    <w:lsdException w:name="Grid Table 4 Accent 3" w:uiPriority="49"/>
+    <w:lsdException w:name="Grid Table 5 Dark Accent 3" w:uiPriority="50"/>
+    <w:lsdException w:name="Grid Table 6 Colorful Accent 3" w:uiPriority="51"/>
+    <w:lsdException w:name="Grid Table 7 Colorful Accent 3" w:uiPriority="52"/>
+    <w:lsdException w:name="Grid Table 1 Light Accent 4" w:uiPriority="46"/>
+    <w:lsdException w:name="Grid Table 2 Accent 4" w:uiPriority="47"/>
+    <w:lsdException w:name="Grid Table 3 Accent 4" w:uiPriority="48"/>
+    <w:lsdException w:name="Grid Table 4 Accent 4" w:uiPriority="49"/>
+    <w:lsdException w:name="Grid Table 5 Dark Accent 4" w:uiPriority="50"/>
+    <w:lsdException w:name="Grid Table 6 Colorful Accent 4" w:uiPriority="51"/>
+    <w:lsdException w:name="Grid Table 7 Colorful Accent 4" w:uiPriority="52"/>
+    <w:lsdException w:name="Grid Table 1 Light Accent 5" w:uiPriority="46"/>
+    <w:lsdException w:name="Grid Table 2 Accent 5" w:uiPriority="47"/>
+    <w:lsdException w:name="Grid Table 3 Accent 5" w:uiPriority="48"/>
+    <w:lsdException w:name="Grid Table 4 Accent 5" w:uiPriority="49"/>
+    <w:lsdException w:name="Grid Table 5 Dark Accent 5" w:uiPriority="50"/>
+    <w:lsdException w:name="Grid Table 6 Colorful Accent 5" w:uiPriority="51"/>
+    <w:lsdException w:name="Grid Table 7 Colorful Accent 5" w:uiPriority="52"/>
+    <w:lsdException w:name="Grid Table 1 Light Accent 6" w:uiPriority="46"/>
+    <w:lsdException w:name="Grid Table 2 Accent 6" w:uiPriority="47"/>
+    <w:lsdException w:name="Grid Table 3 Accent 6" w:uiPriority="48"/>
+    <w:lsdException w:name="Grid Table 4 Accent 6" w:uiPriority="49"/>
+    <w:lsdException w:name="Grid Table 5 Dark Accent 6" w:uiPriority="50"/>
+    <w:lsdException w:name="Grid Table 6 Colorful Accent 6" w:uiPriority="51"/>
+    <w:lsdException w:name="Grid Table 7 Colorful Accent 6" w:uiPriority="52"/>
+    <w:lsdException w:name="List Table 1 Light" w:uiPriority="46"/>
+    <w:lsdException w:name="List Table 2" w:uiPriority="47"/>
+    <w:lsdException w:name="List Table 3" w:uiPriority="48"/>
+    <w:lsdException w:name="List Table 4" w:uiPriority="49"/>
+    <w:lsdException w:name="List Table 5 Dark" w:uiPriority="50"/>
+    <w:lsdException w:name="List Table 6 Colorful" w:uiPriority="51"/>
+    <w:lsdException w:name="List Table 7 Colorful" w:uiPriority="52"/>
+    <w:lsdException w:name="List Table 1 Light Accent 1" w:uiPriority="46"/>
+    <w:lsdException w:name="List Table 2 Accent 1" w:uiPriority="47"/>
+    <w:lsdException w:name="List Table 3 Accent 1" w:uiPriority="48"/>
+    <w:lsdException w:name="List Table 4 Accent 1" w:uiPriority="49"/>
+    <w:lsdException w:name="List Table 5 Dark Accent 1" w:uiPriority="50"/>
+    <w:lsdException w:name="List Table 6 Colorful Accent 1" w:uiPriority="51"/>
+    <w:lsdException w:name="List Table 7 Colorful Accent 1" w:uiPriority="52"/>
+    <w:lsdException w:name="List Table 1 Light Accent 2" w:uiPriority="46"/>
+    <w:lsdException w:name="List Table 2 Accent 2" w:uiPriority="47"/>
+    <w:lsdException w:name="List Table 3 Accent 2" w:uiPriority="48"/>
+    <w:lsdException w:name="List Table 4 Accent 2" w:uiPriority="49"/>
+    <w:lsdException w:name="List Table 5 Dark Accent 2" w:uiPriority="50"/>
+    <w:lsdException w:name="List Table 6 Colorful Accent 2" w:uiPriority="51"/>
+    <w:lsdException w:name="List Table 7 Colorful Accent 2" w:uiPriority="52"/>
+    <w:lsdException w:name="List Table 1 Light Accent 3" w:uiPriority="46"/>
+    <w:lsdException w:name="List Table 2 Accent 3" w:uiPriority="47"/>
+    <w:lsdException w:name="List Table 3 Accent 3" w:uiPriority="48"/>
+    <w:lsdException w:name="List Table 4 Accent 3" w:uiPriority="49"/>
+    <w:lsdException w:name="List Table 5 Dark Accent 3" w:uiPriority="50"/>
+    <w:lsdException w:name="List Table 6 Colorful Accent 3" w:uiPriority="51"/>
+    <w:lsdException w:name="List Table 7 Colorful Accent 3" w:uiPriority="52"/>
+    <w:lsdException w:name="List Table 1 Light Accent 4" w:uiPriority="46"/>
+    <w:lsdException w:name="List Table 2 Accent 4" w:uiPriority="47"/>
+    <w:lsdException w:name="List Table 3 Accent 4" w:uiPriority="48"/>
+    <w:lsdException w:name="List Table 4 Accent 4" w:uiPriority="49"/>
+    <w:lsdException w:name="List Table 5 Dark Accent 4" w:uiPriority="50"/>
+    <w:lsdException w:name="List Table 6 Colorful Accent 4" w:uiPriority="51"/>
+    <w:lsdException w:name="List Table 7 Colorful Accent 4" w:uiPriority="52"/>
+    <w:lsdException w:name="List Table 1 Light Accent 5" w:uiPriority="46"/>
+    <w:lsdException w:name="List Table 2 Accent 5" w:uiPriority="47"/>
+    <w:lsdException w:name="List Table 3 Accent 5" w:uiPriority="48"/>
+    <w:lsdException w:name="List Table 4 Accent 5" w:uiPriority="49"/>
+    <w:lsdException w:name="List Table 5 Dark Accent 5" w:uiPriority="50"/>
+    <w:lsdException w:name="List Table 6 Colorful Accent 5" w:uiPriority="51"/>
+    <w:lsdException w:name="List Table 7 Colorful Accent 5" w:uiPriority="52"/>
+    <w:lsdException w:name="List Table 1 Light Accent 6" w:uiPriority="46"/>
+    <w:lsdException w:name="List Table 2 Accent 6" w:uiPriority="47"/>
+    <w:lsdException w:name="List Table 3 Accent 6" w:uiPriority="48"/>
+    <w:lsdException w:name="List Table 4 Accent 6" w:uiPriority="49"/>
+    <w:lsdException w:name="List Table 5 Dark Accent 6" w:uiPriority="50"/>
+    <w:lsdException w:name="List Table 6 Colorful Accent 6" w:uiPriority="51"/>
+    <w:lsdException w:name="List Table 7 Colorful Accent 6" w:uiPriority="52"/>
   </w:latentStyles>
   <w:style w:type="paragraph" w:default="1" w:styleId="Standaard">
     <w:name w:val="Normal"/>
@@ -3364,7 +3584,6 @@
     <w:uiPriority w:val="99"/>
     <w:semiHidden/>
     <w:unhideWhenUsed/>
-    <w:qFormat/>
     <w:tblPr>
       <w:tblInd w:w="0" w:type="dxa"/>
       <w:tblCellMar>
@@ -3387,7 +3606,6 @@
     <w:uiPriority w:val="39"/>
     <w:rsid w:val="005D7090"/>
     <w:tblPr>
-      <w:tblInd w:w="0" w:type="dxa"/>
       <w:tblBorders>
         <w:top w:val="single" w:sz="4" w:space="0" w:color="auto"/>
         <w:left w:val="single" w:sz="4" w:space="0" w:color="auto"/>
@@ -3396,12 +3614,6 @@
         <w:insideH w:val="single" w:sz="4" w:space="0" w:color="auto"/>
         <w:insideV w:val="single" w:sz="4" w:space="0" w:color="auto"/>
       </w:tblBorders>
-      <w:tblCellMar>
-        <w:top w:w="0" w:type="dxa"/>
-        <w:left w:w="108" w:type="dxa"/>
-        <w:bottom w:w="0" w:type="dxa"/>
-        <w:right w:w="108" w:type="dxa"/>
-      </w:tblCellMar>
     </w:tblPr>
   </w:style>
   <w:style w:type="paragraph" w:styleId="Lijstalinea">
@@ -3700,7 +3912,7 @@
   <a:extraClrSchemeLst/>
   <a:extLst>
     <a:ext uri="{05A4C25C-085E-4340-85A3-A5531E510DB2}">
-      <thm15:themeFamily xmlns:thm15="http://schemas.microsoft.com/office/thememl/2012/main" xmlns="" name="Office Theme" id="{62F939B6-93AF-4DB8-9C6B-D6C7DFDC589F}" vid="{4A3C46E8-61CC-4603-A589-7422A47A8E4A}"/>
+      <thm15:themeFamily xmlns:thm15="http://schemas.microsoft.com/office/thememl/2012/main" name="Office Theme" id="{62F939B6-93AF-4DB8-9C6B-D6C7DFDC589F}" vid="{4A3C46E8-61CC-4603-A589-7422A47A8E4A}"/>
     </a:ext>
   </a:extLst>
 </a:theme>

</xml_diff>

<commit_message>
datetime field toegevoegd aan organism
Dit is nodig voor het weer geven van nog niet ISvalidated  records
</commit_message>
<xml_diff>
--- a/Doc/DB design/Description Database.docx
+++ b/Doc/DB design/Description Database.docx
@@ -61,9 +61,9 @@
         </w:rPr>
         <w:drawing>
           <wp:inline distT="0" distB="0" distL="0" distR="0">
-            <wp:extent cx="5760720" cy="7504430"/>
-            <wp:effectExtent l="0" t="0" r="0" b="1270"/>
-            <wp:docPr id="6" name="Afbeelding 6"/>
+            <wp:extent cx="5760720" cy="7585710"/>
+            <wp:effectExtent l="0" t="0" r="0" b="0"/>
+            <wp:docPr id="1" name="Afbeelding 1"/>
             <wp:cNvGraphicFramePr>
               <a:graphicFrameLocks xmlns:a="http://schemas.openxmlformats.org/drawingml/2006/main" noChangeAspect="1"/>
             </wp:cNvGraphicFramePr>
@@ -71,7 +71,7 @@
               <a:graphicData uri="http://schemas.openxmlformats.org/drawingml/2006/picture">
                 <pic:pic xmlns:pic="http://schemas.openxmlformats.org/drawingml/2006/picture">
                   <pic:nvPicPr>
-                    <pic:cNvPr id="6" name="omandb21.png"/>
+                    <pic:cNvPr id="1" name="omandb22.png"/>
                     <pic:cNvPicPr/>
                   </pic:nvPicPr>
                   <pic:blipFill>
@@ -89,7 +89,7 @@
                   <pic:spPr>
                     <a:xfrm>
                       <a:off x="0" y="0"/>
-                      <a:ext cx="5760720" cy="7504430"/>
+                      <a:ext cx="5760720" cy="7585710"/>
                     </a:xfrm>
                     <a:prstGeom prst="rect">
                       <a:avLst/>
@@ -122,8 +122,6 @@
           <w:lang w:val="en-US"/>
         </w:rPr>
       </w:pPr>
-      <w:bookmarkStart w:id="0" w:name="_GoBack"/>
-      <w:bookmarkEnd w:id="0"/>
     </w:p>
     <w:p>
       <w:pPr>
@@ -135,7 +133,6 @@
         <w:rPr>
           <w:lang w:val="en-US"/>
         </w:rPr>
-        <w:lastRenderedPageBreak/>
         <w:t>Relations ordered by links</w:t>
       </w:r>
     </w:p>
@@ -145,6 +142,7 @@
           <w:lang w:val="en-US"/>
         </w:rPr>
       </w:pPr>
+      <w:bookmarkStart w:id="0" w:name="_GoBack"/>
       <w:r>
         <w:rPr>
           <w:noProof/>
@@ -152,9 +150,9 @@
         </w:rPr>
         <w:drawing>
           <wp:inline distT="0" distB="0" distL="0" distR="0">
-            <wp:extent cx="5760720" cy="7483475"/>
-            <wp:effectExtent l="0" t="0" r="0" b="3175"/>
-            <wp:docPr id="7" name="Afbeelding 7"/>
+            <wp:extent cx="5760720" cy="7408545"/>
+            <wp:effectExtent l="0" t="0" r="0" b="1905"/>
+            <wp:docPr id="2" name="Afbeelding 2"/>
             <wp:cNvGraphicFramePr>
               <a:graphicFrameLocks xmlns:a="http://schemas.openxmlformats.org/drawingml/2006/main" noChangeAspect="1"/>
             </wp:cNvGraphicFramePr>
@@ -162,7 +160,7 @@
               <a:graphicData uri="http://schemas.openxmlformats.org/drawingml/2006/picture">
                 <pic:pic xmlns:pic="http://schemas.openxmlformats.org/drawingml/2006/picture">
                   <pic:nvPicPr>
-                    <pic:cNvPr id="7" name="omandblink.png"/>
+                    <pic:cNvPr id="2" name="omandblink2.png"/>
                     <pic:cNvPicPr/>
                   </pic:nvPicPr>
                   <pic:blipFill>
@@ -180,7 +178,7 @@
                   <pic:spPr>
                     <a:xfrm>
                       <a:off x="0" y="0"/>
-                      <a:ext cx="5760720" cy="7483475"/>
+                      <a:ext cx="5760720" cy="7408545"/>
                     </a:xfrm>
                     <a:prstGeom prst="rect">
                       <a:avLst/>
@@ -192,6 +190,7 @@
           </wp:inline>
         </w:drawing>
       </w:r>
+      <w:bookmarkEnd w:id="0"/>
     </w:p>
     <w:p>
       <w:pPr>

</xml_diff>

<commit_message>
toegevoegd geolocation table/ update ERD/ new sql
In description DB enkel de ERD geüpdate
</commit_message>
<xml_diff>
--- a/Doc/DB design/Description Database.docx
+++ b/Doc/DB design/Description Database.docx
@@ -61,9 +61,9 @@
         </w:rPr>
         <w:drawing>
           <wp:inline distT="0" distB="0" distL="0" distR="0">
-            <wp:extent cx="5760720" cy="7585710"/>
+            <wp:extent cx="5760720" cy="7492365"/>
             <wp:effectExtent l="0" t="0" r="0" b="0"/>
-            <wp:docPr id="1" name="Afbeelding 1"/>
+            <wp:docPr id="7" name="Afbeelding 7"/>
             <wp:cNvGraphicFramePr>
               <a:graphicFrameLocks xmlns:a="http://schemas.openxmlformats.org/drawingml/2006/main" noChangeAspect="1"/>
             </wp:cNvGraphicFramePr>
@@ -71,7 +71,7 @@
               <a:graphicData uri="http://schemas.openxmlformats.org/drawingml/2006/picture">
                 <pic:pic xmlns:pic="http://schemas.openxmlformats.org/drawingml/2006/picture">
                   <pic:nvPicPr>
-                    <pic:cNvPr id="1" name="omandb22.png"/>
+                    <pic:cNvPr id="7" name="omandb23.png"/>
                     <pic:cNvPicPr/>
                   </pic:nvPicPr>
                   <pic:blipFill>
@@ -89,7 +89,7 @@
                   <pic:spPr>
                     <a:xfrm>
                       <a:off x="0" y="0"/>
-                      <a:ext cx="5760720" cy="7585710"/>
+                      <a:ext cx="5760720" cy="7492365"/>
                     </a:xfrm>
                     <a:prstGeom prst="rect">
                       <a:avLst/>
@@ -133,6 +133,7 @@
         <w:rPr>
           <w:lang w:val="en-US"/>
         </w:rPr>
+        <w:lastRenderedPageBreak/>
         <w:t>Relations ordered by links</w:t>
       </w:r>
     </w:p>
@@ -150,9 +151,9 @@
         </w:rPr>
         <w:drawing>
           <wp:inline distT="0" distB="0" distL="0" distR="0">
-            <wp:extent cx="5760720" cy="7408545"/>
-            <wp:effectExtent l="0" t="0" r="0" b="1905"/>
-            <wp:docPr id="2" name="Afbeelding 2"/>
+            <wp:extent cx="5760720" cy="7468870"/>
+            <wp:effectExtent l="0" t="0" r="0" b="0"/>
+            <wp:docPr id="8" name="Afbeelding 8"/>
             <wp:cNvGraphicFramePr>
               <a:graphicFrameLocks xmlns:a="http://schemas.openxmlformats.org/drawingml/2006/main" noChangeAspect="1"/>
             </wp:cNvGraphicFramePr>
@@ -160,7 +161,7 @@
               <a:graphicData uri="http://schemas.openxmlformats.org/drawingml/2006/picture">
                 <pic:pic xmlns:pic="http://schemas.openxmlformats.org/drawingml/2006/picture">
                   <pic:nvPicPr>
-                    <pic:cNvPr id="2" name="omandblink2.png"/>
+                    <pic:cNvPr id="8" name="omandblink3.png"/>
                     <pic:cNvPicPr/>
                   </pic:nvPicPr>
                   <pic:blipFill>
@@ -178,7 +179,7 @@
                   <pic:spPr>
                     <a:xfrm>
                       <a:off x="0" y="0"/>
-                      <a:ext cx="5760720" cy="7408545"/>
+                      <a:ext cx="5760720" cy="7468870"/>
                     </a:xfrm>
                     <a:prstGeom prst="rect">
                       <a:avLst/>

</xml_diff>

<commit_message>
aanpassing: DB  in omadb3/ERD in Description
naar aanleiding van opmerkingen Oualid:  tabel user_accounts wil ik een
paar velden wijzigen. 1) Bijvoorbeeld de veld Address zou ik
verwijderen. City/Country is meer dan genoeg. De site waar wij aan
werken heeft zo'n specificiteit niet nodig. We hebben de straat # niet
nodig en als je de persoon in kwestie wilt bereiken daar dient de
telefoonnummer (phone) voor. 2) first_name ook NOT NULL maken. 3) e-mail
unique maken. Je kan niet dezelfde email voor meerdere accounts
gebruiken. 4) phone moet string zijn, en niet int. Als de # begint met
een 0 wordt die weggelaten in een int veld. phone mag null zijn, het is
optioneel.
</commit_message>
<xml_diff>
--- a/Doc/DB design/Description Database.docx
+++ b/Doc/DB design/Description Database.docx
@@ -14,13 +14,8 @@
         </w:rPr>
         <w:t>Description of the database</w:t>
       </w:r>
-    </w:p>
-    <w:p>
-      <w:pPr>
-        <w:rPr>
-          <w:lang w:val="en-US"/>
-        </w:rPr>
-      </w:pPr>
+      <w:bookmarkStart w:id="0" w:name="_GoBack"/>
+      <w:bookmarkEnd w:id="0"/>
     </w:p>
     <w:p>
       <w:pPr>
@@ -40,20 +35,6 @@
         </w:rPr>
         <w:t>English database, the Arabic database will be an exact copy with a different connection string. The connection string will change as the language is changed.</w:t>
       </w:r>
-    </w:p>
-    <w:p>
-      <w:pPr>
-        <w:rPr>
-          <w:lang w:val="en-US"/>
-        </w:rPr>
-      </w:pPr>
-    </w:p>
-    <w:p>
-      <w:pPr>
-        <w:rPr>
-          <w:lang w:val="en-US"/>
-        </w:rPr>
-      </w:pPr>
       <w:r>
         <w:rPr>
           <w:noProof/>
@@ -61,9 +42,9 @@
         </w:rPr>
         <w:drawing>
           <wp:inline distT="0" distB="0" distL="0" distR="0">
-            <wp:extent cx="5760720" cy="7492365"/>
+            <wp:extent cx="5760720" cy="8369300"/>
             <wp:effectExtent l="0" t="0" r="0" b="0"/>
-            <wp:docPr id="7" name="Afbeelding 7"/>
+            <wp:docPr id="1" name="Afbeelding 1"/>
             <wp:cNvGraphicFramePr>
               <a:graphicFrameLocks xmlns:a="http://schemas.openxmlformats.org/drawingml/2006/main" noChangeAspect="1"/>
             </wp:cNvGraphicFramePr>
@@ -71,7 +52,7 @@
               <a:graphicData uri="http://schemas.openxmlformats.org/drawingml/2006/picture">
                 <pic:pic xmlns:pic="http://schemas.openxmlformats.org/drawingml/2006/picture">
                   <pic:nvPicPr>
-                    <pic:cNvPr id="7" name="omandb23.png"/>
+                    <pic:cNvPr id="1" name="omandb1.png"/>
                     <pic:cNvPicPr/>
                   </pic:nvPicPr>
                   <pic:blipFill>
@@ -89,7 +70,7 @@
                   <pic:spPr>
                     <a:xfrm>
                       <a:off x="0" y="0"/>
-                      <a:ext cx="5760720" cy="7492365"/>
+                      <a:ext cx="5760720" cy="8369300"/>
                     </a:xfrm>
                     <a:prstGeom prst="rect">
                       <a:avLst/>
@@ -133,7 +114,6 @@
         <w:rPr>
           <w:lang w:val="en-US"/>
         </w:rPr>
-        <w:lastRenderedPageBreak/>
         <w:t>Relations ordered by links</w:t>
       </w:r>
     </w:p>
@@ -143,7 +123,6 @@
           <w:lang w:val="en-US"/>
         </w:rPr>
       </w:pPr>
-      <w:bookmarkStart w:id="0" w:name="_GoBack"/>
       <w:r>
         <w:rPr>
           <w:noProof/>
@@ -151,9 +130,9 @@
         </w:rPr>
         <w:drawing>
           <wp:inline distT="0" distB="0" distL="0" distR="0">
-            <wp:extent cx="5760720" cy="7468870"/>
-            <wp:effectExtent l="0" t="0" r="0" b="0"/>
-            <wp:docPr id="8" name="Afbeelding 8"/>
+            <wp:extent cx="5760720" cy="7522210"/>
+            <wp:effectExtent l="0" t="0" r="0" b="2540"/>
+            <wp:docPr id="2" name="Afbeelding 2"/>
             <wp:cNvGraphicFramePr>
               <a:graphicFrameLocks xmlns:a="http://schemas.openxmlformats.org/drawingml/2006/main" noChangeAspect="1"/>
             </wp:cNvGraphicFramePr>
@@ -161,7 +140,7 @@
               <a:graphicData uri="http://schemas.openxmlformats.org/drawingml/2006/picture">
                 <pic:pic xmlns:pic="http://schemas.openxmlformats.org/drawingml/2006/picture">
                   <pic:nvPicPr>
-                    <pic:cNvPr id="8" name="omandblink3.png"/>
+                    <pic:cNvPr id="2" name="omandblink1.png"/>
                     <pic:cNvPicPr/>
                   </pic:nvPicPr>
                   <pic:blipFill>
@@ -179,7 +158,7 @@
                   <pic:spPr>
                     <a:xfrm>
                       <a:off x="0" y="0"/>
-                      <a:ext cx="5760720" cy="7468870"/>
+                      <a:ext cx="5760720" cy="7522210"/>
                     </a:xfrm>
                     <a:prstGeom prst="rect">
                       <a:avLst/>
@@ -191,7 +170,6 @@
           </wp:inline>
         </w:drawing>
       </w:r>
-      <w:bookmarkEnd w:id="0"/>
     </w:p>
     <w:p>
       <w:pPr>

</xml_diff>